<commit_message>
URS v1 and UI final
</commit_message>
<xml_diff>
--- a/Deliverables/URS.docx
+++ b/Deliverables/URS.docx
@@ -7,7 +7,7 @@
         <w:pStyle w:val="1"/>
         <w:jc w:val="center"/>
       </w:pPr>
-      <w:bookmarkStart w:id="0" w:name="_Toc435691172"/>
+      <w:bookmarkStart w:id="0" w:name="_Toc436064686"/>
       <w:r>
         <w:t>User Requirements specification</w:t>
       </w:r>
@@ -155,21 +155,11 @@
       <w:proofErr w:type="gramEnd"/>
     </w:p>
     <w:p>
-      <w:proofErr w:type="gramStart"/>
-      <w:r>
-        <w:t>Version:</w:t>
-      </w:r>
-      <w:proofErr w:type="gramEnd"/>
-      <w:r>
-        <w:t>&lt;</w:t>
-      </w:r>
-      <w:proofErr w:type="spellStart"/>
-      <w:r>
-        <w:t>draft;version</w:t>
-      </w:r>
-      <w:proofErr w:type="spellEnd"/>
-      <w:r>
-        <w:t xml:space="preserve"> 1; version ;2&lt;…&gt;; final version&gt;</w:t>
+      <w:r>
+        <w:t>Version</w:t>
+      </w:r>
+      <w:r>
+        <w:t>:  1</w:t>
       </w:r>
     </w:p>
     <w:sdt>
@@ -212,6 +202,7 @@
             <w:rPr>
               <w:rFonts w:eastAsiaTheme="minorEastAsia"/>
               <w:noProof/>
+              <w:lang w:val="bg-BG" w:eastAsia="bg-BG"/>
             </w:rPr>
           </w:pPr>
           <w:r>
@@ -223,7 +214,7 @@
           <w:r>
             <w:fldChar w:fldCharType="separate"/>
           </w:r>
-          <w:hyperlink w:anchor="_Toc435691172" w:history="1">
+          <w:hyperlink w:anchor="_Toc436064686" w:history="1">
             <w:r>
               <w:rPr>
                 <w:rStyle w:val="a4"/>
@@ -250,7 +241,7 @@
                 <w:noProof/>
                 <w:webHidden/>
               </w:rPr>
-              <w:instrText xml:space="preserve"> PAGEREF _Toc435691172 \h </w:instrText>
+              <w:instrText xml:space="preserve"> PAGEREF _Toc436064686 \h </w:instrText>
             </w:r>
             <w:r>
               <w:rPr>
@@ -288,10 +279,12 @@
               <w:tab w:val="right" w:leader="dot" w:pos="9350"/>
             </w:tabs>
             <w:rPr>
+              <w:rFonts w:eastAsiaTheme="minorEastAsia"/>
               <w:noProof/>
+              <w:lang w:val="bg-BG" w:eastAsia="bg-BG"/>
             </w:rPr>
           </w:pPr>
-          <w:hyperlink w:anchor="_Toc435691173" w:history="1">
+          <w:hyperlink w:anchor="_Toc436064687" w:history="1">
             <w:r>
               <w:rPr>
                 <w:rStyle w:val="a4"/>
@@ -318,7 +311,7 @@
                 <w:noProof/>
                 <w:webHidden/>
               </w:rPr>
-              <w:instrText xml:space="preserve"> PAGEREF _Toc435691173 \h </w:instrText>
+              <w:instrText xml:space="preserve"> PAGEREF _Toc436064687 \h </w:instrText>
             </w:r>
             <w:r>
               <w:rPr>
@@ -356,10 +349,12 @@
               <w:tab w:val="right" w:leader="dot" w:pos="9350"/>
             </w:tabs>
             <w:rPr>
+              <w:rFonts w:eastAsiaTheme="minorEastAsia"/>
               <w:noProof/>
+              <w:lang w:val="bg-BG" w:eastAsia="bg-BG"/>
             </w:rPr>
           </w:pPr>
-          <w:hyperlink w:anchor="_Toc435691174" w:history="1">
+          <w:hyperlink w:anchor="_Toc436064688" w:history="1">
             <w:r>
               <w:rPr>
                 <w:rStyle w:val="a4"/>
@@ -386,7 +381,7 @@
                 <w:noProof/>
                 <w:webHidden/>
               </w:rPr>
-              <w:instrText xml:space="preserve"> PAGEREF _Toc435691174 \h </w:instrText>
+              <w:instrText xml:space="preserve"> PAGEREF _Toc436064688 \h </w:instrText>
             </w:r>
             <w:r>
               <w:rPr>
@@ -406,7 +401,7 @@
                 <w:noProof/>
                 <w:webHidden/>
               </w:rPr>
-              <w:t>3</w:t>
+              <w:t>2</w:t>
             </w:r>
             <w:r>
               <w:rPr>
@@ -424,10 +419,12 @@
               <w:tab w:val="right" w:leader="dot" w:pos="9350"/>
             </w:tabs>
             <w:rPr>
+              <w:rFonts w:eastAsiaTheme="minorEastAsia"/>
               <w:noProof/>
+              <w:lang w:val="bg-BG" w:eastAsia="bg-BG"/>
             </w:rPr>
           </w:pPr>
-          <w:hyperlink w:anchor="_Toc435691175" w:history="1">
+          <w:hyperlink w:anchor="_Toc436064689" w:history="1">
             <w:r>
               <w:rPr>
                 <w:rStyle w:val="a4"/>
@@ -454,7 +451,7 @@
                 <w:noProof/>
                 <w:webHidden/>
               </w:rPr>
-              <w:instrText xml:space="preserve"> PAGEREF _Toc435691175 \h </w:instrText>
+              <w:instrText xml:space="preserve"> PAGEREF _Toc436064689 \h </w:instrText>
             </w:r>
             <w:r>
               <w:rPr>
@@ -492,10 +489,12 @@
               <w:tab w:val="right" w:leader="dot" w:pos="9350"/>
             </w:tabs>
             <w:rPr>
+              <w:rFonts w:eastAsiaTheme="minorEastAsia"/>
               <w:noProof/>
+              <w:lang w:val="bg-BG" w:eastAsia="bg-BG"/>
             </w:rPr>
           </w:pPr>
-          <w:hyperlink w:anchor="_Toc435691176" w:history="1">
+          <w:hyperlink w:anchor="_Toc436064690" w:history="1">
             <w:r>
               <w:rPr>
                 <w:rStyle w:val="a4"/>
@@ -522,7 +521,7 @@
                 <w:noProof/>
                 <w:webHidden/>
               </w:rPr>
-              <w:instrText xml:space="preserve"> PAGEREF _Toc435691176 \h </w:instrText>
+              <w:instrText xml:space="preserve"> PAGEREF _Toc436064690 \h </w:instrText>
             </w:r>
             <w:r>
               <w:rPr>
@@ -542,7 +541,7 @@
                 <w:noProof/>
                 <w:webHidden/>
               </w:rPr>
-              <w:t>5</w:t>
+              <w:t>6</w:t>
             </w:r>
             <w:r>
               <w:rPr>
@@ -574,7 +573,7 @@
       <w:pPr>
         <w:pStyle w:val="2"/>
       </w:pPr>
-      <w:bookmarkStart w:id="2" w:name="_Toc435691173"/>
+      <w:bookmarkStart w:id="2" w:name="_Toc436064687"/>
       <w:r>
         <w:lastRenderedPageBreak/>
         <w:t>Introduction</w:t>
@@ -590,49 +589,1043 @@
       <w:r>
         <w:t>This document will introduce you to the requirements of this system in order for it to provide an easy and intuitive way to structure the pipeline.</w:t>
       </w:r>
-      <w:r>
-        <w:br w:type="page"/>
-      </w:r>
-    </w:p>
+    </w:p>
+    <w:p/>
     <w:p>
       <w:pPr>
         <w:pStyle w:val="2"/>
       </w:pPr>
-      <w:bookmarkStart w:id="3" w:name="_Toc435691174"/>
+      <w:bookmarkStart w:id="3" w:name="_Toc436064688"/>
+      <w:r>
+        <w:t>Functional Requirements (</w:t>
+      </w:r>
+      <w:r>
+        <w:t>use cases )</w:t>
+      </w:r>
+      <w:bookmarkEnd w:id="3"/>
+    </w:p>
+    <w:p/>
+    <w:p>
+      <w:pPr>
+        <w:rPr>
+          <w:rFonts w:ascii="Times New Roman" w:hAnsi="Times New Roman"/>
+          <w:b/>
+          <w:sz w:val="24"/>
+          <w:lang w:val="en-GB"/>
+        </w:rPr>
+      </w:pPr>
+      <w:r>
+        <w:rPr>
+          <w:rFonts w:ascii="Times New Roman" w:hAnsi="Times New Roman"/>
+          <w:b/>
+          <w:sz w:val="24"/>
+          <w:lang w:val="en-GB"/>
+        </w:rPr>
+        <w:t>Draw any element into the drawing panel (pump, splitter, adj. splitter, sink and merger)</w:t>
+      </w:r>
+    </w:p>
+    <w:p>
+      <w:pPr>
+        <w:pStyle w:val="a7"/>
+        <w:numPr>
+          <w:ilvl w:val="0"/>
+          <w:numId w:val="7"/>
+        </w:numPr>
+        <w:rPr>
+          <w:rFonts w:ascii="Times New Roman" w:hAnsi="Times New Roman"/>
+          <w:sz w:val="24"/>
+          <w:lang w:val="en-GB"/>
+        </w:rPr>
+      </w:pPr>
+      <w:r>
+        <w:rPr>
+          <w:rFonts w:ascii="Times New Roman" w:hAnsi="Times New Roman"/>
+          <w:sz w:val="24"/>
+          <w:lang w:val="en-GB"/>
+        </w:rPr>
+        <w:t>User c</w:t>
+      </w:r>
+      <w:r>
+        <w:rPr>
+          <w:rFonts w:ascii="Times New Roman" w:hAnsi="Times New Roman"/>
+          <w:sz w:val="24"/>
+          <w:lang w:val="en-GB"/>
+        </w:rPr>
+        <w:t>lick</w:t>
+      </w:r>
+      <w:r>
+        <w:rPr>
+          <w:rFonts w:ascii="Times New Roman" w:hAnsi="Times New Roman"/>
+          <w:sz w:val="24"/>
+          <w:lang w:val="en-GB"/>
+        </w:rPr>
+        <w:t>s</w:t>
+      </w:r>
+      <w:r>
+        <w:rPr>
+          <w:rFonts w:ascii="Times New Roman" w:hAnsi="Times New Roman"/>
+          <w:sz w:val="24"/>
+          <w:lang w:val="en-GB"/>
+        </w:rPr>
+        <w:t xml:space="preserve"> on any of the elements from the toolbar on the left hand side of the program</w:t>
+      </w:r>
+    </w:p>
+    <w:p>
+      <w:pPr>
+        <w:pStyle w:val="a7"/>
+        <w:numPr>
+          <w:ilvl w:val="0"/>
+          <w:numId w:val="7"/>
+        </w:numPr>
+        <w:rPr>
+          <w:rFonts w:ascii="Times New Roman" w:hAnsi="Times New Roman"/>
+          <w:sz w:val="24"/>
+          <w:lang w:val="en-GB"/>
+        </w:rPr>
+      </w:pPr>
+      <w:r>
+        <w:rPr>
+          <w:rFonts w:ascii="Times New Roman" w:hAnsi="Times New Roman"/>
+          <w:sz w:val="24"/>
+          <w:lang w:val="en-GB"/>
+        </w:rPr>
+        <w:t>Afterwards the system highlights the element clicked</w:t>
+      </w:r>
+    </w:p>
+    <w:p>
+      <w:pPr>
+        <w:pStyle w:val="a7"/>
+        <w:numPr>
+          <w:ilvl w:val="0"/>
+          <w:numId w:val="7"/>
+        </w:numPr>
+        <w:rPr>
+          <w:rFonts w:ascii="Times New Roman" w:hAnsi="Times New Roman"/>
+          <w:sz w:val="24"/>
+          <w:lang w:val="en-GB"/>
+        </w:rPr>
+      </w:pPr>
+      <w:r>
+        <w:rPr>
+          <w:rFonts w:ascii="Times New Roman" w:hAnsi="Times New Roman"/>
+          <w:sz w:val="24"/>
+          <w:lang w:val="en-GB"/>
+        </w:rPr>
+        <w:t>The user left clicks</w:t>
+      </w:r>
+      <w:r>
+        <w:rPr>
+          <w:rFonts w:ascii="Times New Roman" w:hAnsi="Times New Roman"/>
+          <w:sz w:val="24"/>
+          <w:lang w:val="en-GB"/>
+        </w:rPr>
+        <w:t xml:space="preserve"> inside the drawing panel</w:t>
+      </w:r>
+    </w:p>
+    <w:p>
+      <w:pPr>
+        <w:pStyle w:val="a7"/>
+        <w:numPr>
+          <w:ilvl w:val="0"/>
+          <w:numId w:val="7"/>
+        </w:numPr>
+        <w:rPr>
+          <w:rFonts w:ascii="Times New Roman" w:hAnsi="Times New Roman"/>
+          <w:sz w:val="24"/>
+          <w:lang w:val="en-GB"/>
+        </w:rPr>
+      </w:pPr>
+      <w:r>
+        <w:rPr>
+          <w:rFonts w:ascii="Times New Roman" w:hAnsi="Times New Roman"/>
+          <w:sz w:val="24"/>
+          <w:lang w:val="en-GB"/>
+        </w:rPr>
+        <w:t>The system checks if the area is free</w:t>
+      </w:r>
+    </w:p>
+    <w:p>
+      <w:pPr>
+        <w:pStyle w:val="a7"/>
+        <w:numPr>
+          <w:ilvl w:val="0"/>
+          <w:numId w:val="7"/>
+        </w:numPr>
+        <w:rPr>
+          <w:rFonts w:ascii="Times New Roman" w:hAnsi="Times New Roman"/>
+          <w:sz w:val="24"/>
+          <w:lang w:val="en-GB"/>
+        </w:rPr>
+      </w:pPr>
+      <w:r>
+        <w:rPr>
+          <w:rFonts w:ascii="Times New Roman" w:hAnsi="Times New Roman"/>
+          <w:sz w:val="24"/>
+          <w:lang w:val="en-GB"/>
+        </w:rPr>
+        <w:t>The element is placed on the drawing panel</w:t>
+      </w:r>
+    </w:p>
+    <w:p>
+      <w:pPr>
+        <w:ind w:firstLine="360"/>
+        <w:rPr>
+          <w:rFonts w:ascii="Times New Roman" w:hAnsi="Times New Roman"/>
+          <w:sz w:val="24"/>
+          <w:lang w:val="en-GB"/>
+        </w:rPr>
+      </w:pPr>
+      <w:r>
+        <w:rPr>
+          <w:rFonts w:ascii="Times New Roman" w:hAnsi="Times New Roman"/>
+          <w:sz w:val="24"/>
+          <w:lang w:val="en-GB"/>
+        </w:rPr>
+        <w:t>Alternatives:</w:t>
+      </w:r>
+    </w:p>
+    <w:p>
+      <w:pPr>
+        <w:ind w:left="720"/>
+        <w:rPr>
+          <w:rFonts w:ascii="Times New Roman" w:hAnsi="Times New Roman"/>
+          <w:sz w:val="24"/>
+          <w:lang w:val="en-GB"/>
+        </w:rPr>
+      </w:pPr>
+      <w:r>
+        <w:rPr>
+          <w:rFonts w:ascii="Times New Roman" w:hAnsi="Times New Roman"/>
+          <w:sz w:val="24"/>
+          <w:lang w:val="en-GB"/>
+        </w:rPr>
+        <w:t>3</w:t>
+      </w:r>
+      <w:r>
+        <w:rPr>
+          <w:rFonts w:ascii="Times New Roman" w:hAnsi="Times New Roman"/>
+          <w:sz w:val="24"/>
+          <w:lang w:val="en-GB"/>
+        </w:rPr>
+        <w:t xml:space="preserve">.1 </w:t>
+      </w:r>
+      <w:r>
+        <w:rPr>
+          <w:rFonts w:ascii="Times New Roman" w:hAnsi="Times New Roman"/>
+          <w:sz w:val="24"/>
+          <w:lang w:val="en-GB"/>
+        </w:rPr>
+        <w:t>The user attempts to draw outside the panel – nothing happens</w:t>
+      </w:r>
+    </w:p>
+    <w:p>
+      <w:pPr>
+        <w:ind w:left="720"/>
+        <w:rPr>
+          <w:rFonts w:ascii="Times New Roman" w:hAnsi="Times New Roman"/>
+          <w:sz w:val="24"/>
+          <w:lang w:val="en-GB"/>
+        </w:rPr>
+      </w:pPr>
+      <w:r>
+        <w:rPr>
+          <w:rFonts w:ascii="Times New Roman" w:hAnsi="Times New Roman"/>
+          <w:sz w:val="24"/>
+          <w:lang w:val="en-GB"/>
+        </w:rPr>
+        <w:t>3.2 The user attempts to draw on top of another element – nothing happens</w:t>
+      </w:r>
+      <w:r>
+        <w:rPr>
+          <w:rFonts w:ascii="Times New Roman" w:hAnsi="Times New Roman"/>
+          <w:sz w:val="24"/>
+          <w:lang w:val="en-GB"/>
+        </w:rPr>
+        <w:t xml:space="preserve"> </w:t>
+      </w:r>
+    </w:p>
+    <w:p>
+      <w:pPr>
+        <w:rPr>
+          <w:b/>
+        </w:rPr>
+      </w:pPr>
+      <w:r>
+        <w:rPr>
+          <w:rFonts w:ascii="Times New Roman" w:hAnsi="Times New Roman"/>
+          <w:b/>
+          <w:sz w:val="24"/>
+          <w:lang w:val="en-GB"/>
+        </w:rPr>
+        <w:t>Remove an element or connection</w:t>
+      </w:r>
+      <w:r>
+        <w:rPr>
+          <w:b/>
+        </w:rPr>
+        <w:t xml:space="preserve"> </w:t>
+      </w:r>
+    </w:p>
+    <w:p>
+      <w:pPr>
+        <w:pStyle w:val="a7"/>
+        <w:numPr>
+          <w:ilvl w:val="0"/>
+          <w:numId w:val="9"/>
+        </w:numPr>
+      </w:pPr>
+      <w:r>
+        <w:t>The user selects the remove tool from the left hand side of the program</w:t>
+      </w:r>
+    </w:p>
+    <w:p>
+      <w:pPr>
+        <w:pStyle w:val="a7"/>
+        <w:numPr>
+          <w:ilvl w:val="0"/>
+          <w:numId w:val="9"/>
+        </w:numPr>
+      </w:pPr>
+      <w:r>
+        <w:t>The system highlights the tool</w:t>
+      </w:r>
+    </w:p>
+    <w:p>
+      <w:pPr>
+        <w:pStyle w:val="a7"/>
+        <w:numPr>
+          <w:ilvl w:val="0"/>
+          <w:numId w:val="9"/>
+        </w:numPr>
+      </w:pPr>
+      <w:r>
+        <w:t>The user c</w:t>
+      </w:r>
+      <w:r>
+        <w:t>lick</w:t>
+      </w:r>
+      <w:r>
+        <w:t>s</w:t>
+      </w:r>
+      <w:r>
+        <w:t xml:space="preserve"> on any </w:t>
+      </w:r>
+      <w:r>
+        <w:t>element he wants</w:t>
+      </w:r>
+      <w:r>
+        <w:t xml:space="preserve"> to remove inside of drawing panel</w:t>
+      </w:r>
+    </w:p>
+    <w:p>
+      <w:pPr>
+        <w:pStyle w:val="a7"/>
+        <w:numPr>
+          <w:ilvl w:val="0"/>
+          <w:numId w:val="9"/>
+        </w:numPr>
+      </w:pPr>
+      <w:r>
+        <w:t>The system removes that element and any connected pipes to it</w:t>
+      </w:r>
+    </w:p>
+    <w:p>
+      <w:pPr>
+        <w:ind w:firstLine="360"/>
+      </w:pPr>
+      <w:r>
+        <w:t>Alternatives:</w:t>
+      </w:r>
+    </w:p>
+    <w:p>
+      <w:pPr>
+        <w:ind w:firstLine="720"/>
+      </w:pPr>
+      <w:r>
+        <w:t>3</w:t>
+      </w:r>
+      <w:r>
+        <w:t xml:space="preserve">.1 </w:t>
+      </w:r>
+      <w:r>
+        <w:t>The user clicks outside or not on a element – nothing happens</w:t>
+      </w:r>
+    </w:p>
+    <w:p>
+      <w:pPr>
+        <w:rPr>
+          <w:b/>
+        </w:rPr>
+      </w:pPr>
+      <w:r>
+        <w:rPr>
+          <w:rFonts w:ascii="Times New Roman" w:hAnsi="Times New Roman"/>
+          <w:b/>
+          <w:sz w:val="24"/>
+          <w:lang w:val="en-GB"/>
+        </w:rPr>
+        <w:t>Select any element inside the drawing panel</w:t>
+      </w:r>
+      <w:r>
+        <w:rPr>
+          <w:b/>
+        </w:rPr>
+        <w:t xml:space="preserve"> </w:t>
+      </w:r>
+    </w:p>
+    <w:p>
+      <w:pPr>
+        <w:pStyle w:val="a7"/>
+        <w:numPr>
+          <w:ilvl w:val="0"/>
+          <w:numId w:val="11"/>
+        </w:numPr>
+      </w:pPr>
+      <w:r>
+        <w:t>User clicks on the select tool from the toolbox on the left hand side of the program</w:t>
+      </w:r>
+    </w:p>
+    <w:p>
+      <w:pPr>
+        <w:pStyle w:val="a7"/>
+        <w:numPr>
+          <w:ilvl w:val="0"/>
+          <w:numId w:val="11"/>
+        </w:numPr>
+      </w:pPr>
+      <w:r>
+        <w:t>The system highlights the tool in the toolbox and shows the points of connection of all elements</w:t>
+      </w:r>
+    </w:p>
+    <w:p>
+      <w:pPr>
+        <w:pStyle w:val="a7"/>
+        <w:numPr>
+          <w:ilvl w:val="0"/>
+          <w:numId w:val="11"/>
+        </w:numPr>
+      </w:pPr>
+      <w:r>
+        <w:t xml:space="preserve">The user selects an element  </w:t>
+      </w:r>
+    </w:p>
+    <w:p>
+      <w:pPr>
+        <w:pStyle w:val="a7"/>
+        <w:numPr>
+          <w:ilvl w:val="0"/>
+          <w:numId w:val="11"/>
+        </w:numPr>
+      </w:pPr>
+      <w:r>
+        <w:t>The system shows the current flow and max flow for the element</w:t>
+      </w:r>
+    </w:p>
+    <w:p>
+      <w:pPr>
+        <w:ind w:firstLine="360"/>
+      </w:pPr>
+      <w:r>
+        <w:t>Alternatives:</w:t>
+      </w:r>
+    </w:p>
+    <w:p>
+      <w:pPr>
+        <w:ind w:left="720"/>
+      </w:pPr>
       <w:r>
         <w:lastRenderedPageBreak/>
-        <w:t xml:space="preserve">Functional Requirements </w:t>
+        <w:t>3.1 The user tries to select anything outside the drawing panel – nothing happens</w:t>
+      </w:r>
+    </w:p>
+    <w:p>
+      <w:pPr>
+        <w:ind w:left="720"/>
+      </w:pPr>
+      <w:r>
+        <w:t>3.2 The user tries to select a pipe – nothing happens</w:t>
+      </w:r>
+    </w:p>
+    <w:p>
+      <w:pPr>
+        <w:ind w:left="720"/>
+      </w:pPr>
+      <w:r>
+        <w:t>4.1 The user has selected an adjustable splitter - a dropdown menu appears where you can adjust the percentages of the outgoing flow</w:t>
+      </w:r>
+    </w:p>
+    <w:p>
+      <w:pPr>
+        <w:rPr>
+          <w:b/>
+        </w:rPr>
+      </w:pPr>
+      <w:r>
+        <w:rPr>
+          <w:rFonts w:ascii="Times New Roman" w:hAnsi="Times New Roman"/>
+          <w:b/>
+          <w:sz w:val="24"/>
+          <w:lang w:val="en-GB"/>
+        </w:rPr>
+        <w:t>Move any element inside the drawing panel</w:t>
+      </w:r>
+    </w:p>
+    <w:p>
+      <w:pPr>
+        <w:pStyle w:val="a7"/>
+        <w:numPr>
+          <w:ilvl w:val="0"/>
+          <w:numId w:val="13"/>
+        </w:numPr>
+      </w:pPr>
+      <w:r>
+        <w:t>The user clicks on the select tool on the left hand side of the program</w:t>
+      </w:r>
+    </w:p>
+    <w:p>
+      <w:pPr>
+        <w:pStyle w:val="a7"/>
+        <w:numPr>
+          <w:ilvl w:val="0"/>
+          <w:numId w:val="13"/>
+        </w:numPr>
+      </w:pPr>
+      <w:r>
+        <w:t>The system highlights the tool selected</w:t>
+      </w:r>
+    </w:p>
+    <w:p>
+      <w:pPr>
+        <w:pStyle w:val="a7"/>
+        <w:numPr>
+          <w:ilvl w:val="0"/>
+          <w:numId w:val="13"/>
+        </w:numPr>
+      </w:pPr>
+      <w:r>
+        <w:t>The user then drags any element he wishes to move</w:t>
+      </w:r>
+    </w:p>
+    <w:p>
+      <w:pPr>
+        <w:pStyle w:val="a7"/>
+        <w:numPr>
+          <w:ilvl w:val="0"/>
+          <w:numId w:val="13"/>
+        </w:numPr>
+      </w:pPr>
+      <w:r>
+        <w:t>The system sets the final position when the dragging has finished</w:t>
+      </w:r>
+    </w:p>
+    <w:p>
+      <w:pPr>
+        <w:ind w:firstLine="360"/>
+      </w:pPr>
+      <w:r>
+        <w:t>Alternatives:</w:t>
+      </w:r>
+    </w:p>
+    <w:p>
+      <w:pPr>
+        <w:ind w:firstLine="720"/>
+      </w:pPr>
+      <w:r>
+        <w:t>3.1 The user attempts to drag outside the panel – the element remains within</w:t>
+      </w:r>
+    </w:p>
+    <w:p>
+      <w:pPr>
+        <w:ind w:left="720"/>
+      </w:pPr>
+      <w:r>
+        <w:t>3.2 The user attempts to drag on top of another element – the element is reverted back to its last known position</w:t>
+      </w:r>
+    </w:p>
+    <w:p>
+      <w:pPr>
+        <w:rPr>
+          <w:rFonts w:ascii="Times New Roman" w:hAnsi="Times New Roman" w:cs="Times New Roman"/>
+          <w:b/>
+          <w:sz w:val="24"/>
+          <w:szCs w:val="24"/>
+        </w:rPr>
+      </w:pPr>
+      <w:r>
+        <w:rPr>
+          <w:rFonts w:ascii="Times New Roman" w:hAnsi="Times New Roman" w:cs="Times New Roman"/>
+          <w:b/>
+          <w:sz w:val="24"/>
+          <w:szCs w:val="24"/>
+        </w:rPr>
+        <w:t>Connect to elements together</w:t>
+      </w:r>
+    </w:p>
+    <w:p>
+      <w:pPr>
+        <w:pStyle w:val="a7"/>
+        <w:numPr>
+          <w:ilvl w:val="0"/>
+          <w:numId w:val="5"/>
+        </w:numPr>
+      </w:pPr>
+      <w:r>
+        <w:t>The user clicks on the pipeline element button</w:t>
+      </w:r>
+    </w:p>
+    <w:p>
+      <w:pPr>
+        <w:pStyle w:val="a7"/>
+        <w:numPr>
+          <w:ilvl w:val="0"/>
+          <w:numId w:val="5"/>
+        </w:numPr>
+      </w:pPr>
+      <w:r>
+        <w:t>The user hovers on an element’s connectable point</w:t>
+      </w:r>
+    </w:p>
+    <w:p>
+      <w:pPr>
+        <w:pStyle w:val="a7"/>
+        <w:numPr>
+          <w:ilvl w:val="0"/>
+          <w:numId w:val="5"/>
+        </w:numPr>
+      </w:pPr>
+      <w:r>
+        <w:t>The system highlights the element’s point as available</w:t>
+      </w:r>
+    </w:p>
+    <w:p>
+      <w:pPr>
+        <w:pStyle w:val="a7"/>
+        <w:numPr>
+          <w:ilvl w:val="0"/>
+          <w:numId w:val="5"/>
+        </w:numPr>
+      </w:pPr>
+      <w:r>
+        <w:t>The user clicks on an element’s connectable point</w:t>
+      </w:r>
+    </w:p>
+    <w:p>
+      <w:pPr>
+        <w:pStyle w:val="a7"/>
+        <w:numPr>
+          <w:ilvl w:val="0"/>
+          <w:numId w:val="5"/>
+        </w:numPr>
+      </w:pPr>
+      <w:r>
+        <w:t>The system begins the connection</w:t>
+      </w:r>
+    </w:p>
+    <w:p>
+      <w:pPr>
+        <w:pStyle w:val="a7"/>
+        <w:numPr>
+          <w:ilvl w:val="0"/>
+          <w:numId w:val="5"/>
+        </w:numPr>
+      </w:pPr>
+      <w:r>
+        <w:t>The system highlights this point as in use</w:t>
+      </w:r>
+    </w:p>
+    <w:p>
+      <w:pPr>
+        <w:pStyle w:val="a7"/>
+        <w:numPr>
+          <w:ilvl w:val="0"/>
+          <w:numId w:val="5"/>
+        </w:numPr>
+      </w:pPr>
+      <w:r>
+        <w:t>The user repeats 3,4 to connect to an end point</w:t>
+      </w:r>
+    </w:p>
+    <w:p>
+      <w:pPr>
+        <w:pStyle w:val="a7"/>
+        <w:numPr>
+          <w:ilvl w:val="0"/>
+          <w:numId w:val="5"/>
+        </w:numPr>
+      </w:pPr>
+      <w:r>
+        <w:t>The system connects the two points</w:t>
+      </w:r>
+    </w:p>
+    <w:p>
+      <w:pPr>
+        <w:ind w:left="360"/>
+      </w:pPr>
+      <w:r>
+        <w:t>Alternatives</w:t>
+      </w:r>
+    </w:p>
+    <w:p>
+      <w:pPr>
+        <w:ind w:left="360"/>
+      </w:pPr>
+      <w:r>
+        <w:tab/>
+        <w:t>3.1The element has an active connection at that point – The system highlights the point as unavailable</w:t>
+      </w:r>
+      <w:r>
+        <w:br/>
+      </w:r>
+      <w:r>
+        <w:tab/>
+        <w:t xml:space="preserve"> 4.1The element has an active connection at that point – The system does not allow this connection</w:t>
+      </w:r>
+      <w:r>
+        <w:br/>
+      </w:r>
+      <w:r>
+        <w:tab/>
+        <w:t xml:space="preserve">4.2The user clicks outside of the connection point – Nothing </w:t>
       </w:r>
       <w:proofErr w:type="gramStart"/>
       <w:r>
-        <w:t>( use</w:t>
+        <w:t>happens</w:t>
       </w:r>
       <w:proofErr w:type="gramEnd"/>
       <w:r>
-        <w:t xml:space="preserve"> cases )</w:t>
-      </w:r>
-      <w:bookmarkEnd w:id="3"/>
-    </w:p>
-    <w:p>
-      <w:pPr>
-        <w:rPr>
-          <w:rFonts w:asciiTheme="majorHAnsi" w:eastAsiaTheme="majorEastAsia" w:hAnsiTheme="majorHAnsi" w:cstheme="majorBidi"/>
-          <w:color w:val="4F81BD" w:themeColor="accent1"/>
-          <w:sz w:val="26"/>
-          <w:szCs w:val="26"/>
-        </w:rPr>
-      </w:pPr>
-      <w:r>
-        <w:br w:type="page"/>
+        <w:br/>
+      </w:r>
+      <w:r>
+        <w:tab/>
+        <w:t>7.1The connection results in a circular network - the point is marked as unavailable</w:t>
+      </w:r>
+    </w:p>
+    <w:p>
+      <w:pPr>
+        <w:rPr>
+          <w:rFonts w:ascii="Times New Roman" w:hAnsi="Times New Roman" w:cs="Times New Roman"/>
+          <w:b/>
+          <w:sz w:val="24"/>
+          <w:szCs w:val="24"/>
+        </w:rPr>
+      </w:pPr>
+      <w:r>
+        <w:rPr>
+          <w:rFonts w:ascii="Times New Roman" w:hAnsi="Times New Roman" w:cs="Times New Roman"/>
+          <w:b/>
+          <w:sz w:val="24"/>
+          <w:szCs w:val="24"/>
+        </w:rPr>
+        <w:t>Undo</w:t>
+      </w:r>
+    </w:p>
+    <w:p>
+      <w:pPr>
+        <w:pStyle w:val="a7"/>
+        <w:numPr>
+          <w:ilvl w:val="0"/>
+          <w:numId w:val="3"/>
+        </w:numPr>
+      </w:pPr>
+      <w:r>
+        <w:t>The</w:t>
+      </w:r>
+      <w:r>
+        <w:t xml:space="preserve"> user clicks the undo button</w:t>
+      </w:r>
+    </w:p>
+    <w:p>
+      <w:pPr>
+        <w:pStyle w:val="a7"/>
+        <w:numPr>
+          <w:ilvl w:val="0"/>
+          <w:numId w:val="3"/>
+        </w:numPr>
+      </w:pPr>
+      <w:r>
+        <w:t>The system removes the last change done</w:t>
+      </w:r>
+    </w:p>
+    <w:p>
+      <w:pPr>
+        <w:pStyle w:val="a7"/>
+        <w:numPr>
+          <w:ilvl w:val="0"/>
+          <w:numId w:val="3"/>
+        </w:numPr>
+      </w:pPr>
+      <w:r>
+        <w:t>The system registers to the redo stack this change</w:t>
+      </w:r>
+    </w:p>
+    <w:p>
+      <w:pPr>
+        <w:ind w:left="360"/>
+      </w:pPr>
+      <w:r>
+        <w:lastRenderedPageBreak/>
+        <w:t>Alternatives</w:t>
+      </w:r>
+    </w:p>
+    <w:p>
+      <w:pPr>
+        <w:ind w:left="720"/>
+      </w:pPr>
+      <w:r>
+        <w:t>1.1Nothing to undo – the button is disabled, un-clickable</w:t>
+      </w:r>
+    </w:p>
+    <w:p>
+      <w:pPr>
+        <w:rPr>
+          <w:rFonts w:ascii="Times New Roman" w:hAnsi="Times New Roman" w:cs="Times New Roman"/>
+          <w:b/>
+          <w:sz w:val="24"/>
+          <w:szCs w:val="24"/>
+        </w:rPr>
+      </w:pPr>
+      <w:r>
+        <w:rPr>
+          <w:rFonts w:ascii="Times New Roman" w:hAnsi="Times New Roman" w:cs="Times New Roman"/>
+          <w:b/>
+          <w:sz w:val="24"/>
+          <w:szCs w:val="24"/>
+        </w:rPr>
+        <w:t>Redo</w:t>
+      </w:r>
+    </w:p>
+    <w:p>
+      <w:pPr>
+        <w:pStyle w:val="a7"/>
+        <w:numPr>
+          <w:ilvl w:val="0"/>
+          <w:numId w:val="4"/>
+        </w:numPr>
+      </w:pPr>
+      <w:r>
+        <w:t>The</w:t>
+      </w:r>
+      <w:r>
+        <w:t xml:space="preserve"> user clicks the redo button</w:t>
+      </w:r>
+    </w:p>
+    <w:p>
+      <w:pPr>
+        <w:pStyle w:val="a7"/>
+        <w:numPr>
+          <w:ilvl w:val="0"/>
+          <w:numId w:val="4"/>
+        </w:numPr>
+      </w:pPr>
+      <w:r>
+        <w:t>The system adds the last change un-done</w:t>
+      </w:r>
+    </w:p>
+    <w:p>
+      <w:pPr>
+        <w:pStyle w:val="a7"/>
+        <w:numPr>
+          <w:ilvl w:val="0"/>
+          <w:numId w:val="4"/>
+        </w:numPr>
+      </w:pPr>
+      <w:r>
+        <w:t>The system registers to the undo stack this change</w:t>
+      </w:r>
+    </w:p>
+    <w:p>
+      <w:pPr>
+        <w:ind w:left="360"/>
+      </w:pPr>
+      <w:r>
+        <w:t>Alternatives</w:t>
+      </w:r>
+    </w:p>
+    <w:p>
+      <w:pPr>
+        <w:ind w:left="720"/>
+      </w:pPr>
+      <w:r>
+        <w:t>1.1Nothing to redo – the button is disabled, un-clickable</w:t>
+      </w:r>
+    </w:p>
+    <w:p>
+      <w:pPr>
+        <w:rPr>
+          <w:rFonts w:ascii="Times New Roman" w:hAnsi="Times New Roman" w:cs="Times New Roman"/>
+          <w:b/>
+          <w:sz w:val="24"/>
+          <w:szCs w:val="24"/>
+        </w:rPr>
+      </w:pPr>
+      <w:r>
+        <w:rPr>
+          <w:rFonts w:ascii="Times New Roman" w:hAnsi="Times New Roman" w:cs="Times New Roman"/>
+          <w:b/>
+          <w:sz w:val="24"/>
+          <w:szCs w:val="24"/>
+        </w:rPr>
+        <w:t>Save a pipeline</w:t>
+      </w:r>
+    </w:p>
+    <w:p>
+      <w:pPr>
+        <w:pStyle w:val="a7"/>
+        <w:numPr>
+          <w:ilvl w:val="0"/>
+          <w:numId w:val="1"/>
+        </w:numPr>
+      </w:pPr>
+      <w:r>
+        <w:t>User clicks the save button</w:t>
+      </w:r>
+    </w:p>
+    <w:p>
+      <w:pPr>
+        <w:pStyle w:val="a7"/>
+        <w:numPr>
+          <w:ilvl w:val="0"/>
+          <w:numId w:val="1"/>
+        </w:numPr>
+      </w:pPr>
+      <w:r>
+        <w:t>The user is prompted to provide a name for the file and a directory where to store it</w:t>
+      </w:r>
+    </w:p>
+    <w:p>
+      <w:pPr>
+        <w:pStyle w:val="a7"/>
+        <w:numPr>
+          <w:ilvl w:val="0"/>
+          <w:numId w:val="1"/>
+        </w:numPr>
+      </w:pPr>
+      <w:r>
+        <w:t>The system stores the file as .pipeline</w:t>
+      </w:r>
+    </w:p>
+    <w:p>
+      <w:pPr>
+        <w:ind w:left="360"/>
+      </w:pPr>
+      <w:r>
+        <w:t>Alternatives</w:t>
+      </w:r>
+    </w:p>
+    <w:p>
+      <w:pPr>
+        <w:ind w:left="360"/>
+      </w:pPr>
+      <w:r>
+        <w:tab/>
+        <w:t>2.1The user specifies a file that exists in that directory – System checks if they want to overwrite</w:t>
+      </w:r>
+      <w:r>
+        <w:br/>
+      </w:r>
+      <w:r>
+        <w:tab/>
+        <w:t>2.2The user specifies an invalid file name – System informs of the oddity</w:t>
+      </w:r>
+      <w:r>
+        <w:br/>
+      </w:r>
+      <w:r>
+        <w:tab/>
+        <w:t>3.1The user’s operating system does not allow the save to occur – System informs the user</w:t>
+      </w:r>
+    </w:p>
+    <w:p>
+      <w:pPr>
+        <w:rPr>
+          <w:rFonts w:ascii="Times New Roman" w:hAnsi="Times New Roman" w:cs="Times New Roman"/>
+          <w:b/>
+          <w:sz w:val="24"/>
+          <w:szCs w:val="24"/>
+        </w:rPr>
+      </w:pPr>
+      <w:r>
+        <w:rPr>
+          <w:rFonts w:ascii="Times New Roman" w:hAnsi="Times New Roman" w:cs="Times New Roman"/>
+          <w:b/>
+          <w:sz w:val="24"/>
+          <w:szCs w:val="24"/>
+        </w:rPr>
+        <w:t>Load a pipeline</w:t>
+      </w:r>
+    </w:p>
+    <w:p>
+      <w:pPr>
+        <w:pStyle w:val="a7"/>
+        <w:numPr>
+          <w:ilvl w:val="0"/>
+          <w:numId w:val="2"/>
+        </w:numPr>
+      </w:pPr>
+      <w:r>
+        <w:t>User clicks the load button</w:t>
+      </w:r>
+    </w:p>
+    <w:p>
+      <w:pPr>
+        <w:pStyle w:val="a7"/>
+        <w:numPr>
+          <w:ilvl w:val="0"/>
+          <w:numId w:val="2"/>
+        </w:numPr>
+      </w:pPr>
+      <w:r>
+        <w:t>User selects a .pipeline to load</w:t>
+      </w:r>
+    </w:p>
+    <w:p>
+      <w:pPr>
+        <w:pStyle w:val="a7"/>
+        <w:numPr>
+          <w:ilvl w:val="0"/>
+          <w:numId w:val="2"/>
+        </w:numPr>
+      </w:pPr>
+      <w:r>
+        <w:t>System loads the pipeline</w:t>
+      </w:r>
+    </w:p>
+    <w:p>
+      <w:pPr>
+        <w:ind w:left="360"/>
+      </w:pPr>
+      <w:r>
+        <w:t>Alternatives</w:t>
+      </w:r>
+    </w:p>
+    <w:p>
+      <w:r>
+        <w:tab/>
+        <w:t>1.1 User has unsaved changes – User is prompted if they want to save</w:t>
+      </w:r>
+      <w:r>
+        <w:br/>
+      </w:r>
+      <w:r>
+        <w:tab/>
+        <w:t>2.1 User has selected a file that is corrupt or invalid – The user is informed of the oddity</w:t>
       </w:r>
     </w:p>
     <w:p>
       <w:pPr>
         <w:pStyle w:val="2"/>
       </w:pPr>
-      <w:bookmarkStart w:id="4" w:name="_Toc435691175"/>
-      <w:r>
-        <w:lastRenderedPageBreak/>
+    </w:p>
+    <w:p/>
+    <w:p/>
+    <w:p/>
+    <w:p/>
+    <w:p>
+      <w:pPr>
+        <w:pStyle w:val="2"/>
+      </w:pPr>
+      <w:bookmarkStart w:id="4" w:name="_Toc436064689"/>
+      <w:r>
         <w:t>User Interface</w:t>
       </w:r>
       <w:bookmarkEnd w:id="4"/>
@@ -643,6 +1636,7 @@
           <w:noProof/>
           <w:lang w:val="bg-BG" w:eastAsia="bg-BG"/>
         </w:rPr>
+        <w:lastRenderedPageBreak/>
         <w:drawing>
           <wp:anchor distT="0" distB="0" distL="114300" distR="114300" simplePos="0" relativeHeight="251659264" behindDoc="1" locked="0" layoutInCell="1" allowOverlap="1">
             <wp:simplePos x="0" y="0"/>
@@ -677,7 +1671,7 @@
                     </pic:cNvPicPr>
                   </pic:nvPicPr>
                   <pic:blipFill>
-                    <a:blip r:embed="rId5" cstate="print"/>
+                    <a:blip r:embed="rId6" cstate="print"/>
                     <a:srcRect/>
                     <a:stretch>
                       <a:fillRect/>
@@ -744,7 +1738,7 @@
                     </pic:cNvPicPr>
                   </pic:nvPicPr>
                   <pic:blipFill>
-                    <a:blip r:embed="rId6" cstate="print"/>
+                    <a:blip r:embed="rId7" cstate="print"/>
                     <a:srcRect/>
                     <a:stretch>
                       <a:fillRect/>
@@ -778,17 +1772,85 @@
       <w:r>
         <w:br w:type="page"/>
       </w:r>
-      <w:bookmarkStart w:id="5" w:name="_Toc435691176"/>
     </w:p>
     <w:p>
       <w:pPr>
         <w:pStyle w:val="2"/>
       </w:pPr>
+      <w:r>
+        <w:rPr>
+          <w:noProof/>
+          <w:lang w:val="bg-BG" w:eastAsia="bg-BG"/>
+        </w:rPr>
+        <w:lastRenderedPageBreak/>
+        <w:drawing>
+          <wp:anchor distT="0" distB="0" distL="114300" distR="114300" simplePos="0" relativeHeight="251660288" behindDoc="1" locked="0" layoutInCell="1" allowOverlap="1">
+            <wp:simplePos x="0" y="0"/>
+            <wp:positionH relativeFrom="column">
+              <wp:posOffset>-600075</wp:posOffset>
+            </wp:positionH>
+            <wp:positionV relativeFrom="paragraph">
+              <wp:posOffset>-771525</wp:posOffset>
+            </wp:positionV>
+            <wp:extent cx="7120890" cy="4305300"/>
+            <wp:effectExtent l="19050" t="0" r="3810" b="0"/>
+            <wp:wrapTight wrapText="bothSides">
+              <wp:wrapPolygon edited="0">
+                <wp:start x="-58" y="0"/>
+                <wp:lineTo x="-58" y="21504"/>
+                <wp:lineTo x="21612" y="21504"/>
+                <wp:lineTo x="21612" y="0"/>
+                <wp:lineTo x="-58" y="0"/>
+              </wp:wrapPolygon>
+            </wp:wrapTight>
+            <wp:docPr id="3" name="Картина 1" descr="C:\Users\user\Desktop\OOD2\UI.PNG"/>
+            <wp:cNvGraphicFramePr>
+              <a:graphicFrameLocks xmlns:a="http://schemas.openxmlformats.org/drawingml/2006/main" noChangeAspect="1"/>
+            </wp:cNvGraphicFramePr>
+            <a:graphic xmlns:a="http://schemas.openxmlformats.org/drawingml/2006/main">
+              <a:graphicData uri="http://schemas.openxmlformats.org/drawingml/2006/picture">
+                <pic:pic xmlns:pic="http://schemas.openxmlformats.org/drawingml/2006/picture">
+                  <pic:nvPicPr>
+                    <pic:cNvPr id="0" name="Picture 1" descr="C:\Users\user\Desktop\OOD2\UI.PNG"/>
+                    <pic:cNvPicPr>
+                      <a:picLocks noChangeAspect="1" noChangeArrowheads="1"/>
+                    </pic:cNvPicPr>
+                  </pic:nvPicPr>
+                  <pic:blipFill>
+                    <a:blip r:embed="rId8" cstate="print"/>
+                    <a:srcRect/>
+                    <a:stretch>
+                      <a:fillRect/>
+                    </a:stretch>
+                  </pic:blipFill>
+                  <pic:spPr bwMode="auto">
+                    <a:xfrm>
+                      <a:off x="0" y="0"/>
+                      <a:ext cx="7120890" cy="4305300"/>
+                    </a:xfrm>
+                    <a:prstGeom prst="rect">
+                      <a:avLst/>
+                    </a:prstGeom>
+                    <a:noFill/>
+                    <a:ln w="9525">
+                      <a:noFill/>
+                      <a:miter lim="800000"/>
+                      <a:headEnd/>
+                      <a:tailEnd/>
+                    </a:ln>
+                  </pic:spPr>
+                </pic:pic>
+              </a:graphicData>
+            </a:graphic>
+          </wp:anchor>
+        </w:drawing>
+      </w:r>
     </w:p>
     <w:p>
       <w:pPr>
         <w:pStyle w:val="2"/>
       </w:pPr>
+      <w:bookmarkStart w:id="5" w:name="_Toc436064690"/>
       <w:r>
         <w:t>Non Functional Requirements</w:t>
       </w:r>
@@ -815,6 +1877,1180 @@
     </w:sectPr>
   </w:body>
 </w:document>
+</file>
+
+<file path=word/numbering.xml><?xml version="1.0" encoding="utf-8"?>
+<w:numbering xmlns:ve="http://schemas.openxmlformats.org/markup-compatibility/2006" xmlns:o="urn:schemas-microsoft-com:office:office" xmlns:r="http://schemas.openxmlformats.org/officeDocument/2006/relationships" xmlns:m="http://schemas.openxmlformats.org/officeDocument/2006/math" xmlns:v="urn:schemas-microsoft-com:vml" xmlns:wp="http://schemas.openxmlformats.org/drawingml/2006/wordprocessingDrawing" xmlns:w10="urn:schemas-microsoft-com:office:word" xmlns:w="http://schemas.openxmlformats.org/wordprocessingml/2006/main" xmlns:wne="http://schemas.microsoft.com/office/word/2006/wordml">
+  <w:abstractNum w:abstractNumId="0">
+    <w:nsid w:val="0E9A6CFB"/>
+    <w:multiLevelType w:val="hybridMultilevel"/>
+    <w:tmpl w:val="C2CEEEAA"/>
+    <w:lvl w:ilvl="0" w:tplc="0409000F">
+      <w:start w:val="1"/>
+      <w:numFmt w:val="decimal"/>
+      <w:lvlText w:val="%1."/>
+      <w:lvlJc w:val="left"/>
+      <w:pPr>
+        <w:ind w:left="720" w:hanging="360"/>
+      </w:pPr>
+    </w:lvl>
+    <w:lvl w:ilvl="1" w:tplc="04090019" w:tentative="1">
+      <w:start w:val="1"/>
+      <w:numFmt w:val="lowerLetter"/>
+      <w:lvlText w:val="%2."/>
+      <w:lvlJc w:val="left"/>
+      <w:pPr>
+        <w:ind w:left="1440" w:hanging="360"/>
+      </w:pPr>
+    </w:lvl>
+    <w:lvl w:ilvl="2" w:tplc="0409001B" w:tentative="1">
+      <w:start w:val="1"/>
+      <w:numFmt w:val="lowerRoman"/>
+      <w:lvlText w:val="%3."/>
+      <w:lvlJc w:val="right"/>
+      <w:pPr>
+        <w:ind w:left="2160" w:hanging="180"/>
+      </w:pPr>
+    </w:lvl>
+    <w:lvl w:ilvl="3" w:tplc="0409000F" w:tentative="1">
+      <w:start w:val="1"/>
+      <w:numFmt w:val="decimal"/>
+      <w:lvlText w:val="%4."/>
+      <w:lvlJc w:val="left"/>
+      <w:pPr>
+        <w:ind w:left="2880" w:hanging="360"/>
+      </w:pPr>
+    </w:lvl>
+    <w:lvl w:ilvl="4" w:tplc="04090019" w:tentative="1">
+      <w:start w:val="1"/>
+      <w:numFmt w:val="lowerLetter"/>
+      <w:lvlText w:val="%5."/>
+      <w:lvlJc w:val="left"/>
+      <w:pPr>
+        <w:ind w:left="3600" w:hanging="360"/>
+      </w:pPr>
+    </w:lvl>
+    <w:lvl w:ilvl="5" w:tplc="0409001B" w:tentative="1">
+      <w:start w:val="1"/>
+      <w:numFmt w:val="lowerRoman"/>
+      <w:lvlText w:val="%6."/>
+      <w:lvlJc w:val="right"/>
+      <w:pPr>
+        <w:ind w:left="4320" w:hanging="180"/>
+      </w:pPr>
+    </w:lvl>
+    <w:lvl w:ilvl="6" w:tplc="0409000F" w:tentative="1">
+      <w:start w:val="1"/>
+      <w:numFmt w:val="decimal"/>
+      <w:lvlText w:val="%7."/>
+      <w:lvlJc w:val="left"/>
+      <w:pPr>
+        <w:ind w:left="5040" w:hanging="360"/>
+      </w:pPr>
+    </w:lvl>
+    <w:lvl w:ilvl="7" w:tplc="04090019" w:tentative="1">
+      <w:start w:val="1"/>
+      <w:numFmt w:val="lowerLetter"/>
+      <w:lvlText w:val="%8."/>
+      <w:lvlJc w:val="left"/>
+      <w:pPr>
+        <w:ind w:left="5760" w:hanging="360"/>
+      </w:pPr>
+    </w:lvl>
+    <w:lvl w:ilvl="8" w:tplc="0409001B" w:tentative="1">
+      <w:start w:val="1"/>
+      <w:numFmt w:val="lowerRoman"/>
+      <w:lvlText w:val="%9."/>
+      <w:lvlJc w:val="right"/>
+      <w:pPr>
+        <w:ind w:left="6480" w:hanging="180"/>
+      </w:pPr>
+    </w:lvl>
+  </w:abstractNum>
+  <w:abstractNum w:abstractNumId="1">
+    <w:nsid w:val="169A4A76"/>
+    <w:multiLevelType w:val="hybridMultilevel"/>
+    <w:tmpl w:val="CBAAD478"/>
+    <w:lvl w:ilvl="0" w:tplc="0402000F">
+      <w:start w:val="1"/>
+      <w:numFmt w:val="decimal"/>
+      <w:lvlText w:val="%1."/>
+      <w:lvlJc w:val="left"/>
+      <w:pPr>
+        <w:ind w:left="720" w:hanging="360"/>
+      </w:pPr>
+    </w:lvl>
+    <w:lvl w:ilvl="1" w:tplc="04020019" w:tentative="1">
+      <w:start w:val="1"/>
+      <w:numFmt w:val="lowerLetter"/>
+      <w:lvlText w:val="%2."/>
+      <w:lvlJc w:val="left"/>
+      <w:pPr>
+        <w:ind w:left="1440" w:hanging="360"/>
+      </w:pPr>
+    </w:lvl>
+    <w:lvl w:ilvl="2" w:tplc="0402001B" w:tentative="1">
+      <w:start w:val="1"/>
+      <w:numFmt w:val="lowerRoman"/>
+      <w:lvlText w:val="%3."/>
+      <w:lvlJc w:val="right"/>
+      <w:pPr>
+        <w:ind w:left="2160" w:hanging="180"/>
+      </w:pPr>
+    </w:lvl>
+    <w:lvl w:ilvl="3" w:tplc="0402000F" w:tentative="1">
+      <w:start w:val="1"/>
+      <w:numFmt w:val="decimal"/>
+      <w:lvlText w:val="%4."/>
+      <w:lvlJc w:val="left"/>
+      <w:pPr>
+        <w:ind w:left="2880" w:hanging="360"/>
+      </w:pPr>
+    </w:lvl>
+    <w:lvl w:ilvl="4" w:tplc="04020019" w:tentative="1">
+      <w:start w:val="1"/>
+      <w:numFmt w:val="lowerLetter"/>
+      <w:lvlText w:val="%5."/>
+      <w:lvlJc w:val="left"/>
+      <w:pPr>
+        <w:ind w:left="3600" w:hanging="360"/>
+      </w:pPr>
+    </w:lvl>
+    <w:lvl w:ilvl="5" w:tplc="0402001B" w:tentative="1">
+      <w:start w:val="1"/>
+      <w:numFmt w:val="lowerRoman"/>
+      <w:lvlText w:val="%6."/>
+      <w:lvlJc w:val="right"/>
+      <w:pPr>
+        <w:ind w:left="4320" w:hanging="180"/>
+      </w:pPr>
+    </w:lvl>
+    <w:lvl w:ilvl="6" w:tplc="0402000F" w:tentative="1">
+      <w:start w:val="1"/>
+      <w:numFmt w:val="decimal"/>
+      <w:lvlText w:val="%7."/>
+      <w:lvlJc w:val="left"/>
+      <w:pPr>
+        <w:ind w:left="5040" w:hanging="360"/>
+      </w:pPr>
+    </w:lvl>
+    <w:lvl w:ilvl="7" w:tplc="04020019" w:tentative="1">
+      <w:start w:val="1"/>
+      <w:numFmt w:val="lowerLetter"/>
+      <w:lvlText w:val="%8."/>
+      <w:lvlJc w:val="left"/>
+      <w:pPr>
+        <w:ind w:left="5760" w:hanging="360"/>
+      </w:pPr>
+    </w:lvl>
+    <w:lvl w:ilvl="8" w:tplc="0402001B" w:tentative="1">
+      <w:start w:val="1"/>
+      <w:numFmt w:val="lowerRoman"/>
+      <w:lvlText w:val="%9."/>
+      <w:lvlJc w:val="right"/>
+      <w:pPr>
+        <w:ind w:left="6480" w:hanging="180"/>
+      </w:pPr>
+    </w:lvl>
+  </w:abstractNum>
+  <w:abstractNum w:abstractNumId="2">
+    <w:nsid w:val="20454008"/>
+    <w:multiLevelType w:val="hybridMultilevel"/>
+    <w:tmpl w:val="5DF01ED8"/>
+    <w:lvl w:ilvl="0" w:tplc="0402000F">
+      <w:start w:val="1"/>
+      <w:numFmt w:val="decimal"/>
+      <w:lvlText w:val="%1."/>
+      <w:lvlJc w:val="left"/>
+      <w:pPr>
+        <w:ind w:left="720" w:hanging="360"/>
+      </w:pPr>
+    </w:lvl>
+    <w:lvl w:ilvl="1" w:tplc="04020019" w:tentative="1">
+      <w:start w:val="1"/>
+      <w:numFmt w:val="lowerLetter"/>
+      <w:lvlText w:val="%2."/>
+      <w:lvlJc w:val="left"/>
+      <w:pPr>
+        <w:ind w:left="1440" w:hanging="360"/>
+      </w:pPr>
+    </w:lvl>
+    <w:lvl w:ilvl="2" w:tplc="0402001B" w:tentative="1">
+      <w:start w:val="1"/>
+      <w:numFmt w:val="lowerRoman"/>
+      <w:lvlText w:val="%3."/>
+      <w:lvlJc w:val="right"/>
+      <w:pPr>
+        <w:ind w:left="2160" w:hanging="180"/>
+      </w:pPr>
+    </w:lvl>
+    <w:lvl w:ilvl="3" w:tplc="0402000F" w:tentative="1">
+      <w:start w:val="1"/>
+      <w:numFmt w:val="decimal"/>
+      <w:lvlText w:val="%4."/>
+      <w:lvlJc w:val="left"/>
+      <w:pPr>
+        <w:ind w:left="2880" w:hanging="360"/>
+      </w:pPr>
+    </w:lvl>
+    <w:lvl w:ilvl="4" w:tplc="04020019" w:tentative="1">
+      <w:start w:val="1"/>
+      <w:numFmt w:val="lowerLetter"/>
+      <w:lvlText w:val="%5."/>
+      <w:lvlJc w:val="left"/>
+      <w:pPr>
+        <w:ind w:left="3600" w:hanging="360"/>
+      </w:pPr>
+    </w:lvl>
+    <w:lvl w:ilvl="5" w:tplc="0402001B" w:tentative="1">
+      <w:start w:val="1"/>
+      <w:numFmt w:val="lowerRoman"/>
+      <w:lvlText w:val="%6."/>
+      <w:lvlJc w:val="right"/>
+      <w:pPr>
+        <w:ind w:left="4320" w:hanging="180"/>
+      </w:pPr>
+    </w:lvl>
+    <w:lvl w:ilvl="6" w:tplc="0402000F" w:tentative="1">
+      <w:start w:val="1"/>
+      <w:numFmt w:val="decimal"/>
+      <w:lvlText w:val="%7."/>
+      <w:lvlJc w:val="left"/>
+      <w:pPr>
+        <w:ind w:left="5040" w:hanging="360"/>
+      </w:pPr>
+    </w:lvl>
+    <w:lvl w:ilvl="7" w:tplc="04020019" w:tentative="1">
+      <w:start w:val="1"/>
+      <w:numFmt w:val="lowerLetter"/>
+      <w:lvlText w:val="%8."/>
+      <w:lvlJc w:val="left"/>
+      <w:pPr>
+        <w:ind w:left="5760" w:hanging="360"/>
+      </w:pPr>
+    </w:lvl>
+    <w:lvl w:ilvl="8" w:tplc="0402001B" w:tentative="1">
+      <w:start w:val="1"/>
+      <w:numFmt w:val="lowerRoman"/>
+      <w:lvlText w:val="%9."/>
+      <w:lvlJc w:val="right"/>
+      <w:pPr>
+        <w:ind w:left="6480" w:hanging="180"/>
+      </w:pPr>
+    </w:lvl>
+  </w:abstractNum>
+  <w:abstractNum w:abstractNumId="3">
+    <w:nsid w:val="2BCE3692"/>
+    <w:multiLevelType w:val="hybridMultilevel"/>
+    <w:tmpl w:val="604A8F56"/>
+    <w:lvl w:ilvl="0" w:tplc="0402000F">
+      <w:start w:val="1"/>
+      <w:numFmt w:val="decimal"/>
+      <w:lvlText w:val="%1."/>
+      <w:lvlJc w:val="left"/>
+      <w:pPr>
+        <w:ind w:left="720" w:hanging="360"/>
+      </w:pPr>
+    </w:lvl>
+    <w:lvl w:ilvl="1" w:tplc="04020019" w:tentative="1">
+      <w:start w:val="1"/>
+      <w:numFmt w:val="lowerLetter"/>
+      <w:lvlText w:val="%2."/>
+      <w:lvlJc w:val="left"/>
+      <w:pPr>
+        <w:ind w:left="1440" w:hanging="360"/>
+      </w:pPr>
+    </w:lvl>
+    <w:lvl w:ilvl="2" w:tplc="0402001B" w:tentative="1">
+      <w:start w:val="1"/>
+      <w:numFmt w:val="lowerRoman"/>
+      <w:lvlText w:val="%3."/>
+      <w:lvlJc w:val="right"/>
+      <w:pPr>
+        <w:ind w:left="2160" w:hanging="180"/>
+      </w:pPr>
+    </w:lvl>
+    <w:lvl w:ilvl="3" w:tplc="0402000F" w:tentative="1">
+      <w:start w:val="1"/>
+      <w:numFmt w:val="decimal"/>
+      <w:lvlText w:val="%4."/>
+      <w:lvlJc w:val="left"/>
+      <w:pPr>
+        <w:ind w:left="2880" w:hanging="360"/>
+      </w:pPr>
+    </w:lvl>
+    <w:lvl w:ilvl="4" w:tplc="04020019" w:tentative="1">
+      <w:start w:val="1"/>
+      <w:numFmt w:val="lowerLetter"/>
+      <w:lvlText w:val="%5."/>
+      <w:lvlJc w:val="left"/>
+      <w:pPr>
+        <w:ind w:left="3600" w:hanging="360"/>
+      </w:pPr>
+    </w:lvl>
+    <w:lvl w:ilvl="5" w:tplc="0402001B" w:tentative="1">
+      <w:start w:val="1"/>
+      <w:numFmt w:val="lowerRoman"/>
+      <w:lvlText w:val="%6."/>
+      <w:lvlJc w:val="right"/>
+      <w:pPr>
+        <w:ind w:left="4320" w:hanging="180"/>
+      </w:pPr>
+    </w:lvl>
+    <w:lvl w:ilvl="6" w:tplc="0402000F" w:tentative="1">
+      <w:start w:val="1"/>
+      <w:numFmt w:val="decimal"/>
+      <w:lvlText w:val="%7."/>
+      <w:lvlJc w:val="left"/>
+      <w:pPr>
+        <w:ind w:left="5040" w:hanging="360"/>
+      </w:pPr>
+    </w:lvl>
+    <w:lvl w:ilvl="7" w:tplc="04020019" w:tentative="1">
+      <w:start w:val="1"/>
+      <w:numFmt w:val="lowerLetter"/>
+      <w:lvlText w:val="%8."/>
+      <w:lvlJc w:val="left"/>
+      <w:pPr>
+        <w:ind w:left="5760" w:hanging="360"/>
+      </w:pPr>
+    </w:lvl>
+    <w:lvl w:ilvl="8" w:tplc="0402001B" w:tentative="1">
+      <w:start w:val="1"/>
+      <w:numFmt w:val="lowerRoman"/>
+      <w:lvlText w:val="%9."/>
+      <w:lvlJc w:val="right"/>
+      <w:pPr>
+        <w:ind w:left="6480" w:hanging="180"/>
+      </w:pPr>
+    </w:lvl>
+  </w:abstractNum>
+  <w:abstractNum w:abstractNumId="4">
+    <w:nsid w:val="2BE0633C"/>
+    <w:multiLevelType w:val="hybridMultilevel"/>
+    <w:tmpl w:val="A5902794"/>
+    <w:lvl w:ilvl="0" w:tplc="0409000F">
+      <w:start w:val="1"/>
+      <w:numFmt w:val="decimal"/>
+      <w:lvlText w:val="%1."/>
+      <w:lvlJc w:val="left"/>
+      <w:pPr>
+        <w:ind w:left="720" w:hanging="360"/>
+      </w:pPr>
+    </w:lvl>
+    <w:lvl w:ilvl="1" w:tplc="04090019" w:tentative="1">
+      <w:start w:val="1"/>
+      <w:numFmt w:val="lowerLetter"/>
+      <w:lvlText w:val="%2."/>
+      <w:lvlJc w:val="left"/>
+      <w:pPr>
+        <w:ind w:left="1440" w:hanging="360"/>
+      </w:pPr>
+    </w:lvl>
+    <w:lvl w:ilvl="2" w:tplc="0409001B" w:tentative="1">
+      <w:start w:val="1"/>
+      <w:numFmt w:val="lowerRoman"/>
+      <w:lvlText w:val="%3."/>
+      <w:lvlJc w:val="right"/>
+      <w:pPr>
+        <w:ind w:left="2160" w:hanging="180"/>
+      </w:pPr>
+    </w:lvl>
+    <w:lvl w:ilvl="3" w:tplc="0409000F" w:tentative="1">
+      <w:start w:val="1"/>
+      <w:numFmt w:val="decimal"/>
+      <w:lvlText w:val="%4."/>
+      <w:lvlJc w:val="left"/>
+      <w:pPr>
+        <w:ind w:left="2880" w:hanging="360"/>
+      </w:pPr>
+    </w:lvl>
+    <w:lvl w:ilvl="4" w:tplc="04090019" w:tentative="1">
+      <w:start w:val="1"/>
+      <w:numFmt w:val="lowerLetter"/>
+      <w:lvlText w:val="%5."/>
+      <w:lvlJc w:val="left"/>
+      <w:pPr>
+        <w:ind w:left="3600" w:hanging="360"/>
+      </w:pPr>
+    </w:lvl>
+    <w:lvl w:ilvl="5" w:tplc="0409001B" w:tentative="1">
+      <w:start w:val="1"/>
+      <w:numFmt w:val="lowerRoman"/>
+      <w:lvlText w:val="%6."/>
+      <w:lvlJc w:val="right"/>
+      <w:pPr>
+        <w:ind w:left="4320" w:hanging="180"/>
+      </w:pPr>
+    </w:lvl>
+    <w:lvl w:ilvl="6" w:tplc="0409000F" w:tentative="1">
+      <w:start w:val="1"/>
+      <w:numFmt w:val="decimal"/>
+      <w:lvlText w:val="%7."/>
+      <w:lvlJc w:val="left"/>
+      <w:pPr>
+        <w:ind w:left="5040" w:hanging="360"/>
+      </w:pPr>
+    </w:lvl>
+    <w:lvl w:ilvl="7" w:tplc="04090019" w:tentative="1">
+      <w:start w:val="1"/>
+      <w:numFmt w:val="lowerLetter"/>
+      <w:lvlText w:val="%8."/>
+      <w:lvlJc w:val="left"/>
+      <w:pPr>
+        <w:ind w:left="5760" w:hanging="360"/>
+      </w:pPr>
+    </w:lvl>
+    <w:lvl w:ilvl="8" w:tplc="0409001B" w:tentative="1">
+      <w:start w:val="1"/>
+      <w:numFmt w:val="lowerRoman"/>
+      <w:lvlText w:val="%9."/>
+      <w:lvlJc w:val="right"/>
+      <w:pPr>
+        <w:ind w:left="6480" w:hanging="180"/>
+      </w:pPr>
+    </w:lvl>
+  </w:abstractNum>
+  <w:abstractNum w:abstractNumId="5">
+    <w:nsid w:val="2D390D0D"/>
+    <w:multiLevelType w:val="hybridMultilevel"/>
+    <w:tmpl w:val="C2CEEEAA"/>
+    <w:lvl w:ilvl="0" w:tplc="0409000F">
+      <w:start w:val="1"/>
+      <w:numFmt w:val="decimal"/>
+      <w:lvlText w:val="%1."/>
+      <w:lvlJc w:val="left"/>
+      <w:pPr>
+        <w:ind w:left="720" w:hanging="360"/>
+      </w:pPr>
+    </w:lvl>
+    <w:lvl w:ilvl="1" w:tplc="04090019" w:tentative="1">
+      <w:start w:val="1"/>
+      <w:numFmt w:val="lowerLetter"/>
+      <w:lvlText w:val="%2."/>
+      <w:lvlJc w:val="left"/>
+      <w:pPr>
+        <w:ind w:left="1440" w:hanging="360"/>
+      </w:pPr>
+    </w:lvl>
+    <w:lvl w:ilvl="2" w:tplc="0409001B" w:tentative="1">
+      <w:start w:val="1"/>
+      <w:numFmt w:val="lowerRoman"/>
+      <w:lvlText w:val="%3."/>
+      <w:lvlJc w:val="right"/>
+      <w:pPr>
+        <w:ind w:left="2160" w:hanging="180"/>
+      </w:pPr>
+    </w:lvl>
+    <w:lvl w:ilvl="3" w:tplc="0409000F" w:tentative="1">
+      <w:start w:val="1"/>
+      <w:numFmt w:val="decimal"/>
+      <w:lvlText w:val="%4."/>
+      <w:lvlJc w:val="left"/>
+      <w:pPr>
+        <w:ind w:left="2880" w:hanging="360"/>
+      </w:pPr>
+    </w:lvl>
+    <w:lvl w:ilvl="4" w:tplc="04090019" w:tentative="1">
+      <w:start w:val="1"/>
+      <w:numFmt w:val="lowerLetter"/>
+      <w:lvlText w:val="%5."/>
+      <w:lvlJc w:val="left"/>
+      <w:pPr>
+        <w:ind w:left="3600" w:hanging="360"/>
+      </w:pPr>
+    </w:lvl>
+    <w:lvl w:ilvl="5" w:tplc="0409001B" w:tentative="1">
+      <w:start w:val="1"/>
+      <w:numFmt w:val="lowerRoman"/>
+      <w:lvlText w:val="%6."/>
+      <w:lvlJc w:val="right"/>
+      <w:pPr>
+        <w:ind w:left="4320" w:hanging="180"/>
+      </w:pPr>
+    </w:lvl>
+    <w:lvl w:ilvl="6" w:tplc="0409000F" w:tentative="1">
+      <w:start w:val="1"/>
+      <w:numFmt w:val="decimal"/>
+      <w:lvlText w:val="%7."/>
+      <w:lvlJc w:val="left"/>
+      <w:pPr>
+        <w:ind w:left="5040" w:hanging="360"/>
+      </w:pPr>
+    </w:lvl>
+    <w:lvl w:ilvl="7" w:tplc="04090019" w:tentative="1">
+      <w:start w:val="1"/>
+      <w:numFmt w:val="lowerLetter"/>
+      <w:lvlText w:val="%8."/>
+      <w:lvlJc w:val="left"/>
+      <w:pPr>
+        <w:ind w:left="5760" w:hanging="360"/>
+      </w:pPr>
+    </w:lvl>
+    <w:lvl w:ilvl="8" w:tplc="0409001B" w:tentative="1">
+      <w:start w:val="1"/>
+      <w:numFmt w:val="lowerRoman"/>
+      <w:lvlText w:val="%9."/>
+      <w:lvlJc w:val="right"/>
+      <w:pPr>
+        <w:ind w:left="6480" w:hanging="180"/>
+      </w:pPr>
+    </w:lvl>
+  </w:abstractNum>
+  <w:abstractNum w:abstractNumId="6">
+    <w:nsid w:val="3B47585E"/>
+    <w:multiLevelType w:val="hybridMultilevel"/>
+    <w:tmpl w:val="6BD8A046"/>
+    <w:lvl w:ilvl="0" w:tplc="0402000F">
+      <w:start w:val="1"/>
+      <w:numFmt w:val="decimal"/>
+      <w:lvlText w:val="%1."/>
+      <w:lvlJc w:val="left"/>
+      <w:pPr>
+        <w:ind w:left="720" w:hanging="360"/>
+      </w:pPr>
+      <w:rPr>
+        <w:rFonts w:hint="default"/>
+      </w:rPr>
+    </w:lvl>
+    <w:lvl w:ilvl="1" w:tplc="04020019" w:tentative="1">
+      <w:start w:val="1"/>
+      <w:numFmt w:val="lowerLetter"/>
+      <w:lvlText w:val="%2."/>
+      <w:lvlJc w:val="left"/>
+      <w:pPr>
+        <w:ind w:left="1440" w:hanging="360"/>
+      </w:pPr>
+    </w:lvl>
+    <w:lvl w:ilvl="2" w:tplc="0402001B" w:tentative="1">
+      <w:start w:val="1"/>
+      <w:numFmt w:val="lowerRoman"/>
+      <w:lvlText w:val="%3."/>
+      <w:lvlJc w:val="right"/>
+      <w:pPr>
+        <w:ind w:left="2160" w:hanging="180"/>
+      </w:pPr>
+    </w:lvl>
+    <w:lvl w:ilvl="3" w:tplc="0402000F" w:tentative="1">
+      <w:start w:val="1"/>
+      <w:numFmt w:val="decimal"/>
+      <w:lvlText w:val="%4."/>
+      <w:lvlJc w:val="left"/>
+      <w:pPr>
+        <w:ind w:left="2880" w:hanging="360"/>
+      </w:pPr>
+    </w:lvl>
+    <w:lvl w:ilvl="4" w:tplc="04020019" w:tentative="1">
+      <w:start w:val="1"/>
+      <w:numFmt w:val="lowerLetter"/>
+      <w:lvlText w:val="%5."/>
+      <w:lvlJc w:val="left"/>
+      <w:pPr>
+        <w:ind w:left="3600" w:hanging="360"/>
+      </w:pPr>
+    </w:lvl>
+    <w:lvl w:ilvl="5" w:tplc="0402001B" w:tentative="1">
+      <w:start w:val="1"/>
+      <w:numFmt w:val="lowerRoman"/>
+      <w:lvlText w:val="%6."/>
+      <w:lvlJc w:val="right"/>
+      <w:pPr>
+        <w:ind w:left="4320" w:hanging="180"/>
+      </w:pPr>
+    </w:lvl>
+    <w:lvl w:ilvl="6" w:tplc="0402000F" w:tentative="1">
+      <w:start w:val="1"/>
+      <w:numFmt w:val="decimal"/>
+      <w:lvlText w:val="%7."/>
+      <w:lvlJc w:val="left"/>
+      <w:pPr>
+        <w:ind w:left="5040" w:hanging="360"/>
+      </w:pPr>
+    </w:lvl>
+    <w:lvl w:ilvl="7" w:tplc="04020019" w:tentative="1">
+      <w:start w:val="1"/>
+      <w:numFmt w:val="lowerLetter"/>
+      <w:lvlText w:val="%8."/>
+      <w:lvlJc w:val="left"/>
+      <w:pPr>
+        <w:ind w:left="5760" w:hanging="360"/>
+      </w:pPr>
+    </w:lvl>
+    <w:lvl w:ilvl="8" w:tplc="0402001B" w:tentative="1">
+      <w:start w:val="1"/>
+      <w:numFmt w:val="lowerRoman"/>
+      <w:lvlText w:val="%9."/>
+      <w:lvlJc w:val="right"/>
+      <w:pPr>
+        <w:ind w:left="6480" w:hanging="180"/>
+      </w:pPr>
+    </w:lvl>
+  </w:abstractNum>
+  <w:abstractNum w:abstractNumId="7">
+    <w:nsid w:val="41D954C6"/>
+    <w:multiLevelType w:val="hybridMultilevel"/>
+    <w:tmpl w:val="C744F32E"/>
+    <w:lvl w:ilvl="0" w:tplc="0402000F">
+      <w:start w:val="1"/>
+      <w:numFmt w:val="decimal"/>
+      <w:lvlText w:val="%1."/>
+      <w:lvlJc w:val="left"/>
+      <w:pPr>
+        <w:ind w:left="720" w:hanging="360"/>
+      </w:pPr>
+      <w:rPr>
+        <w:rFonts w:hint="default"/>
+      </w:rPr>
+    </w:lvl>
+    <w:lvl w:ilvl="1" w:tplc="04020019" w:tentative="1">
+      <w:start w:val="1"/>
+      <w:numFmt w:val="lowerLetter"/>
+      <w:lvlText w:val="%2."/>
+      <w:lvlJc w:val="left"/>
+      <w:pPr>
+        <w:ind w:left="1440" w:hanging="360"/>
+      </w:pPr>
+    </w:lvl>
+    <w:lvl w:ilvl="2" w:tplc="0402001B" w:tentative="1">
+      <w:start w:val="1"/>
+      <w:numFmt w:val="lowerRoman"/>
+      <w:lvlText w:val="%3."/>
+      <w:lvlJc w:val="right"/>
+      <w:pPr>
+        <w:ind w:left="2160" w:hanging="180"/>
+      </w:pPr>
+    </w:lvl>
+    <w:lvl w:ilvl="3" w:tplc="0402000F" w:tentative="1">
+      <w:start w:val="1"/>
+      <w:numFmt w:val="decimal"/>
+      <w:lvlText w:val="%4."/>
+      <w:lvlJc w:val="left"/>
+      <w:pPr>
+        <w:ind w:left="2880" w:hanging="360"/>
+      </w:pPr>
+    </w:lvl>
+    <w:lvl w:ilvl="4" w:tplc="04020019" w:tentative="1">
+      <w:start w:val="1"/>
+      <w:numFmt w:val="lowerLetter"/>
+      <w:lvlText w:val="%5."/>
+      <w:lvlJc w:val="left"/>
+      <w:pPr>
+        <w:ind w:left="3600" w:hanging="360"/>
+      </w:pPr>
+    </w:lvl>
+    <w:lvl w:ilvl="5" w:tplc="0402001B" w:tentative="1">
+      <w:start w:val="1"/>
+      <w:numFmt w:val="lowerRoman"/>
+      <w:lvlText w:val="%6."/>
+      <w:lvlJc w:val="right"/>
+      <w:pPr>
+        <w:ind w:left="4320" w:hanging="180"/>
+      </w:pPr>
+    </w:lvl>
+    <w:lvl w:ilvl="6" w:tplc="0402000F" w:tentative="1">
+      <w:start w:val="1"/>
+      <w:numFmt w:val="decimal"/>
+      <w:lvlText w:val="%7."/>
+      <w:lvlJc w:val="left"/>
+      <w:pPr>
+        <w:ind w:left="5040" w:hanging="360"/>
+      </w:pPr>
+    </w:lvl>
+    <w:lvl w:ilvl="7" w:tplc="04020019" w:tentative="1">
+      <w:start w:val="1"/>
+      <w:numFmt w:val="lowerLetter"/>
+      <w:lvlText w:val="%8."/>
+      <w:lvlJc w:val="left"/>
+      <w:pPr>
+        <w:ind w:left="5760" w:hanging="360"/>
+      </w:pPr>
+    </w:lvl>
+    <w:lvl w:ilvl="8" w:tplc="0402001B" w:tentative="1">
+      <w:start w:val="1"/>
+      <w:numFmt w:val="lowerRoman"/>
+      <w:lvlText w:val="%9."/>
+      <w:lvlJc w:val="right"/>
+      <w:pPr>
+        <w:ind w:left="6480" w:hanging="180"/>
+      </w:pPr>
+    </w:lvl>
+  </w:abstractNum>
+  <w:abstractNum w:abstractNumId="8">
+    <w:nsid w:val="42F45D10"/>
+    <w:multiLevelType w:val="hybridMultilevel"/>
+    <w:tmpl w:val="0CFC7E08"/>
+    <w:lvl w:ilvl="0" w:tplc="0409000F">
+      <w:start w:val="1"/>
+      <w:numFmt w:val="decimal"/>
+      <w:lvlText w:val="%1."/>
+      <w:lvlJc w:val="left"/>
+      <w:pPr>
+        <w:ind w:left="720" w:hanging="360"/>
+      </w:pPr>
+    </w:lvl>
+    <w:lvl w:ilvl="1" w:tplc="04090019" w:tentative="1">
+      <w:start w:val="1"/>
+      <w:numFmt w:val="lowerLetter"/>
+      <w:lvlText w:val="%2."/>
+      <w:lvlJc w:val="left"/>
+      <w:pPr>
+        <w:ind w:left="1440" w:hanging="360"/>
+      </w:pPr>
+    </w:lvl>
+    <w:lvl w:ilvl="2" w:tplc="0409001B" w:tentative="1">
+      <w:start w:val="1"/>
+      <w:numFmt w:val="lowerRoman"/>
+      <w:lvlText w:val="%3."/>
+      <w:lvlJc w:val="right"/>
+      <w:pPr>
+        <w:ind w:left="2160" w:hanging="180"/>
+      </w:pPr>
+    </w:lvl>
+    <w:lvl w:ilvl="3" w:tplc="0409000F" w:tentative="1">
+      <w:start w:val="1"/>
+      <w:numFmt w:val="decimal"/>
+      <w:lvlText w:val="%4."/>
+      <w:lvlJc w:val="left"/>
+      <w:pPr>
+        <w:ind w:left="2880" w:hanging="360"/>
+      </w:pPr>
+    </w:lvl>
+    <w:lvl w:ilvl="4" w:tplc="04090019" w:tentative="1">
+      <w:start w:val="1"/>
+      <w:numFmt w:val="lowerLetter"/>
+      <w:lvlText w:val="%5."/>
+      <w:lvlJc w:val="left"/>
+      <w:pPr>
+        <w:ind w:left="3600" w:hanging="360"/>
+      </w:pPr>
+    </w:lvl>
+    <w:lvl w:ilvl="5" w:tplc="0409001B" w:tentative="1">
+      <w:start w:val="1"/>
+      <w:numFmt w:val="lowerRoman"/>
+      <w:lvlText w:val="%6."/>
+      <w:lvlJc w:val="right"/>
+      <w:pPr>
+        <w:ind w:left="4320" w:hanging="180"/>
+      </w:pPr>
+    </w:lvl>
+    <w:lvl w:ilvl="6" w:tplc="0409000F" w:tentative="1">
+      <w:start w:val="1"/>
+      <w:numFmt w:val="decimal"/>
+      <w:lvlText w:val="%7."/>
+      <w:lvlJc w:val="left"/>
+      <w:pPr>
+        <w:ind w:left="5040" w:hanging="360"/>
+      </w:pPr>
+    </w:lvl>
+    <w:lvl w:ilvl="7" w:tplc="04090019" w:tentative="1">
+      <w:start w:val="1"/>
+      <w:numFmt w:val="lowerLetter"/>
+      <w:lvlText w:val="%8."/>
+      <w:lvlJc w:val="left"/>
+      <w:pPr>
+        <w:ind w:left="5760" w:hanging="360"/>
+      </w:pPr>
+    </w:lvl>
+    <w:lvl w:ilvl="8" w:tplc="0409001B" w:tentative="1">
+      <w:start w:val="1"/>
+      <w:numFmt w:val="lowerRoman"/>
+      <w:lvlText w:val="%9."/>
+      <w:lvlJc w:val="right"/>
+      <w:pPr>
+        <w:ind w:left="6480" w:hanging="180"/>
+      </w:pPr>
+    </w:lvl>
+  </w:abstractNum>
+  <w:abstractNum w:abstractNumId="9">
+    <w:nsid w:val="433C2708"/>
+    <w:multiLevelType w:val="hybridMultilevel"/>
+    <w:tmpl w:val="19621564"/>
+    <w:lvl w:ilvl="0" w:tplc="0402000F">
+      <w:start w:val="1"/>
+      <w:numFmt w:val="decimal"/>
+      <w:lvlText w:val="%1."/>
+      <w:lvlJc w:val="left"/>
+      <w:pPr>
+        <w:ind w:left="720" w:hanging="360"/>
+      </w:pPr>
+      <w:rPr>
+        <w:rFonts w:hint="default"/>
+      </w:rPr>
+    </w:lvl>
+    <w:lvl w:ilvl="1" w:tplc="04020019" w:tentative="1">
+      <w:start w:val="1"/>
+      <w:numFmt w:val="lowerLetter"/>
+      <w:lvlText w:val="%2."/>
+      <w:lvlJc w:val="left"/>
+      <w:pPr>
+        <w:ind w:left="1440" w:hanging="360"/>
+      </w:pPr>
+    </w:lvl>
+    <w:lvl w:ilvl="2" w:tplc="0402001B" w:tentative="1">
+      <w:start w:val="1"/>
+      <w:numFmt w:val="lowerRoman"/>
+      <w:lvlText w:val="%3."/>
+      <w:lvlJc w:val="right"/>
+      <w:pPr>
+        <w:ind w:left="2160" w:hanging="180"/>
+      </w:pPr>
+    </w:lvl>
+    <w:lvl w:ilvl="3" w:tplc="0402000F" w:tentative="1">
+      <w:start w:val="1"/>
+      <w:numFmt w:val="decimal"/>
+      <w:lvlText w:val="%4."/>
+      <w:lvlJc w:val="left"/>
+      <w:pPr>
+        <w:ind w:left="2880" w:hanging="360"/>
+      </w:pPr>
+    </w:lvl>
+    <w:lvl w:ilvl="4" w:tplc="04020019" w:tentative="1">
+      <w:start w:val="1"/>
+      <w:numFmt w:val="lowerLetter"/>
+      <w:lvlText w:val="%5."/>
+      <w:lvlJc w:val="left"/>
+      <w:pPr>
+        <w:ind w:left="3600" w:hanging="360"/>
+      </w:pPr>
+    </w:lvl>
+    <w:lvl w:ilvl="5" w:tplc="0402001B" w:tentative="1">
+      <w:start w:val="1"/>
+      <w:numFmt w:val="lowerRoman"/>
+      <w:lvlText w:val="%6."/>
+      <w:lvlJc w:val="right"/>
+      <w:pPr>
+        <w:ind w:left="4320" w:hanging="180"/>
+      </w:pPr>
+    </w:lvl>
+    <w:lvl w:ilvl="6" w:tplc="0402000F" w:tentative="1">
+      <w:start w:val="1"/>
+      <w:numFmt w:val="decimal"/>
+      <w:lvlText w:val="%7."/>
+      <w:lvlJc w:val="left"/>
+      <w:pPr>
+        <w:ind w:left="5040" w:hanging="360"/>
+      </w:pPr>
+    </w:lvl>
+    <w:lvl w:ilvl="7" w:tplc="04020019" w:tentative="1">
+      <w:start w:val="1"/>
+      <w:numFmt w:val="lowerLetter"/>
+      <w:lvlText w:val="%8."/>
+      <w:lvlJc w:val="left"/>
+      <w:pPr>
+        <w:ind w:left="5760" w:hanging="360"/>
+      </w:pPr>
+    </w:lvl>
+    <w:lvl w:ilvl="8" w:tplc="0402001B" w:tentative="1">
+      <w:start w:val="1"/>
+      <w:numFmt w:val="lowerRoman"/>
+      <w:lvlText w:val="%9."/>
+      <w:lvlJc w:val="right"/>
+      <w:pPr>
+        <w:ind w:left="6480" w:hanging="180"/>
+      </w:pPr>
+    </w:lvl>
+  </w:abstractNum>
+  <w:abstractNum w:abstractNumId="10">
+    <w:nsid w:val="57470969"/>
+    <w:multiLevelType w:val="hybridMultilevel"/>
+    <w:tmpl w:val="623AC282"/>
+    <w:lvl w:ilvl="0" w:tplc="0402000F">
+      <w:start w:val="1"/>
+      <w:numFmt w:val="decimal"/>
+      <w:lvlText w:val="%1."/>
+      <w:lvlJc w:val="left"/>
+      <w:pPr>
+        <w:ind w:left="720" w:hanging="360"/>
+      </w:pPr>
+    </w:lvl>
+    <w:lvl w:ilvl="1" w:tplc="04020019" w:tentative="1">
+      <w:start w:val="1"/>
+      <w:numFmt w:val="lowerLetter"/>
+      <w:lvlText w:val="%2."/>
+      <w:lvlJc w:val="left"/>
+      <w:pPr>
+        <w:ind w:left="1440" w:hanging="360"/>
+      </w:pPr>
+    </w:lvl>
+    <w:lvl w:ilvl="2" w:tplc="0402001B" w:tentative="1">
+      <w:start w:val="1"/>
+      <w:numFmt w:val="lowerRoman"/>
+      <w:lvlText w:val="%3."/>
+      <w:lvlJc w:val="right"/>
+      <w:pPr>
+        <w:ind w:left="2160" w:hanging="180"/>
+      </w:pPr>
+    </w:lvl>
+    <w:lvl w:ilvl="3" w:tplc="0402000F" w:tentative="1">
+      <w:start w:val="1"/>
+      <w:numFmt w:val="decimal"/>
+      <w:lvlText w:val="%4."/>
+      <w:lvlJc w:val="left"/>
+      <w:pPr>
+        <w:ind w:left="2880" w:hanging="360"/>
+      </w:pPr>
+    </w:lvl>
+    <w:lvl w:ilvl="4" w:tplc="04020019" w:tentative="1">
+      <w:start w:val="1"/>
+      <w:numFmt w:val="lowerLetter"/>
+      <w:lvlText w:val="%5."/>
+      <w:lvlJc w:val="left"/>
+      <w:pPr>
+        <w:ind w:left="3600" w:hanging="360"/>
+      </w:pPr>
+    </w:lvl>
+    <w:lvl w:ilvl="5" w:tplc="0402001B" w:tentative="1">
+      <w:start w:val="1"/>
+      <w:numFmt w:val="lowerRoman"/>
+      <w:lvlText w:val="%6."/>
+      <w:lvlJc w:val="right"/>
+      <w:pPr>
+        <w:ind w:left="4320" w:hanging="180"/>
+      </w:pPr>
+    </w:lvl>
+    <w:lvl w:ilvl="6" w:tplc="0402000F" w:tentative="1">
+      <w:start w:val="1"/>
+      <w:numFmt w:val="decimal"/>
+      <w:lvlText w:val="%7."/>
+      <w:lvlJc w:val="left"/>
+      <w:pPr>
+        <w:ind w:left="5040" w:hanging="360"/>
+      </w:pPr>
+    </w:lvl>
+    <w:lvl w:ilvl="7" w:tplc="04020019" w:tentative="1">
+      <w:start w:val="1"/>
+      <w:numFmt w:val="lowerLetter"/>
+      <w:lvlText w:val="%8."/>
+      <w:lvlJc w:val="left"/>
+      <w:pPr>
+        <w:ind w:left="5760" w:hanging="360"/>
+      </w:pPr>
+    </w:lvl>
+    <w:lvl w:ilvl="8" w:tplc="0402001B" w:tentative="1">
+      <w:start w:val="1"/>
+      <w:numFmt w:val="lowerRoman"/>
+      <w:lvlText w:val="%9."/>
+      <w:lvlJc w:val="right"/>
+      <w:pPr>
+        <w:ind w:left="6480" w:hanging="180"/>
+      </w:pPr>
+    </w:lvl>
+  </w:abstractNum>
+  <w:abstractNum w:abstractNumId="11">
+    <w:nsid w:val="57B753B4"/>
+    <w:multiLevelType w:val="hybridMultilevel"/>
+    <w:tmpl w:val="FA16A2A2"/>
+    <w:lvl w:ilvl="0" w:tplc="0402000F">
+      <w:start w:val="1"/>
+      <w:numFmt w:val="decimal"/>
+      <w:lvlText w:val="%1."/>
+      <w:lvlJc w:val="left"/>
+      <w:pPr>
+        <w:ind w:left="720" w:hanging="360"/>
+      </w:pPr>
+      <w:rPr>
+        <w:rFonts w:hint="default"/>
+      </w:rPr>
+    </w:lvl>
+    <w:lvl w:ilvl="1" w:tplc="04020019" w:tentative="1">
+      <w:start w:val="1"/>
+      <w:numFmt w:val="lowerLetter"/>
+      <w:lvlText w:val="%2."/>
+      <w:lvlJc w:val="left"/>
+      <w:pPr>
+        <w:ind w:left="1440" w:hanging="360"/>
+      </w:pPr>
+    </w:lvl>
+    <w:lvl w:ilvl="2" w:tplc="0402001B" w:tentative="1">
+      <w:start w:val="1"/>
+      <w:numFmt w:val="lowerRoman"/>
+      <w:lvlText w:val="%3."/>
+      <w:lvlJc w:val="right"/>
+      <w:pPr>
+        <w:ind w:left="2160" w:hanging="180"/>
+      </w:pPr>
+    </w:lvl>
+    <w:lvl w:ilvl="3" w:tplc="0402000F" w:tentative="1">
+      <w:start w:val="1"/>
+      <w:numFmt w:val="decimal"/>
+      <w:lvlText w:val="%4."/>
+      <w:lvlJc w:val="left"/>
+      <w:pPr>
+        <w:ind w:left="2880" w:hanging="360"/>
+      </w:pPr>
+    </w:lvl>
+    <w:lvl w:ilvl="4" w:tplc="04020019" w:tentative="1">
+      <w:start w:val="1"/>
+      <w:numFmt w:val="lowerLetter"/>
+      <w:lvlText w:val="%5."/>
+      <w:lvlJc w:val="left"/>
+      <w:pPr>
+        <w:ind w:left="3600" w:hanging="360"/>
+      </w:pPr>
+    </w:lvl>
+    <w:lvl w:ilvl="5" w:tplc="0402001B" w:tentative="1">
+      <w:start w:val="1"/>
+      <w:numFmt w:val="lowerRoman"/>
+      <w:lvlText w:val="%6."/>
+      <w:lvlJc w:val="right"/>
+      <w:pPr>
+        <w:ind w:left="4320" w:hanging="180"/>
+      </w:pPr>
+    </w:lvl>
+    <w:lvl w:ilvl="6" w:tplc="0402000F" w:tentative="1">
+      <w:start w:val="1"/>
+      <w:numFmt w:val="decimal"/>
+      <w:lvlText w:val="%7."/>
+      <w:lvlJc w:val="left"/>
+      <w:pPr>
+        <w:ind w:left="5040" w:hanging="360"/>
+      </w:pPr>
+    </w:lvl>
+    <w:lvl w:ilvl="7" w:tplc="04020019" w:tentative="1">
+      <w:start w:val="1"/>
+      <w:numFmt w:val="lowerLetter"/>
+      <w:lvlText w:val="%8."/>
+      <w:lvlJc w:val="left"/>
+      <w:pPr>
+        <w:ind w:left="5760" w:hanging="360"/>
+      </w:pPr>
+    </w:lvl>
+    <w:lvl w:ilvl="8" w:tplc="0402001B" w:tentative="1">
+      <w:start w:val="1"/>
+      <w:numFmt w:val="lowerRoman"/>
+      <w:lvlText w:val="%9."/>
+      <w:lvlJc w:val="right"/>
+      <w:pPr>
+        <w:ind w:left="6480" w:hanging="180"/>
+      </w:pPr>
+    </w:lvl>
+  </w:abstractNum>
+  <w:abstractNum w:abstractNumId="12">
+    <w:nsid w:val="78176F7B"/>
+    <w:multiLevelType w:val="hybridMultilevel"/>
+    <w:tmpl w:val="77628106"/>
+    <w:lvl w:ilvl="0" w:tplc="0409000F">
+      <w:start w:val="1"/>
+      <w:numFmt w:val="decimal"/>
+      <w:lvlText w:val="%1."/>
+      <w:lvlJc w:val="left"/>
+      <w:pPr>
+        <w:ind w:left="720" w:hanging="360"/>
+      </w:pPr>
+    </w:lvl>
+    <w:lvl w:ilvl="1" w:tplc="04090019" w:tentative="1">
+      <w:start w:val="1"/>
+      <w:numFmt w:val="lowerLetter"/>
+      <w:lvlText w:val="%2."/>
+      <w:lvlJc w:val="left"/>
+      <w:pPr>
+        <w:ind w:left="1440" w:hanging="360"/>
+      </w:pPr>
+    </w:lvl>
+    <w:lvl w:ilvl="2" w:tplc="0409001B" w:tentative="1">
+      <w:start w:val="1"/>
+      <w:numFmt w:val="lowerRoman"/>
+      <w:lvlText w:val="%3."/>
+      <w:lvlJc w:val="right"/>
+      <w:pPr>
+        <w:ind w:left="2160" w:hanging="180"/>
+      </w:pPr>
+    </w:lvl>
+    <w:lvl w:ilvl="3" w:tplc="0409000F" w:tentative="1">
+      <w:start w:val="1"/>
+      <w:numFmt w:val="decimal"/>
+      <w:lvlText w:val="%4."/>
+      <w:lvlJc w:val="left"/>
+      <w:pPr>
+        <w:ind w:left="2880" w:hanging="360"/>
+      </w:pPr>
+    </w:lvl>
+    <w:lvl w:ilvl="4" w:tplc="04090019" w:tentative="1">
+      <w:start w:val="1"/>
+      <w:numFmt w:val="lowerLetter"/>
+      <w:lvlText w:val="%5."/>
+      <w:lvlJc w:val="left"/>
+      <w:pPr>
+        <w:ind w:left="3600" w:hanging="360"/>
+      </w:pPr>
+    </w:lvl>
+    <w:lvl w:ilvl="5" w:tplc="0409001B" w:tentative="1">
+      <w:start w:val="1"/>
+      <w:numFmt w:val="lowerRoman"/>
+      <w:lvlText w:val="%6."/>
+      <w:lvlJc w:val="right"/>
+      <w:pPr>
+        <w:ind w:left="4320" w:hanging="180"/>
+      </w:pPr>
+    </w:lvl>
+    <w:lvl w:ilvl="6" w:tplc="0409000F" w:tentative="1">
+      <w:start w:val="1"/>
+      <w:numFmt w:val="decimal"/>
+      <w:lvlText w:val="%7."/>
+      <w:lvlJc w:val="left"/>
+      <w:pPr>
+        <w:ind w:left="5040" w:hanging="360"/>
+      </w:pPr>
+    </w:lvl>
+    <w:lvl w:ilvl="7" w:tplc="04090019" w:tentative="1">
+      <w:start w:val="1"/>
+      <w:numFmt w:val="lowerLetter"/>
+      <w:lvlText w:val="%8."/>
+      <w:lvlJc w:val="left"/>
+      <w:pPr>
+        <w:ind w:left="5760" w:hanging="360"/>
+      </w:pPr>
+    </w:lvl>
+    <w:lvl w:ilvl="8" w:tplc="0409001B" w:tentative="1">
+      <w:start w:val="1"/>
+      <w:numFmt w:val="lowerRoman"/>
+      <w:lvlText w:val="%9."/>
+      <w:lvlJc w:val="right"/>
+      <w:pPr>
+        <w:ind w:left="6480" w:hanging="180"/>
+      </w:pPr>
+    </w:lvl>
+  </w:abstractNum>
+  <w:num w:numId="1">
+    <w:abstractNumId w:val="4"/>
+  </w:num>
+  <w:num w:numId="2">
+    <w:abstractNumId w:val="12"/>
+  </w:num>
+  <w:num w:numId="3">
+    <w:abstractNumId w:val="5"/>
+  </w:num>
+  <w:num w:numId="4">
+    <w:abstractNumId w:val="0"/>
+  </w:num>
+  <w:num w:numId="5">
+    <w:abstractNumId w:val="8"/>
+  </w:num>
+  <w:num w:numId="6">
+    <w:abstractNumId w:val="2"/>
+  </w:num>
+  <w:num w:numId="7">
+    <w:abstractNumId w:val="11"/>
+  </w:num>
+  <w:num w:numId="8">
+    <w:abstractNumId w:val="3"/>
+  </w:num>
+  <w:num w:numId="9">
+    <w:abstractNumId w:val="7"/>
+  </w:num>
+  <w:num w:numId="10">
+    <w:abstractNumId w:val="1"/>
+  </w:num>
+  <w:num w:numId="11">
+    <w:abstractNumId w:val="6"/>
+  </w:num>
+  <w:num w:numId="12">
+    <w:abstractNumId w:val="10"/>
+  </w:num>
+  <w:num w:numId="13">
+    <w:abstractNumId w:val="9"/>
+  </w:num>
+</w:numbering>
 </file>
 
 <file path=word/styles.xml><?xml version="1.0" encoding="utf-8"?>
@@ -1163,6 +3399,17 @@
     <w:pPr>
       <w:spacing w:after="100"/>
       <w:ind w:left="220"/>
+    </w:pPr>
+  </w:style>
+  <w:style w:type="paragraph" w:styleId="a7">
+    <w:name w:val="List Paragraph"/>
+    <w:basedOn w:val="a"/>
+    <w:uiPriority w:val="34"/>
+    <w:qFormat/>
+    <w:rsid w:val="009D660A"/>
+    <w:pPr>
+      <w:ind w:left="720"/>
+      <w:contextualSpacing/>
     </w:pPr>
   </w:style>
 </w:styles>
@@ -1807,7 +4054,7 @@
 </file>
 
 <file path=customXml/itemProps1.xml><?xml version="1.0" encoding="utf-8"?>
-<ds:datastoreItem xmlns:ds="http://schemas.openxmlformats.org/officeDocument/2006/customXml" ds:itemID="{800854F3-A456-42C7-A734-CAFF034967B2}">
+<ds:datastoreItem xmlns:ds="http://schemas.openxmlformats.org/officeDocument/2006/customXml" ds:itemID="{D1B56543-7513-4CF7-BF95-CF71404B0B07}">
   <ds:schemaRefs>
     <ds:schemaRef ds:uri="http://schemas.openxmlformats.org/officeDocument/2006/bibliography"/>
   </ds:schemaRefs>

</xml_diff>

<commit_message>
Urs right click, new
</commit_message>
<xml_diff>
--- a/Deliverables/URS.docx
+++ b/Deliverables/URS.docx
@@ -1,10 +1,10 @@
 
 <file path=word/document.xml><?xml version="1.0" encoding="utf-8"?>
-<w:document xmlns:ve="http://schemas.openxmlformats.org/markup-compatibility/2006" xmlns:o="urn:schemas-microsoft-com:office:office" xmlns:r="http://schemas.openxmlformats.org/officeDocument/2006/relationships" xmlns:m="http://schemas.openxmlformats.org/officeDocument/2006/math" xmlns:v="urn:schemas-microsoft-com:vml" xmlns:wp="http://schemas.openxmlformats.org/drawingml/2006/wordprocessingDrawing" xmlns:w10="urn:schemas-microsoft-com:office:word" xmlns:w="http://schemas.openxmlformats.org/wordprocessingml/2006/main" xmlns:wne="http://schemas.microsoft.com/office/word/2006/wordml">
+<w:document xmlns:wpc="http://schemas.microsoft.com/office/word/2010/wordprocessingCanvas" xmlns:mc="http://schemas.openxmlformats.org/markup-compatibility/2006" xmlns:o="urn:schemas-microsoft-com:office:office" xmlns:r="http://schemas.openxmlformats.org/officeDocument/2006/relationships" xmlns:m="http://schemas.openxmlformats.org/officeDocument/2006/math" xmlns:v="urn:schemas-microsoft-com:vml" xmlns:wp14="http://schemas.microsoft.com/office/word/2010/wordprocessingDrawing" xmlns:wp="http://schemas.openxmlformats.org/drawingml/2006/wordprocessingDrawing" xmlns:w10="urn:schemas-microsoft-com:office:word" xmlns:w="http://schemas.openxmlformats.org/wordprocessingml/2006/main" xmlns:w14="http://schemas.microsoft.com/office/word/2010/wordml" xmlns:wpg="http://schemas.microsoft.com/office/word/2010/wordprocessingGroup" xmlns:wpi="http://schemas.microsoft.com/office/word/2010/wordprocessingInk" xmlns:wne="http://schemas.microsoft.com/office/word/2006/wordml" xmlns:wps="http://schemas.microsoft.com/office/word/2010/wordprocessingShape" mc:Ignorable="w14 wp14">
   <w:body>
     <w:p>
       <w:pPr>
-        <w:pStyle w:val="1"/>
+        <w:pStyle w:val="Heading1"/>
         <w:jc w:val="center"/>
       </w:pPr>
       <w:bookmarkStart w:id="0" w:name="_Toc436064686"/>
@@ -75,8 +75,6 @@
       <w:r>
         <w:t>]</w:t>
       </w:r>
-      <w:bookmarkStart w:id="1" w:name="_GoBack"/>
-      <w:bookmarkEnd w:id="1"/>
       <w:proofErr w:type="gramEnd"/>
       <w:r>
         <w:br/>
@@ -103,14 +101,7 @@
       </w:r>
       <w:r>
         <w:br/>
-      </w:r>
-      <w:proofErr w:type="spellStart"/>
-      <w:r>
-        <w:t>Ilia</w:t>
-      </w:r>
-      <w:proofErr w:type="spellEnd"/>
-      <w:r>
-        <w:t xml:space="preserve"> </w:t>
+        <w:t xml:space="preserve">Ilia </w:t>
       </w:r>
       <w:proofErr w:type="spellStart"/>
       <w:r>
@@ -145,7 +136,19 @@
         <w:t>:</w:t>
       </w:r>
       <w:r>
-        <w:t xml:space="preserve"> 26.11.2015</w:t>
+        <w:t xml:space="preserve"> </w:t>
+      </w:r>
+      <w:r>
+        <w:t>4</w:t>
+      </w:r>
+      <w:r>
+        <w:t>.</w:t>
+      </w:r>
+      <w:r>
+        <w:t>12</w:t>
+      </w:r>
+      <w:r>
+        <w:t>.2015</w:t>
       </w:r>
     </w:p>
     <w:p>
@@ -153,7 +156,10 @@
         <w:t>Version</w:t>
       </w:r>
       <w:r>
-        <w:t>:  1</w:t>
+        <w:t>:</w:t>
+      </w:r>
+      <w:r>
+        <w:t xml:space="preserve">  final</w:t>
       </w:r>
     </w:p>
     <w:sdt>
@@ -181,7 +187,7 @@
       <w:sdtContent>
         <w:p>
           <w:pPr>
-            <w:pStyle w:val="a3"/>
+            <w:pStyle w:val="TOCHeading"/>
           </w:pPr>
           <w:r>
             <w:t>Contents</w:t>
@@ -189,7 +195,7 @@
         </w:p>
         <w:p>
           <w:pPr>
-            <w:pStyle w:val="11"/>
+            <w:pStyle w:val="TOC1"/>
             <w:tabs>
               <w:tab w:val="right" w:leader="dot" w:pos="9350"/>
             </w:tabs>
@@ -211,7 +217,7 @@
           <w:hyperlink w:anchor="_Toc436064686" w:history="1">
             <w:r>
               <w:rPr>
-                <w:rStyle w:val="a4"/>
+                <w:rStyle w:val="Hyperlink"/>
                 <w:noProof/>
               </w:rPr>
               <w:t>User Requirements specification</w:t>
@@ -268,7 +274,7 @@
         </w:p>
         <w:p>
           <w:pPr>
-            <w:pStyle w:val="21"/>
+            <w:pStyle w:val="TOC2"/>
             <w:tabs>
               <w:tab w:val="right" w:leader="dot" w:pos="9350"/>
             </w:tabs>
@@ -281,7 +287,7 @@
           <w:hyperlink w:anchor="_Toc436064687" w:history="1">
             <w:r>
               <w:rPr>
-                <w:rStyle w:val="a4"/>
+                <w:rStyle w:val="Hyperlink"/>
                 <w:noProof/>
               </w:rPr>
               <w:t>Introduction</w:t>
@@ -338,7 +344,7 @@
         </w:p>
         <w:p>
           <w:pPr>
-            <w:pStyle w:val="21"/>
+            <w:pStyle w:val="TOC2"/>
             <w:tabs>
               <w:tab w:val="right" w:leader="dot" w:pos="9350"/>
             </w:tabs>
@@ -351,7 +357,7 @@
           <w:hyperlink w:anchor="_Toc436064688" w:history="1">
             <w:r>
               <w:rPr>
-                <w:rStyle w:val="a4"/>
+                <w:rStyle w:val="Hyperlink"/>
                 <w:noProof/>
               </w:rPr>
               <w:t>Functional Requirements ( use cases )</w:t>
@@ -408,7 +414,7 @@
         </w:p>
         <w:p>
           <w:pPr>
-            <w:pStyle w:val="21"/>
+            <w:pStyle w:val="TOC2"/>
             <w:tabs>
               <w:tab w:val="right" w:leader="dot" w:pos="9350"/>
             </w:tabs>
@@ -421,7 +427,7 @@
           <w:hyperlink w:anchor="_Toc436064689" w:history="1">
             <w:r>
               <w:rPr>
-                <w:rStyle w:val="a4"/>
+                <w:rStyle w:val="Hyperlink"/>
                 <w:noProof/>
               </w:rPr>
               <w:t>User Interface</w:t>
@@ -478,7 +484,7 @@
         </w:p>
         <w:p>
           <w:pPr>
-            <w:pStyle w:val="21"/>
+            <w:pStyle w:val="TOC2"/>
             <w:tabs>
               <w:tab w:val="right" w:leader="dot" w:pos="9350"/>
             </w:tabs>
@@ -491,7 +497,7 @@
           <w:hyperlink w:anchor="_Toc436064690" w:history="1">
             <w:r>
               <w:rPr>
-                <w:rStyle w:val="a4"/>
+                <w:rStyle w:val="Hyperlink"/>
                 <w:noProof/>
               </w:rPr>
               <w:t>Non Functional Requirements</w:t>
@@ -565,38 +571,38 @@
     </w:p>
     <w:p>
       <w:pPr>
-        <w:pStyle w:val="2"/>
-      </w:pPr>
-      <w:bookmarkStart w:id="2" w:name="_Toc436064687"/>
+        <w:pStyle w:val="Heading2"/>
+      </w:pPr>
+      <w:bookmarkStart w:id="1" w:name="_Toc436064687"/>
       <w:r>
         <w:lastRenderedPageBreak/>
         <w:t>Introduction</w:t>
       </w:r>
+      <w:bookmarkEnd w:id="1"/>
+    </w:p>
+    <w:p>
+      <w:r>
+        <w:t>The network flow system allows the users to plan out a pipeline to see measure how the flow would be distributed. The user is provided with various elements that would replicate real life objects to control the flow on the pipeline.</w:t>
+      </w:r>
+    </w:p>
+    <w:p>
+      <w:r>
+        <w:t>This document will introduce you to the requirements of this system in order for it to provide an easy and intuitive way to structure the pipeline.</w:t>
+      </w:r>
+    </w:p>
+    <w:p/>
+    <w:p>
+      <w:pPr>
+        <w:pStyle w:val="Heading2"/>
+      </w:pPr>
+      <w:bookmarkStart w:id="2" w:name="_Toc436064688"/>
+      <w:r>
+        <w:t>Functional Requirements (</w:t>
+      </w:r>
+      <w:r>
+        <w:t>use cases )</w:t>
+      </w:r>
       <w:bookmarkEnd w:id="2"/>
-    </w:p>
-    <w:p>
-      <w:r>
-        <w:t>The network flow system allows the users to plan out a pipeline to see measure how the flow would be distributed. The user is provided with various elements that would replicate real life objects to control the flow on the pipeline.</w:t>
-      </w:r>
-    </w:p>
-    <w:p>
-      <w:r>
-        <w:t>This document will introduce you to the requirements of this system in order for it to provide an easy and intuitive way to structure the pipeline.</w:t>
-      </w:r>
-    </w:p>
-    <w:p/>
-    <w:p>
-      <w:pPr>
-        <w:pStyle w:val="2"/>
-      </w:pPr>
-      <w:bookmarkStart w:id="3" w:name="_Toc436064688"/>
-      <w:r>
-        <w:t>Functional Requirements (</w:t>
-      </w:r>
-      <w:r>
-        <w:t>use cases )</w:t>
-      </w:r>
-      <w:bookmarkEnd w:id="3"/>
     </w:p>
     <w:p/>
     <w:p>
@@ -629,7 +635,7 @@
     </w:p>
     <w:p>
       <w:pPr>
-        <w:pStyle w:val="a7"/>
+        <w:pStyle w:val="ListParagraph"/>
         <w:numPr>
           <w:ilvl w:val="0"/>
           <w:numId w:val="7"/>
@@ -691,7 +697,7 @@
     </w:p>
     <w:p>
       <w:pPr>
-        <w:pStyle w:val="a7"/>
+        <w:pStyle w:val="ListParagraph"/>
         <w:numPr>
           <w:ilvl w:val="0"/>
           <w:numId w:val="7"/>
@@ -721,7 +727,7 @@
     </w:p>
     <w:p>
       <w:pPr>
-        <w:pStyle w:val="a7"/>
+        <w:pStyle w:val="ListParagraph"/>
         <w:numPr>
           <w:ilvl w:val="0"/>
           <w:numId w:val="7"/>
@@ -751,7 +757,7 @@
     </w:p>
     <w:p>
       <w:pPr>
-        <w:pStyle w:val="a7"/>
+        <w:pStyle w:val="ListParagraph"/>
         <w:numPr>
           <w:ilvl w:val="0"/>
           <w:numId w:val="7"/>
@@ -773,7 +779,7 @@
     </w:p>
     <w:p>
       <w:pPr>
-        <w:pStyle w:val="a7"/>
+        <w:pStyle w:val="ListParagraph"/>
         <w:numPr>
           <w:ilvl w:val="0"/>
           <w:numId w:val="7"/>
@@ -920,7 +926,7 @@
     </w:p>
     <w:p>
       <w:pPr>
-        <w:pStyle w:val="a7"/>
+        <w:pStyle w:val="ListParagraph"/>
         <w:numPr>
           <w:ilvl w:val="0"/>
           <w:numId w:val="9"/>
@@ -932,7 +938,7 @@
     </w:p>
     <w:p>
       <w:pPr>
-        <w:pStyle w:val="a7"/>
+        <w:pStyle w:val="ListParagraph"/>
         <w:numPr>
           <w:ilvl w:val="0"/>
           <w:numId w:val="9"/>
@@ -944,7 +950,7 @@
     </w:p>
     <w:p>
       <w:pPr>
-        <w:pStyle w:val="a7"/>
+        <w:pStyle w:val="ListParagraph"/>
         <w:numPr>
           <w:ilvl w:val="0"/>
           <w:numId w:val="9"/>
@@ -974,7 +980,7 @@
     </w:p>
     <w:p>
       <w:pPr>
-        <w:pStyle w:val="a7"/>
+        <w:pStyle w:val="ListParagraph"/>
         <w:numPr>
           <w:ilvl w:val="0"/>
           <w:numId w:val="9"/>
@@ -1036,7 +1042,7 @@
     </w:p>
     <w:p>
       <w:pPr>
-        <w:pStyle w:val="a7"/>
+        <w:pStyle w:val="ListParagraph"/>
         <w:numPr>
           <w:ilvl w:val="0"/>
           <w:numId w:val="14"/>
@@ -1048,7 +1054,7 @@
     </w:p>
     <w:p>
       <w:pPr>
-        <w:pStyle w:val="a7"/>
+        <w:pStyle w:val="ListParagraph"/>
         <w:numPr>
           <w:ilvl w:val="0"/>
           <w:numId w:val="14"/>
@@ -1060,7 +1066,7 @@
     </w:p>
     <w:p>
       <w:pPr>
-        <w:pStyle w:val="a7"/>
+        <w:pStyle w:val="ListParagraph"/>
         <w:numPr>
           <w:ilvl w:val="0"/>
           <w:numId w:val="14"/>
@@ -1075,19 +1081,19 @@
     </w:p>
     <w:p>
       <w:pPr>
-        <w:pStyle w:val="a7"/>
+        <w:pStyle w:val="ListParagraph"/>
         <w:numPr>
           <w:ilvl w:val="0"/>
           <w:numId w:val="14"/>
         </w:numPr>
       </w:pPr>
       <w:r>
-        <w:t>The system highlights  it in red</w:t>
-      </w:r>
-    </w:p>
-    <w:p>
-      <w:pPr>
-        <w:pStyle w:val="a7"/>
+        <w:t>The system highlights the pipe line connection in red</w:t>
+      </w:r>
+    </w:p>
+    <w:p>
+      <w:pPr>
+        <w:pStyle w:val="ListParagraph"/>
         <w:numPr>
           <w:ilvl w:val="0"/>
           <w:numId w:val="14"/>
@@ -1099,7 +1105,7 @@
     </w:p>
     <w:p>
       <w:pPr>
-        <w:pStyle w:val="a7"/>
+        <w:pStyle w:val="ListParagraph"/>
         <w:numPr>
           <w:ilvl w:val="0"/>
           <w:numId w:val="14"/>
@@ -1114,7 +1120,7 @@
     </w:p>
     <w:p>
       <w:pPr>
-        <w:pStyle w:val="a7"/>
+        <w:pStyle w:val="ListParagraph"/>
       </w:pPr>
       <w:r>
         <w:lastRenderedPageBreak/>
@@ -1123,7 +1129,7 @@
     </w:p>
     <w:p>
       <w:pPr>
-        <w:pStyle w:val="a7"/>
+        <w:pStyle w:val="ListParagraph"/>
         <w:ind w:left="1440"/>
       </w:pPr>
       <w:r>
@@ -1135,7 +1141,22 @@
       </w:r>
       <w:proofErr w:type="gramEnd"/>
       <w:r>
-        <w:t xml:space="preserve"> the mouse over 2 overlapping pipelines – the system highlights the last pipeline added</w:t>
+        <w:t xml:space="preserve"> the mouse over 2</w:t>
+      </w:r>
+      <w:r>
+        <w:t xml:space="preserve"> or more</w:t>
+      </w:r>
+      <w:r>
+        <w:t xml:space="preserve"> overlapping pipelines – the system highlights the pipeline </w:t>
+      </w:r>
+      <w:r>
+        <w:t xml:space="preserve">that was </w:t>
+      </w:r>
+      <w:r>
+        <w:t>added</w:t>
+      </w:r>
+      <w:r>
+        <w:t xml:space="preserve"> latest from all of the overlapping</w:t>
       </w:r>
     </w:p>
     <w:p/>
@@ -1163,7 +1184,7 @@
     </w:p>
     <w:p>
       <w:pPr>
-        <w:pStyle w:val="a7"/>
+        <w:pStyle w:val="ListParagraph"/>
         <w:numPr>
           <w:ilvl w:val="0"/>
           <w:numId w:val="11"/>
@@ -1175,7 +1196,7 @@
     </w:p>
     <w:p>
       <w:pPr>
-        <w:pStyle w:val="a7"/>
+        <w:pStyle w:val="ListParagraph"/>
         <w:numPr>
           <w:ilvl w:val="0"/>
           <w:numId w:val="11"/>
@@ -1187,7 +1208,7 @@
     </w:p>
     <w:p>
       <w:pPr>
-        <w:pStyle w:val="a7"/>
+        <w:pStyle w:val="ListParagraph"/>
         <w:numPr>
           <w:ilvl w:val="0"/>
           <w:numId w:val="11"/>
@@ -1199,7 +1220,7 @@
     </w:p>
     <w:p>
       <w:pPr>
-        <w:pStyle w:val="a7"/>
+        <w:pStyle w:val="ListParagraph"/>
         <w:numPr>
           <w:ilvl w:val="0"/>
           <w:numId w:val="11"/>
@@ -1271,7 +1292,7 @@
     </w:p>
     <w:p>
       <w:pPr>
-        <w:pStyle w:val="a7"/>
+        <w:pStyle w:val="ListParagraph"/>
         <w:numPr>
           <w:ilvl w:val="0"/>
           <w:numId w:val="13"/>
@@ -1283,7 +1304,7 @@
     </w:p>
     <w:p>
       <w:pPr>
-        <w:pStyle w:val="a7"/>
+        <w:pStyle w:val="ListParagraph"/>
         <w:numPr>
           <w:ilvl w:val="0"/>
           <w:numId w:val="13"/>
@@ -1295,7 +1316,7 @@
     </w:p>
     <w:p>
       <w:pPr>
-        <w:pStyle w:val="a7"/>
+        <w:pStyle w:val="ListParagraph"/>
         <w:numPr>
           <w:ilvl w:val="0"/>
           <w:numId w:val="13"/>
@@ -1307,7 +1328,7 @@
     </w:p>
     <w:p>
       <w:pPr>
-        <w:pStyle w:val="a7"/>
+        <w:pStyle w:val="ListParagraph"/>
         <w:numPr>
           <w:ilvl w:val="0"/>
           <w:numId w:val="13"/>
@@ -1360,12 +1381,30 @@
           <w:sz w:val="24"/>
           <w:szCs w:val="24"/>
         </w:rPr>
-        <w:t>Connect to elements together</w:t>
-      </w:r>
-    </w:p>
-    <w:p>
-      <w:pPr>
-        <w:pStyle w:val="a7"/>
+        <w:t xml:space="preserve">Connect </w:t>
+      </w:r>
+      <w:r>
+        <w:rPr>
+          <w:rFonts w:ascii="Times New Roman" w:hAnsi="Times New Roman" w:cs="Times New Roman"/>
+          <w:b/>
+          <w:sz w:val="24"/>
+          <w:szCs w:val="24"/>
+        </w:rPr>
+        <w:t>two</w:t>
+      </w:r>
+      <w:r>
+        <w:rPr>
+          <w:rFonts w:ascii="Times New Roman" w:hAnsi="Times New Roman" w:cs="Times New Roman"/>
+          <w:b/>
+          <w:sz w:val="24"/>
+          <w:szCs w:val="24"/>
+        </w:rPr>
+        <w:t xml:space="preserve"> elements together</w:t>
+      </w:r>
+    </w:p>
+    <w:p>
+      <w:pPr>
+        <w:pStyle w:val="ListParagraph"/>
         <w:numPr>
           <w:ilvl w:val="0"/>
           <w:numId w:val="5"/>
@@ -1377,7 +1416,7 @@
     </w:p>
     <w:p>
       <w:pPr>
-        <w:pStyle w:val="a7"/>
+        <w:pStyle w:val="ListParagraph"/>
         <w:numPr>
           <w:ilvl w:val="0"/>
           <w:numId w:val="5"/>
@@ -1389,7 +1428,7 @@
     </w:p>
     <w:p>
       <w:pPr>
-        <w:pStyle w:val="a7"/>
+        <w:pStyle w:val="ListParagraph"/>
         <w:numPr>
           <w:ilvl w:val="0"/>
           <w:numId w:val="5"/>
@@ -1401,7 +1440,7 @@
     </w:p>
     <w:p>
       <w:pPr>
-        <w:pStyle w:val="a7"/>
+        <w:pStyle w:val="ListParagraph"/>
         <w:numPr>
           <w:ilvl w:val="0"/>
           <w:numId w:val="5"/>
@@ -1413,7 +1452,7 @@
     </w:p>
     <w:p>
       <w:pPr>
-        <w:pStyle w:val="a7"/>
+        <w:pStyle w:val="ListParagraph"/>
         <w:numPr>
           <w:ilvl w:val="0"/>
           <w:numId w:val="5"/>
@@ -1428,7 +1467,7 @@
     </w:p>
     <w:p>
       <w:pPr>
-        <w:pStyle w:val="a7"/>
+        <w:pStyle w:val="ListParagraph"/>
         <w:numPr>
           <w:ilvl w:val="0"/>
           <w:numId w:val="5"/>
@@ -1440,7 +1479,7 @@
     </w:p>
     <w:p>
       <w:pPr>
-        <w:pStyle w:val="a7"/>
+        <w:pStyle w:val="ListParagraph"/>
         <w:numPr>
           <w:ilvl w:val="0"/>
           <w:numId w:val="5"/>
@@ -1452,7 +1491,7 @@
     </w:p>
     <w:p>
       <w:pPr>
-        <w:pStyle w:val="a7"/>
+        <w:pStyle w:val="ListParagraph"/>
         <w:numPr>
           <w:ilvl w:val="0"/>
           <w:numId w:val="5"/>
@@ -1561,7 +1600,7 @@
     </w:p>
     <w:p>
       <w:pPr>
-        <w:pStyle w:val="a7"/>
+        <w:pStyle w:val="ListParagraph"/>
         <w:numPr>
           <w:ilvl w:val="0"/>
           <w:numId w:val="3"/>
@@ -1576,7 +1615,7 @@
     </w:p>
     <w:p>
       <w:pPr>
-        <w:pStyle w:val="a7"/>
+        <w:pStyle w:val="ListParagraph"/>
         <w:numPr>
           <w:ilvl w:val="0"/>
           <w:numId w:val="3"/>
@@ -1588,7 +1627,7 @@
     </w:p>
     <w:p>
       <w:pPr>
-        <w:pStyle w:val="a7"/>
+        <w:pStyle w:val="ListParagraph"/>
         <w:numPr>
           <w:ilvl w:val="0"/>
           <w:numId w:val="3"/>
@@ -1644,7 +1683,7 @@
     </w:p>
     <w:p>
       <w:pPr>
-        <w:pStyle w:val="a7"/>
+        <w:pStyle w:val="ListParagraph"/>
         <w:numPr>
           <w:ilvl w:val="0"/>
           <w:numId w:val="4"/>
@@ -1659,7 +1698,7 @@
     </w:p>
     <w:p>
       <w:pPr>
-        <w:pStyle w:val="a7"/>
+        <w:pStyle w:val="ListParagraph"/>
         <w:numPr>
           <w:ilvl w:val="0"/>
           <w:numId w:val="4"/>
@@ -1671,7 +1710,7 @@
     </w:p>
     <w:p>
       <w:pPr>
-        <w:pStyle w:val="a7"/>
+        <w:pStyle w:val="ListParagraph"/>
         <w:numPr>
           <w:ilvl w:val="0"/>
           <w:numId w:val="4"/>
@@ -1713,12 +1752,113 @@
           <w:sz w:val="24"/>
           <w:szCs w:val="24"/>
         </w:rPr>
+        <w:t>Create a New</w:t>
+      </w:r>
+      <w:r>
+        <w:rPr>
+          <w:rFonts w:ascii="Times New Roman" w:hAnsi="Times New Roman" w:cs="Times New Roman"/>
+          <w:b/>
+          <w:sz w:val="24"/>
+          <w:szCs w:val="24"/>
+        </w:rPr>
+        <w:t xml:space="preserve"> pipeline</w:t>
+      </w:r>
+    </w:p>
+    <w:p>
+      <w:pPr>
+        <w:pStyle w:val="ListParagraph"/>
+        <w:numPr>
+          <w:ilvl w:val="0"/>
+          <w:numId w:val="1"/>
+        </w:numPr>
+      </w:pPr>
+      <w:r>
+        <w:t xml:space="preserve">User clicks the </w:t>
+      </w:r>
+      <w:r>
+        <w:t>‘new’</w:t>
+      </w:r>
+      <w:r>
+        <w:t xml:space="preserve"> button</w:t>
+      </w:r>
+    </w:p>
+    <w:p>
+      <w:pPr>
+        <w:pStyle w:val="ListParagraph"/>
+        <w:numPr>
+          <w:ilvl w:val="0"/>
+          <w:numId w:val="1"/>
+        </w:numPr>
+      </w:pPr>
+      <w:r>
+        <w:t>System checks if there is an active pipeline on the panel</w:t>
+      </w:r>
+    </w:p>
+    <w:p>
+      <w:pPr>
+        <w:pStyle w:val="ListParagraph"/>
+        <w:numPr>
+          <w:ilvl w:val="0"/>
+          <w:numId w:val="1"/>
+        </w:numPr>
+      </w:pPr>
+      <w:r>
+        <w:t>The system clears the panel</w:t>
+      </w:r>
+    </w:p>
+    <w:p>
+      <w:pPr>
+        <w:ind w:left="360"/>
+      </w:pPr>
+      <w:r>
+        <w:t>Alternatives</w:t>
+      </w:r>
+      <w:bookmarkStart w:id="3" w:name="_GoBack"/>
+      <w:bookmarkEnd w:id="3"/>
+    </w:p>
+    <w:p>
+      <w:pPr>
+        <w:ind w:left="360"/>
+      </w:pPr>
+      <w:r>
+        <w:tab/>
+        <w:t>2.1There is an active pipeline</w:t>
+      </w:r>
+      <w:r>
+        <w:br/>
+        <w:t xml:space="preserve"> </w:t>
+      </w:r>
+      <w:r>
+        <w:tab/>
+      </w:r>
+      <w:r>
+        <w:tab/>
+        <w:t>-User is prompted to save or discard their changes before continuing</w:t>
+      </w:r>
+    </w:p>
+    <w:p/>
+    <w:p>
+      <w:pPr>
+        <w:rPr>
+          <w:rFonts w:ascii="Times New Roman" w:hAnsi="Times New Roman" w:cs="Times New Roman"/>
+          <w:b/>
+          <w:sz w:val="24"/>
+          <w:szCs w:val="24"/>
+        </w:rPr>
+      </w:pPr>
+      <w:r>
+        <w:rPr>
+          <w:rFonts w:ascii="Times New Roman" w:hAnsi="Times New Roman" w:cs="Times New Roman"/>
+          <w:b/>
+          <w:sz w:val="24"/>
+          <w:szCs w:val="24"/>
+        </w:rPr>
         <w:t>Save a pipeline</w:t>
       </w:r>
     </w:p>
     <w:p>
       <w:pPr>
-        <w:pStyle w:val="a7"/>
+        <w:pStyle w:val="ListParagraph"/>
         <w:numPr>
           <w:ilvl w:val="0"/>
           <w:numId w:val="1"/>
@@ -1730,7 +1870,7 @@
     </w:p>
     <w:p>
       <w:pPr>
-        <w:pStyle w:val="a7"/>
+        <w:pStyle w:val="ListParagraph"/>
         <w:numPr>
           <w:ilvl w:val="0"/>
           <w:numId w:val="1"/>
@@ -1742,19 +1882,20 @@
     </w:p>
     <w:p>
       <w:pPr>
-        <w:pStyle w:val="a7"/>
+        <w:pStyle w:val="ListParagraph"/>
         <w:numPr>
           <w:ilvl w:val="0"/>
           <w:numId w:val="1"/>
         </w:numPr>
       </w:pPr>
       <w:r>
+        <w:lastRenderedPageBreak/>
         <w:t>The user gives a name and a location and clicks save</w:t>
       </w:r>
     </w:p>
     <w:p>
       <w:pPr>
-        <w:pStyle w:val="a7"/>
+        <w:pStyle w:val="ListParagraph"/>
         <w:numPr>
           <w:ilvl w:val="0"/>
           <w:numId w:val="1"/>
@@ -1831,7 +1972,7 @@
     </w:p>
     <w:p>
       <w:pPr>
-        <w:pStyle w:val="a7"/>
+        <w:pStyle w:val="ListParagraph"/>
         <w:numPr>
           <w:ilvl w:val="0"/>
           <w:numId w:val="2"/>
@@ -1843,7 +1984,7 @@
     </w:p>
     <w:p>
       <w:pPr>
-        <w:pStyle w:val="a7"/>
+        <w:pStyle w:val="ListParagraph"/>
         <w:numPr>
           <w:ilvl w:val="0"/>
           <w:numId w:val="2"/>
@@ -1855,20 +1996,19 @@
     </w:p>
     <w:p>
       <w:pPr>
-        <w:pStyle w:val="a7"/>
+        <w:pStyle w:val="ListParagraph"/>
         <w:numPr>
           <w:ilvl w:val="0"/>
           <w:numId w:val="2"/>
         </w:numPr>
       </w:pPr>
       <w:r>
-        <w:lastRenderedPageBreak/>
         <w:t>User selects a .pipeline to load</w:t>
       </w:r>
     </w:p>
     <w:p>
       <w:pPr>
-        <w:pStyle w:val="a7"/>
+        <w:pStyle w:val="ListParagraph"/>
         <w:numPr>
           <w:ilvl w:val="0"/>
           <w:numId w:val="2"/>
@@ -1907,22 +2047,348 @@
     </w:p>
     <w:p>
       <w:pPr>
-        <w:pStyle w:val="2"/>
-      </w:pPr>
+        <w:rPr>
+          <w:rFonts w:ascii="Times New Roman" w:hAnsi="Times New Roman" w:cs="Times New Roman"/>
+          <w:b/>
+          <w:sz w:val="24"/>
+          <w:szCs w:val="24"/>
+        </w:rPr>
+      </w:pPr>
+      <w:r>
+        <w:rPr>
+          <w:rFonts w:ascii="Times New Roman" w:hAnsi="Times New Roman" w:cs="Times New Roman"/>
+          <w:b/>
+          <w:sz w:val="24"/>
+          <w:szCs w:val="24"/>
+        </w:rPr>
+        <w:t>Open Right click menu</w:t>
+      </w:r>
+    </w:p>
+    <w:p>
+      <w:pPr>
+        <w:pStyle w:val="ListParagraph"/>
+        <w:numPr>
+          <w:ilvl w:val="0"/>
+          <w:numId w:val="16"/>
+        </w:numPr>
+      </w:pPr>
+      <w:r>
+        <w:t>User clicks with the mouse’s right button somewhere on the drawing panel</w:t>
+      </w:r>
+    </w:p>
+    <w:p>
+      <w:pPr>
+        <w:pStyle w:val="ListParagraph"/>
+        <w:numPr>
+          <w:ilvl w:val="0"/>
+          <w:numId w:val="16"/>
+        </w:numPr>
+      </w:pPr>
+      <w:r>
+        <w:t>User processes the click’s location</w:t>
+      </w:r>
+      <w:r>
+        <w:t xml:space="preserve"> and stores it</w:t>
+      </w:r>
+    </w:p>
+    <w:p>
+      <w:pPr>
+        <w:pStyle w:val="ListParagraph"/>
+        <w:numPr>
+          <w:ilvl w:val="0"/>
+          <w:numId w:val="16"/>
+        </w:numPr>
+      </w:pPr>
+      <w:r>
+        <w:t>System disables interactions which would not be available</w:t>
+      </w:r>
+    </w:p>
+    <w:p>
+      <w:pPr>
+        <w:pStyle w:val="ListParagraph"/>
+        <w:numPr>
+          <w:ilvl w:val="1"/>
+          <w:numId w:val="16"/>
+        </w:numPr>
+      </w:pPr>
+      <w:r>
+        <w:t>When clicked on an element – Remove and Cancel are available</w:t>
+      </w:r>
+    </w:p>
+    <w:p>
+      <w:pPr>
+        <w:pStyle w:val="ListParagraph"/>
+        <w:numPr>
+          <w:ilvl w:val="1"/>
+          <w:numId w:val="16"/>
+        </w:numPr>
+      </w:pPr>
+      <w:r>
+        <w:t>When clicked on an empty area – all add commands and cancel</w:t>
+      </w:r>
+    </w:p>
+    <w:p>
+      <w:pPr>
+        <w:pStyle w:val="ListParagraph"/>
+        <w:numPr>
+          <w:ilvl w:val="0"/>
+          <w:numId w:val="16"/>
+        </w:numPr>
+      </w:pPr>
+      <w:r>
+        <w:t>The system shows the right click menu</w:t>
+      </w:r>
+    </w:p>
+    <w:p>
+      <w:pPr>
+        <w:rPr>
+          <w:rFonts w:ascii="Times New Roman" w:hAnsi="Times New Roman" w:cs="Times New Roman"/>
+          <w:b/>
+          <w:sz w:val="24"/>
+          <w:szCs w:val="24"/>
+        </w:rPr>
+      </w:pPr>
+      <w:r>
+        <w:rPr>
+          <w:rFonts w:ascii="Times New Roman" w:hAnsi="Times New Roman" w:cs="Times New Roman"/>
+          <w:b/>
+          <w:sz w:val="24"/>
+          <w:szCs w:val="24"/>
+        </w:rPr>
+        <w:t>Close</w:t>
+      </w:r>
+      <w:r>
+        <w:rPr>
+          <w:rFonts w:ascii="Times New Roman" w:hAnsi="Times New Roman" w:cs="Times New Roman"/>
+          <w:b/>
+          <w:sz w:val="24"/>
+          <w:szCs w:val="24"/>
+        </w:rPr>
+        <w:t xml:space="preserve"> Right click menu</w:t>
+      </w:r>
+    </w:p>
+    <w:p>
+      <w:pPr>
+        <w:pStyle w:val="ListParagraph"/>
+        <w:numPr>
+          <w:ilvl w:val="0"/>
+          <w:numId w:val="19"/>
+        </w:numPr>
+      </w:pPr>
+      <w:r>
+        <w:t>User requests the menu</w:t>
+      </w:r>
+    </w:p>
+    <w:p>
+      <w:pPr>
+        <w:pStyle w:val="ListParagraph"/>
+        <w:numPr>
+          <w:ilvl w:val="0"/>
+          <w:numId w:val="19"/>
+        </w:numPr>
+      </w:pPr>
+      <w:r>
+        <w:t>System shows the menu</w:t>
+      </w:r>
+    </w:p>
+    <w:p>
+      <w:pPr>
+        <w:pStyle w:val="ListParagraph"/>
+        <w:numPr>
+          <w:ilvl w:val="0"/>
+          <w:numId w:val="19"/>
+        </w:numPr>
+      </w:pPr>
+      <w:r>
+        <w:t>User clicks on the Cancel button</w:t>
+      </w:r>
+    </w:p>
+    <w:p>
+      <w:pPr>
+        <w:pStyle w:val="ListParagraph"/>
+        <w:numPr>
+          <w:ilvl w:val="0"/>
+          <w:numId w:val="19"/>
+        </w:numPr>
+      </w:pPr>
+      <w:r>
+        <w:t>System closes the menu</w:t>
+      </w:r>
+    </w:p>
+    <w:p>
+      <w:pPr>
+        <w:ind w:left="360"/>
+      </w:pPr>
+      <w:r>
+        <w:t>Alternatives</w:t>
+      </w:r>
+    </w:p>
+    <w:p>
+      <w:pPr>
+        <w:pStyle w:val="ListParagraph"/>
+        <w:numPr>
+          <w:ilvl w:val="1"/>
+          <w:numId w:val="3"/>
+        </w:numPr>
+      </w:pPr>
+      <w:r>
+        <w:t>User clicks on any other available button within the menu</w:t>
+      </w:r>
+      <w:r>
+        <w:br/>
+        <w:t>-The system performs the action</w:t>
+      </w:r>
+      <w:r>
+        <w:br/>
+        <w:t>-The system closes the menu</w:t>
+      </w:r>
+    </w:p>
+    <w:p>
+      <w:pPr>
+        <w:pStyle w:val="ListParagraph"/>
+        <w:numPr>
+          <w:ilvl w:val="1"/>
+          <w:numId w:val="3"/>
+        </w:numPr>
+      </w:pPr>
+      <w:r>
+        <w:t>Right click menu loses focus ( user clicks outside of the form / outside of the drawing panel / somewhere within the drawing panel )</w:t>
+      </w:r>
+      <w:r>
+        <w:br/>
+        <w:t>-The system closes the menu</w:t>
+      </w:r>
+    </w:p>
+    <w:p>
+      <w:pPr>
+        <w:rPr>
+          <w:rFonts w:ascii="Times New Roman" w:hAnsi="Times New Roman" w:cs="Times New Roman"/>
+          <w:b/>
+          <w:sz w:val="24"/>
+          <w:szCs w:val="24"/>
+        </w:rPr>
+      </w:pPr>
+    </w:p>
+    <w:p>
+      <w:pPr>
+        <w:rPr>
+          <w:rFonts w:ascii="Times New Roman" w:hAnsi="Times New Roman" w:cs="Times New Roman"/>
+          <w:b/>
+          <w:sz w:val="24"/>
+          <w:szCs w:val="24"/>
+        </w:rPr>
+      </w:pPr>
+      <w:r>
+        <w:rPr>
+          <w:rFonts w:ascii="Times New Roman" w:hAnsi="Times New Roman" w:cs="Times New Roman"/>
+          <w:b/>
+          <w:sz w:val="24"/>
+          <w:szCs w:val="24"/>
+        </w:rPr>
+        <w:t>Use Right click menu to remove an element</w:t>
+      </w:r>
+    </w:p>
+    <w:p>
+      <w:pPr>
+        <w:pStyle w:val="ListParagraph"/>
+        <w:numPr>
+          <w:ilvl w:val="0"/>
+          <w:numId w:val="17"/>
+        </w:numPr>
+      </w:pPr>
+      <w:r>
+        <w:t>System presents the right click menu</w:t>
+      </w:r>
+    </w:p>
+    <w:p>
+      <w:pPr>
+        <w:pStyle w:val="ListParagraph"/>
+        <w:numPr>
+          <w:ilvl w:val="0"/>
+          <w:numId w:val="17"/>
+        </w:numPr>
+      </w:pPr>
+      <w:r>
+        <w:t>User clicks on the ‘Remove’ button</w:t>
+      </w:r>
+    </w:p>
+    <w:p>
+      <w:pPr>
+        <w:pStyle w:val="ListParagraph"/>
+        <w:numPr>
+          <w:ilvl w:val="0"/>
+          <w:numId w:val="17"/>
+        </w:numPr>
+      </w:pPr>
+      <w:r>
+        <w:t>System removes</w:t>
+      </w:r>
+    </w:p>
+    <w:p>
+      <w:pPr>
+        <w:rPr>
+          <w:rFonts w:ascii="Times New Roman" w:hAnsi="Times New Roman" w:cs="Times New Roman"/>
+          <w:b/>
+          <w:sz w:val="24"/>
+          <w:szCs w:val="24"/>
+        </w:rPr>
+      </w:pPr>
+      <w:r>
+        <w:rPr>
+          <w:rFonts w:ascii="Times New Roman" w:hAnsi="Times New Roman" w:cs="Times New Roman"/>
+          <w:b/>
+          <w:sz w:val="24"/>
+          <w:szCs w:val="24"/>
+        </w:rPr>
+        <w:t>Use Right click menu to add an element</w:t>
+      </w:r>
+    </w:p>
+    <w:p>
+      <w:pPr>
+        <w:pStyle w:val="ListParagraph"/>
+        <w:numPr>
+          <w:ilvl w:val="0"/>
+          <w:numId w:val="21"/>
+        </w:numPr>
+      </w:pPr>
+      <w:r>
+        <w:t>System presents the right click menu</w:t>
+      </w:r>
+    </w:p>
+    <w:p>
+      <w:pPr>
+        <w:pStyle w:val="ListParagraph"/>
+        <w:numPr>
+          <w:ilvl w:val="0"/>
+          <w:numId w:val="21"/>
+        </w:numPr>
+      </w:pPr>
+      <w:r>
+        <w:t>User clicks on any of the Add element buttons</w:t>
+      </w:r>
+    </w:p>
+    <w:p>
+      <w:pPr>
+        <w:pStyle w:val="ListParagraph"/>
+        <w:numPr>
+          <w:ilvl w:val="0"/>
+          <w:numId w:val="21"/>
+        </w:numPr>
+      </w:pPr>
+      <w:r>
+        <w:t>System creates a new element designated by the button at the right click position</w:t>
+      </w:r>
     </w:p>
     <w:p/>
-    <w:p/>
-    <w:p/>
-    <w:p/>
-    <w:p>
-      <w:pPr>
-        <w:pStyle w:val="2"/>
+    <w:p>
+      <w:pPr>
+        <w:pStyle w:val="Heading2"/>
       </w:pPr>
       <w:bookmarkStart w:id="4" w:name="_Toc436064689"/>
     </w:p>
     <w:p>
       <w:pPr>
-        <w:pStyle w:val="2"/>
+        <w:pStyle w:val="Heading2"/>
       </w:pPr>
       <w:r>
         <w:t>User Interface</w:t>
@@ -1933,7 +2399,6 @@
       <w:r>
         <w:rPr>
           <w:noProof/>
-          <w:lang w:val="bg-BG" w:eastAsia="bg-BG"/>
         </w:rPr>
         <w:drawing>
           <wp:anchor distT="0" distB="0" distL="114300" distR="114300" simplePos="0" relativeHeight="251660288" behindDoc="1" locked="0" layoutInCell="1" allowOverlap="1">
@@ -1969,7 +2434,7 @@
                     </pic:cNvPicPr>
                   </pic:nvPicPr>
                   <pic:blipFill>
-                    <a:blip r:embed="rId6" cstate="print"/>
+                    <a:blip r:embed="rId7" cstate="print"/>
                     <a:srcRect/>
                     <a:stretch>
                       <a:fillRect/>
@@ -2006,12 +2471,12 @@
     </w:p>
     <w:p>
       <w:pPr>
-        <w:pStyle w:val="2"/>
-      </w:pPr>
-    </w:p>
-    <w:p>
-      <w:pPr>
-        <w:pStyle w:val="2"/>
+        <w:pStyle w:val="Heading2"/>
+      </w:pPr>
+    </w:p>
+    <w:p>
+      <w:pPr>
+        <w:pStyle w:val="Heading2"/>
       </w:pPr>
       <w:bookmarkStart w:id="5" w:name="_Toc436064690"/>
       <w:r>
@@ -2049,8 +2514,97 @@
 </file>
 
 <file path=word/numbering.xml><?xml version="1.0" encoding="utf-8"?>
-<w:numbering xmlns:ve="http://schemas.openxmlformats.org/markup-compatibility/2006" xmlns:o="urn:schemas-microsoft-com:office:office" xmlns:r="http://schemas.openxmlformats.org/officeDocument/2006/relationships" xmlns:m="http://schemas.openxmlformats.org/officeDocument/2006/math" xmlns:v="urn:schemas-microsoft-com:vml" xmlns:wp="http://schemas.openxmlformats.org/drawingml/2006/wordprocessingDrawing" xmlns:w10="urn:schemas-microsoft-com:office:word" xmlns:w="http://schemas.openxmlformats.org/wordprocessingml/2006/main" xmlns:wne="http://schemas.microsoft.com/office/word/2006/wordml">
+<w:numbering xmlns:wpc="http://schemas.microsoft.com/office/word/2010/wordprocessingCanvas" xmlns:mc="http://schemas.openxmlformats.org/markup-compatibility/2006" xmlns:o="urn:schemas-microsoft-com:office:office" xmlns:r="http://schemas.openxmlformats.org/officeDocument/2006/relationships" xmlns:m="http://schemas.openxmlformats.org/officeDocument/2006/math" xmlns:v="urn:schemas-microsoft-com:vml" xmlns:wp14="http://schemas.microsoft.com/office/word/2010/wordprocessingDrawing" xmlns:wp="http://schemas.openxmlformats.org/drawingml/2006/wordprocessingDrawing" xmlns:w10="urn:schemas-microsoft-com:office:word" xmlns:w="http://schemas.openxmlformats.org/wordprocessingml/2006/main" xmlns:w14="http://schemas.microsoft.com/office/word/2010/wordml" xmlns:wpg="http://schemas.microsoft.com/office/word/2010/wordprocessingGroup" xmlns:wpi="http://schemas.microsoft.com/office/word/2010/wordprocessingInk" xmlns:wne="http://schemas.microsoft.com/office/word/2006/wordml" xmlns:wps="http://schemas.microsoft.com/office/word/2010/wordprocessingShape" mc:Ignorable="w14 wp14">
   <w:abstractNum w:abstractNumId="0">
+    <w:nsid w:val="08683490"/>
+    <w:multiLevelType w:val="hybridMultilevel"/>
+    <w:tmpl w:val="D2A810C8"/>
+    <w:lvl w:ilvl="0" w:tplc="0409000F">
+      <w:start w:val="1"/>
+      <w:numFmt w:val="decimal"/>
+      <w:lvlText w:val="%1."/>
+      <w:lvlJc w:val="left"/>
+      <w:pPr>
+        <w:ind w:left="720" w:hanging="360"/>
+      </w:pPr>
+      <w:rPr>
+        <w:rFonts w:hint="default"/>
+      </w:rPr>
+    </w:lvl>
+    <w:lvl w:ilvl="1" w:tplc="04090019" w:tentative="1">
+      <w:start w:val="1"/>
+      <w:numFmt w:val="lowerLetter"/>
+      <w:lvlText w:val="%2."/>
+      <w:lvlJc w:val="left"/>
+      <w:pPr>
+        <w:ind w:left="1440" w:hanging="360"/>
+      </w:pPr>
+    </w:lvl>
+    <w:lvl w:ilvl="2" w:tplc="0409001B" w:tentative="1">
+      <w:start w:val="1"/>
+      <w:numFmt w:val="lowerRoman"/>
+      <w:lvlText w:val="%3."/>
+      <w:lvlJc w:val="right"/>
+      <w:pPr>
+        <w:ind w:left="2160" w:hanging="180"/>
+      </w:pPr>
+    </w:lvl>
+    <w:lvl w:ilvl="3" w:tplc="0409000F" w:tentative="1">
+      <w:start w:val="1"/>
+      <w:numFmt w:val="decimal"/>
+      <w:lvlText w:val="%4."/>
+      <w:lvlJc w:val="left"/>
+      <w:pPr>
+        <w:ind w:left="2880" w:hanging="360"/>
+      </w:pPr>
+    </w:lvl>
+    <w:lvl w:ilvl="4" w:tplc="04090019" w:tentative="1">
+      <w:start w:val="1"/>
+      <w:numFmt w:val="lowerLetter"/>
+      <w:lvlText w:val="%5."/>
+      <w:lvlJc w:val="left"/>
+      <w:pPr>
+        <w:ind w:left="3600" w:hanging="360"/>
+      </w:pPr>
+    </w:lvl>
+    <w:lvl w:ilvl="5" w:tplc="0409001B" w:tentative="1">
+      <w:start w:val="1"/>
+      <w:numFmt w:val="lowerRoman"/>
+      <w:lvlText w:val="%6."/>
+      <w:lvlJc w:val="right"/>
+      <w:pPr>
+        <w:ind w:left="4320" w:hanging="180"/>
+      </w:pPr>
+    </w:lvl>
+    <w:lvl w:ilvl="6" w:tplc="0409000F" w:tentative="1">
+      <w:start w:val="1"/>
+      <w:numFmt w:val="decimal"/>
+      <w:lvlText w:val="%7."/>
+      <w:lvlJc w:val="left"/>
+      <w:pPr>
+        <w:ind w:left="5040" w:hanging="360"/>
+      </w:pPr>
+    </w:lvl>
+    <w:lvl w:ilvl="7" w:tplc="04090019" w:tentative="1">
+      <w:start w:val="1"/>
+      <w:numFmt w:val="lowerLetter"/>
+      <w:lvlText w:val="%8."/>
+      <w:lvlJc w:val="left"/>
+      <w:pPr>
+        <w:ind w:left="5760" w:hanging="360"/>
+      </w:pPr>
+    </w:lvl>
+    <w:lvl w:ilvl="8" w:tplc="0409001B" w:tentative="1">
+      <w:start w:val="1"/>
+      <w:numFmt w:val="lowerRoman"/>
+      <w:lvlText w:val="%9."/>
+      <w:lvlJc w:val="right"/>
+      <w:pPr>
+        <w:ind w:left="6480" w:hanging="180"/>
+      </w:pPr>
+    </w:lvl>
+  </w:abstractNum>
+  <w:abstractNum w:abstractNumId="1">
     <w:nsid w:val="0E9A6CFB"/>
     <w:multiLevelType w:val="hybridMultilevel"/>
     <w:tmpl w:val="C2CEEEAA"/>
@@ -2063,7 +2617,7 @@
         <w:ind w:left="720" w:hanging="360"/>
       </w:pPr>
     </w:lvl>
-    <w:lvl w:ilvl="1" w:tplc="04090019" w:tentative="1">
+    <w:lvl w:ilvl="1" w:tplc="04090019">
       <w:start w:val="1"/>
       <w:numFmt w:val="lowerLetter"/>
       <w:lvlText w:val="%2."/>
@@ -2136,7 +2690,7 @@
       </w:pPr>
     </w:lvl>
   </w:abstractNum>
-  <w:abstractNum w:abstractNumId="1">
+  <w:abstractNum w:abstractNumId="2">
     <w:nsid w:val="169A4A76"/>
     <w:multiLevelType w:val="hybridMultilevel"/>
     <w:tmpl w:val="CBAAD478"/>
@@ -2222,7 +2776,7 @@
       </w:pPr>
     </w:lvl>
   </w:abstractNum>
-  <w:abstractNum w:abstractNumId="2">
+  <w:abstractNum w:abstractNumId="3">
     <w:nsid w:val="20454008"/>
     <w:multiLevelType w:val="hybridMultilevel"/>
     <w:tmpl w:val="5DF01ED8"/>
@@ -2308,7 +2862,7 @@
       </w:pPr>
     </w:lvl>
   </w:abstractNum>
-  <w:abstractNum w:abstractNumId="3">
+  <w:abstractNum w:abstractNumId="4">
     <w:nsid w:val="2BCE3692"/>
     <w:multiLevelType w:val="hybridMultilevel"/>
     <w:tmpl w:val="604A8F56"/>
@@ -2394,7 +2948,7 @@
       </w:pPr>
     </w:lvl>
   </w:abstractNum>
-  <w:abstractNum w:abstractNumId="4">
+  <w:abstractNum w:abstractNumId="5">
     <w:nsid w:val="2BE0633C"/>
     <w:multiLevelType w:val="hybridMultilevel"/>
     <w:tmpl w:val="A5902794"/>
@@ -2480,11 +3034,11 @@
       </w:pPr>
     </w:lvl>
   </w:abstractNum>
-  <w:abstractNum w:abstractNumId="5">
+  <w:abstractNum w:abstractNumId="6">
     <w:nsid w:val="2D390D0D"/>
-    <w:multiLevelType w:val="hybridMultilevel"/>
-    <w:tmpl w:val="C2CEEEAA"/>
-    <w:lvl w:ilvl="0" w:tplc="0409000F">
+    <w:multiLevelType w:val="multilevel"/>
+    <w:tmpl w:val="83804BD2"/>
+    <w:lvl w:ilvl="0">
       <w:start w:val="1"/>
       <w:numFmt w:val="decimal"/>
       <w:lvlText w:val="%1."/>
@@ -2493,80 +3047,112 @@
         <w:ind w:left="720" w:hanging="360"/>
       </w:pPr>
     </w:lvl>
-    <w:lvl w:ilvl="1" w:tplc="04090019" w:tentative="1">
-      <w:start w:val="1"/>
-      <w:numFmt w:val="lowerLetter"/>
-      <w:lvlText w:val="%2."/>
-      <w:lvlJc w:val="left"/>
-      <w:pPr>
-        <w:ind w:left="1440" w:hanging="360"/>
-      </w:pPr>
-    </w:lvl>
-    <w:lvl w:ilvl="2" w:tplc="0409001B" w:tentative="1">
-      <w:start w:val="1"/>
-      <w:numFmt w:val="lowerRoman"/>
-      <w:lvlText w:val="%3."/>
-      <w:lvlJc w:val="right"/>
-      <w:pPr>
-        <w:ind w:left="2160" w:hanging="180"/>
-      </w:pPr>
-    </w:lvl>
-    <w:lvl w:ilvl="3" w:tplc="0409000F" w:tentative="1">
-      <w:start w:val="1"/>
-      <w:numFmt w:val="decimal"/>
-      <w:lvlText w:val="%4."/>
-      <w:lvlJc w:val="left"/>
-      <w:pPr>
-        <w:ind w:left="2880" w:hanging="360"/>
-      </w:pPr>
-    </w:lvl>
-    <w:lvl w:ilvl="4" w:tplc="04090019" w:tentative="1">
-      <w:start w:val="1"/>
-      <w:numFmt w:val="lowerLetter"/>
-      <w:lvlText w:val="%5."/>
-      <w:lvlJc w:val="left"/>
-      <w:pPr>
-        <w:ind w:left="3600" w:hanging="360"/>
-      </w:pPr>
-    </w:lvl>
-    <w:lvl w:ilvl="5" w:tplc="0409001B" w:tentative="1">
-      <w:start w:val="1"/>
-      <w:numFmt w:val="lowerRoman"/>
-      <w:lvlText w:val="%6."/>
-      <w:lvlJc w:val="right"/>
-      <w:pPr>
-        <w:ind w:left="4320" w:hanging="180"/>
-      </w:pPr>
-    </w:lvl>
-    <w:lvl w:ilvl="6" w:tplc="0409000F" w:tentative="1">
-      <w:start w:val="1"/>
-      <w:numFmt w:val="decimal"/>
-      <w:lvlText w:val="%7."/>
-      <w:lvlJc w:val="left"/>
-      <w:pPr>
-        <w:ind w:left="5040" w:hanging="360"/>
-      </w:pPr>
-    </w:lvl>
-    <w:lvl w:ilvl="7" w:tplc="04090019" w:tentative="1">
-      <w:start w:val="1"/>
-      <w:numFmt w:val="lowerLetter"/>
-      <w:lvlText w:val="%8."/>
-      <w:lvlJc w:val="left"/>
-      <w:pPr>
-        <w:ind w:left="5760" w:hanging="360"/>
-      </w:pPr>
-    </w:lvl>
-    <w:lvl w:ilvl="8" w:tplc="0409001B" w:tentative="1">
-      <w:start w:val="1"/>
-      <w:numFmt w:val="lowerRoman"/>
-      <w:lvlText w:val="%9."/>
-      <w:lvlJc w:val="right"/>
-      <w:pPr>
-        <w:ind w:left="6480" w:hanging="180"/>
-      </w:pPr>
+    <w:lvl w:ilvl="1">
+      <w:start w:val="1"/>
+      <w:numFmt w:val="decimal"/>
+      <w:isLgl/>
+      <w:lvlText w:val="%1.%2"/>
+      <w:lvlJc w:val="left"/>
+      <w:pPr>
+        <w:ind w:left="1080" w:hanging="360"/>
+      </w:pPr>
+      <w:rPr>
+        <w:rFonts w:hint="default"/>
+      </w:rPr>
+    </w:lvl>
+    <w:lvl w:ilvl="2">
+      <w:start w:val="1"/>
+      <w:numFmt w:val="decimal"/>
+      <w:isLgl/>
+      <w:lvlText w:val="%1.%2.%3"/>
+      <w:lvlJc w:val="left"/>
+      <w:pPr>
+        <w:ind w:left="1800" w:hanging="720"/>
+      </w:pPr>
+      <w:rPr>
+        <w:rFonts w:hint="default"/>
+      </w:rPr>
+    </w:lvl>
+    <w:lvl w:ilvl="3">
+      <w:start w:val="1"/>
+      <w:numFmt w:val="decimal"/>
+      <w:isLgl/>
+      <w:lvlText w:val="%1.%2.%3.%4"/>
+      <w:lvlJc w:val="left"/>
+      <w:pPr>
+        <w:ind w:left="2160" w:hanging="720"/>
+      </w:pPr>
+      <w:rPr>
+        <w:rFonts w:hint="default"/>
+      </w:rPr>
+    </w:lvl>
+    <w:lvl w:ilvl="4">
+      <w:start w:val="1"/>
+      <w:numFmt w:val="decimal"/>
+      <w:isLgl/>
+      <w:lvlText w:val="%1.%2.%3.%4.%5"/>
+      <w:lvlJc w:val="left"/>
+      <w:pPr>
+        <w:ind w:left="2880" w:hanging="1080"/>
+      </w:pPr>
+      <w:rPr>
+        <w:rFonts w:hint="default"/>
+      </w:rPr>
+    </w:lvl>
+    <w:lvl w:ilvl="5">
+      <w:start w:val="1"/>
+      <w:numFmt w:val="decimal"/>
+      <w:isLgl/>
+      <w:lvlText w:val="%1.%2.%3.%4.%5.%6"/>
+      <w:lvlJc w:val="left"/>
+      <w:pPr>
+        <w:ind w:left="3240" w:hanging="1080"/>
+      </w:pPr>
+      <w:rPr>
+        <w:rFonts w:hint="default"/>
+      </w:rPr>
+    </w:lvl>
+    <w:lvl w:ilvl="6">
+      <w:start w:val="1"/>
+      <w:numFmt w:val="decimal"/>
+      <w:isLgl/>
+      <w:lvlText w:val="%1.%2.%3.%4.%5.%6.%7"/>
+      <w:lvlJc w:val="left"/>
+      <w:pPr>
+        <w:ind w:left="3960" w:hanging="1440"/>
+      </w:pPr>
+      <w:rPr>
+        <w:rFonts w:hint="default"/>
+      </w:rPr>
+    </w:lvl>
+    <w:lvl w:ilvl="7">
+      <w:start w:val="1"/>
+      <w:numFmt w:val="decimal"/>
+      <w:isLgl/>
+      <w:lvlText w:val="%1.%2.%3.%4.%5.%6.%7.%8"/>
+      <w:lvlJc w:val="left"/>
+      <w:pPr>
+        <w:ind w:left="4320" w:hanging="1440"/>
+      </w:pPr>
+      <w:rPr>
+        <w:rFonts w:hint="default"/>
+      </w:rPr>
+    </w:lvl>
+    <w:lvl w:ilvl="8">
+      <w:start w:val="1"/>
+      <w:numFmt w:val="decimal"/>
+      <w:isLgl/>
+      <w:lvlText w:val="%1.%2.%3.%4.%5.%6.%7.%8.%9"/>
+      <w:lvlJc w:val="left"/>
+      <w:pPr>
+        <w:ind w:left="4680" w:hanging="1440"/>
+      </w:pPr>
+      <w:rPr>
+        <w:rFonts w:hint="default"/>
+      </w:rPr>
     </w:lvl>
   </w:abstractNum>
-  <w:abstractNum w:abstractNumId="6">
+  <w:abstractNum w:abstractNumId="7">
     <w:nsid w:val="3B47585E"/>
     <w:multiLevelType w:val="hybridMultilevel"/>
     <w:tmpl w:val="6BD8A046"/>
@@ -2655,7 +3241,96 @@
       </w:pPr>
     </w:lvl>
   </w:abstractNum>
-  <w:abstractNum w:abstractNumId="7">
+  <w:abstractNum w:abstractNumId="8">
+    <w:nsid w:val="401656E6"/>
+    <w:multiLevelType w:val="hybridMultilevel"/>
+    <w:tmpl w:val="D2A810C8"/>
+    <w:lvl w:ilvl="0" w:tplc="0409000F">
+      <w:start w:val="1"/>
+      <w:numFmt w:val="decimal"/>
+      <w:lvlText w:val="%1."/>
+      <w:lvlJc w:val="left"/>
+      <w:pPr>
+        <w:ind w:left="720" w:hanging="360"/>
+      </w:pPr>
+      <w:rPr>
+        <w:rFonts w:hint="default"/>
+      </w:rPr>
+    </w:lvl>
+    <w:lvl w:ilvl="1" w:tplc="04090019" w:tentative="1">
+      <w:start w:val="1"/>
+      <w:numFmt w:val="lowerLetter"/>
+      <w:lvlText w:val="%2."/>
+      <w:lvlJc w:val="left"/>
+      <w:pPr>
+        <w:ind w:left="1440" w:hanging="360"/>
+      </w:pPr>
+    </w:lvl>
+    <w:lvl w:ilvl="2" w:tplc="0409001B" w:tentative="1">
+      <w:start w:val="1"/>
+      <w:numFmt w:val="lowerRoman"/>
+      <w:lvlText w:val="%3."/>
+      <w:lvlJc w:val="right"/>
+      <w:pPr>
+        <w:ind w:left="2160" w:hanging="180"/>
+      </w:pPr>
+    </w:lvl>
+    <w:lvl w:ilvl="3" w:tplc="0409000F" w:tentative="1">
+      <w:start w:val="1"/>
+      <w:numFmt w:val="decimal"/>
+      <w:lvlText w:val="%4."/>
+      <w:lvlJc w:val="left"/>
+      <w:pPr>
+        <w:ind w:left="2880" w:hanging="360"/>
+      </w:pPr>
+    </w:lvl>
+    <w:lvl w:ilvl="4" w:tplc="04090019" w:tentative="1">
+      <w:start w:val="1"/>
+      <w:numFmt w:val="lowerLetter"/>
+      <w:lvlText w:val="%5."/>
+      <w:lvlJc w:val="left"/>
+      <w:pPr>
+        <w:ind w:left="3600" w:hanging="360"/>
+      </w:pPr>
+    </w:lvl>
+    <w:lvl w:ilvl="5" w:tplc="0409001B" w:tentative="1">
+      <w:start w:val="1"/>
+      <w:numFmt w:val="lowerRoman"/>
+      <w:lvlText w:val="%6."/>
+      <w:lvlJc w:val="right"/>
+      <w:pPr>
+        <w:ind w:left="4320" w:hanging="180"/>
+      </w:pPr>
+    </w:lvl>
+    <w:lvl w:ilvl="6" w:tplc="0409000F" w:tentative="1">
+      <w:start w:val="1"/>
+      <w:numFmt w:val="decimal"/>
+      <w:lvlText w:val="%7."/>
+      <w:lvlJc w:val="left"/>
+      <w:pPr>
+        <w:ind w:left="5040" w:hanging="360"/>
+      </w:pPr>
+    </w:lvl>
+    <w:lvl w:ilvl="7" w:tplc="04090019" w:tentative="1">
+      <w:start w:val="1"/>
+      <w:numFmt w:val="lowerLetter"/>
+      <w:lvlText w:val="%8."/>
+      <w:lvlJc w:val="left"/>
+      <w:pPr>
+        <w:ind w:left="5760" w:hanging="360"/>
+      </w:pPr>
+    </w:lvl>
+    <w:lvl w:ilvl="8" w:tplc="0409001B" w:tentative="1">
+      <w:start w:val="1"/>
+      <w:numFmt w:val="lowerRoman"/>
+      <w:lvlText w:val="%9."/>
+      <w:lvlJc w:val="right"/>
+      <w:pPr>
+        <w:ind w:left="6480" w:hanging="180"/>
+      </w:pPr>
+    </w:lvl>
+  </w:abstractNum>
+  <w:abstractNum w:abstractNumId="9">
     <w:nsid w:val="41D954C6"/>
     <w:multiLevelType w:val="hybridMultilevel"/>
     <w:tmpl w:val="C744F32E"/>
@@ -2744,7 +3419,7 @@
       </w:pPr>
     </w:lvl>
   </w:abstractNum>
-  <w:abstractNum w:abstractNumId="8">
+  <w:abstractNum w:abstractNumId="10">
     <w:nsid w:val="42F45D10"/>
     <w:multiLevelType w:val="hybridMultilevel"/>
     <w:tmpl w:val="0CFC7E08"/>
@@ -2830,7 +3505,7 @@
       </w:pPr>
     </w:lvl>
   </w:abstractNum>
-  <w:abstractNum w:abstractNumId="9">
+  <w:abstractNum w:abstractNumId="11">
     <w:nsid w:val="433C2708"/>
     <w:multiLevelType w:val="hybridMultilevel"/>
     <w:tmpl w:val="19621564"/>
@@ -2919,7 +3594,96 @@
       </w:pPr>
     </w:lvl>
   </w:abstractNum>
-  <w:abstractNum w:abstractNumId="10">
+  <w:abstractNum w:abstractNumId="12">
+    <w:nsid w:val="4FA53AB1"/>
+    <w:multiLevelType w:val="hybridMultilevel"/>
+    <w:tmpl w:val="D2A810C8"/>
+    <w:lvl w:ilvl="0" w:tplc="0409000F">
+      <w:start w:val="1"/>
+      <w:numFmt w:val="decimal"/>
+      <w:lvlText w:val="%1."/>
+      <w:lvlJc w:val="left"/>
+      <w:pPr>
+        <w:ind w:left="720" w:hanging="360"/>
+      </w:pPr>
+      <w:rPr>
+        <w:rFonts w:hint="default"/>
+      </w:rPr>
+    </w:lvl>
+    <w:lvl w:ilvl="1" w:tplc="04090019">
+      <w:start w:val="1"/>
+      <w:numFmt w:val="lowerLetter"/>
+      <w:lvlText w:val="%2."/>
+      <w:lvlJc w:val="left"/>
+      <w:pPr>
+        <w:ind w:left="1440" w:hanging="360"/>
+      </w:pPr>
+    </w:lvl>
+    <w:lvl w:ilvl="2" w:tplc="0409001B" w:tentative="1">
+      <w:start w:val="1"/>
+      <w:numFmt w:val="lowerRoman"/>
+      <w:lvlText w:val="%3."/>
+      <w:lvlJc w:val="right"/>
+      <w:pPr>
+        <w:ind w:left="2160" w:hanging="180"/>
+      </w:pPr>
+    </w:lvl>
+    <w:lvl w:ilvl="3" w:tplc="0409000F" w:tentative="1">
+      <w:start w:val="1"/>
+      <w:numFmt w:val="decimal"/>
+      <w:lvlText w:val="%4."/>
+      <w:lvlJc w:val="left"/>
+      <w:pPr>
+        <w:ind w:left="2880" w:hanging="360"/>
+      </w:pPr>
+    </w:lvl>
+    <w:lvl w:ilvl="4" w:tplc="04090019" w:tentative="1">
+      <w:start w:val="1"/>
+      <w:numFmt w:val="lowerLetter"/>
+      <w:lvlText w:val="%5."/>
+      <w:lvlJc w:val="left"/>
+      <w:pPr>
+        <w:ind w:left="3600" w:hanging="360"/>
+      </w:pPr>
+    </w:lvl>
+    <w:lvl w:ilvl="5" w:tplc="0409001B" w:tentative="1">
+      <w:start w:val="1"/>
+      <w:numFmt w:val="lowerRoman"/>
+      <w:lvlText w:val="%6."/>
+      <w:lvlJc w:val="right"/>
+      <w:pPr>
+        <w:ind w:left="4320" w:hanging="180"/>
+      </w:pPr>
+    </w:lvl>
+    <w:lvl w:ilvl="6" w:tplc="0409000F" w:tentative="1">
+      <w:start w:val="1"/>
+      <w:numFmt w:val="decimal"/>
+      <w:lvlText w:val="%7."/>
+      <w:lvlJc w:val="left"/>
+      <w:pPr>
+        <w:ind w:left="5040" w:hanging="360"/>
+      </w:pPr>
+    </w:lvl>
+    <w:lvl w:ilvl="7" w:tplc="04090019" w:tentative="1">
+      <w:start w:val="1"/>
+      <w:numFmt w:val="lowerLetter"/>
+      <w:lvlText w:val="%8."/>
+      <w:lvlJc w:val="left"/>
+      <w:pPr>
+        <w:ind w:left="5760" w:hanging="360"/>
+      </w:pPr>
+    </w:lvl>
+    <w:lvl w:ilvl="8" w:tplc="0409001B" w:tentative="1">
+      <w:start w:val="1"/>
+      <w:numFmt w:val="lowerRoman"/>
+      <w:lvlText w:val="%9."/>
+      <w:lvlJc w:val="right"/>
+      <w:pPr>
+        <w:ind w:left="6480" w:hanging="180"/>
+      </w:pPr>
+    </w:lvl>
+  </w:abstractNum>
+  <w:abstractNum w:abstractNumId="13">
     <w:nsid w:val="57470969"/>
     <w:multiLevelType w:val="hybridMultilevel"/>
     <w:tmpl w:val="623AC282"/>
@@ -3005,7 +3769,7 @@
       </w:pPr>
     </w:lvl>
   </w:abstractNum>
-  <w:abstractNum w:abstractNumId="11">
+  <w:abstractNum w:abstractNumId="14">
     <w:nsid w:val="57B753B4"/>
     <w:multiLevelType w:val="hybridMultilevel"/>
     <w:tmpl w:val="FA16A2A2"/>
@@ -3094,7 +3858,274 @@
       </w:pPr>
     </w:lvl>
   </w:abstractNum>
-  <w:abstractNum w:abstractNumId="12">
+  <w:abstractNum w:abstractNumId="15">
+    <w:nsid w:val="64B82AA4"/>
+    <w:multiLevelType w:val="hybridMultilevel"/>
+    <w:tmpl w:val="D2A810C8"/>
+    <w:lvl w:ilvl="0" w:tplc="0409000F">
+      <w:start w:val="1"/>
+      <w:numFmt w:val="decimal"/>
+      <w:lvlText w:val="%1."/>
+      <w:lvlJc w:val="left"/>
+      <w:pPr>
+        <w:ind w:left="720" w:hanging="360"/>
+      </w:pPr>
+      <w:rPr>
+        <w:rFonts w:hint="default"/>
+      </w:rPr>
+    </w:lvl>
+    <w:lvl w:ilvl="1" w:tplc="04090019" w:tentative="1">
+      <w:start w:val="1"/>
+      <w:numFmt w:val="lowerLetter"/>
+      <w:lvlText w:val="%2."/>
+      <w:lvlJc w:val="left"/>
+      <w:pPr>
+        <w:ind w:left="1440" w:hanging="360"/>
+      </w:pPr>
+    </w:lvl>
+    <w:lvl w:ilvl="2" w:tplc="0409001B" w:tentative="1">
+      <w:start w:val="1"/>
+      <w:numFmt w:val="lowerRoman"/>
+      <w:lvlText w:val="%3."/>
+      <w:lvlJc w:val="right"/>
+      <w:pPr>
+        <w:ind w:left="2160" w:hanging="180"/>
+      </w:pPr>
+    </w:lvl>
+    <w:lvl w:ilvl="3" w:tplc="0409000F" w:tentative="1">
+      <w:start w:val="1"/>
+      <w:numFmt w:val="decimal"/>
+      <w:lvlText w:val="%4."/>
+      <w:lvlJc w:val="left"/>
+      <w:pPr>
+        <w:ind w:left="2880" w:hanging="360"/>
+      </w:pPr>
+    </w:lvl>
+    <w:lvl w:ilvl="4" w:tplc="04090019" w:tentative="1">
+      <w:start w:val="1"/>
+      <w:numFmt w:val="lowerLetter"/>
+      <w:lvlText w:val="%5."/>
+      <w:lvlJc w:val="left"/>
+      <w:pPr>
+        <w:ind w:left="3600" w:hanging="360"/>
+      </w:pPr>
+    </w:lvl>
+    <w:lvl w:ilvl="5" w:tplc="0409001B" w:tentative="1">
+      <w:start w:val="1"/>
+      <w:numFmt w:val="lowerRoman"/>
+      <w:lvlText w:val="%6."/>
+      <w:lvlJc w:val="right"/>
+      <w:pPr>
+        <w:ind w:left="4320" w:hanging="180"/>
+      </w:pPr>
+    </w:lvl>
+    <w:lvl w:ilvl="6" w:tplc="0409000F" w:tentative="1">
+      <w:start w:val="1"/>
+      <w:numFmt w:val="decimal"/>
+      <w:lvlText w:val="%7."/>
+      <w:lvlJc w:val="left"/>
+      <w:pPr>
+        <w:ind w:left="5040" w:hanging="360"/>
+      </w:pPr>
+    </w:lvl>
+    <w:lvl w:ilvl="7" w:tplc="04090019" w:tentative="1">
+      <w:start w:val="1"/>
+      <w:numFmt w:val="lowerLetter"/>
+      <w:lvlText w:val="%8."/>
+      <w:lvlJc w:val="left"/>
+      <w:pPr>
+        <w:ind w:left="5760" w:hanging="360"/>
+      </w:pPr>
+    </w:lvl>
+    <w:lvl w:ilvl="8" w:tplc="0409001B" w:tentative="1">
+      <w:start w:val="1"/>
+      <w:numFmt w:val="lowerRoman"/>
+      <w:lvlText w:val="%9."/>
+      <w:lvlJc w:val="right"/>
+      <w:pPr>
+        <w:ind w:left="6480" w:hanging="180"/>
+      </w:pPr>
+    </w:lvl>
+  </w:abstractNum>
+  <w:abstractNum w:abstractNumId="16">
+    <w:nsid w:val="66C00E2E"/>
+    <w:multiLevelType w:val="hybridMultilevel"/>
+    <w:tmpl w:val="63040B08"/>
+    <w:lvl w:ilvl="0" w:tplc="935A6FB8">
+      <w:start w:val="1"/>
+      <w:numFmt w:val="decimal"/>
+      <w:lvlText w:val="%1."/>
+      <w:lvlJc w:val="left"/>
+      <w:pPr>
+        <w:ind w:left="1080" w:hanging="360"/>
+      </w:pPr>
+      <w:rPr>
+        <w:rFonts w:hint="default"/>
+      </w:rPr>
+    </w:lvl>
+    <w:lvl w:ilvl="1" w:tplc="04090019" w:tentative="1">
+      <w:start w:val="1"/>
+      <w:numFmt w:val="lowerLetter"/>
+      <w:lvlText w:val="%2."/>
+      <w:lvlJc w:val="left"/>
+      <w:pPr>
+        <w:ind w:left="1800" w:hanging="360"/>
+      </w:pPr>
+    </w:lvl>
+    <w:lvl w:ilvl="2" w:tplc="0409001B" w:tentative="1">
+      <w:start w:val="1"/>
+      <w:numFmt w:val="lowerRoman"/>
+      <w:lvlText w:val="%3."/>
+      <w:lvlJc w:val="right"/>
+      <w:pPr>
+        <w:ind w:left="2520" w:hanging="180"/>
+      </w:pPr>
+    </w:lvl>
+    <w:lvl w:ilvl="3" w:tplc="0409000F" w:tentative="1">
+      <w:start w:val="1"/>
+      <w:numFmt w:val="decimal"/>
+      <w:lvlText w:val="%4."/>
+      <w:lvlJc w:val="left"/>
+      <w:pPr>
+        <w:ind w:left="3240" w:hanging="360"/>
+      </w:pPr>
+    </w:lvl>
+    <w:lvl w:ilvl="4" w:tplc="04090019" w:tentative="1">
+      <w:start w:val="1"/>
+      <w:numFmt w:val="lowerLetter"/>
+      <w:lvlText w:val="%5."/>
+      <w:lvlJc w:val="left"/>
+      <w:pPr>
+        <w:ind w:left="3960" w:hanging="360"/>
+      </w:pPr>
+    </w:lvl>
+    <w:lvl w:ilvl="5" w:tplc="0409001B" w:tentative="1">
+      <w:start w:val="1"/>
+      <w:numFmt w:val="lowerRoman"/>
+      <w:lvlText w:val="%6."/>
+      <w:lvlJc w:val="right"/>
+      <w:pPr>
+        <w:ind w:left="4680" w:hanging="180"/>
+      </w:pPr>
+    </w:lvl>
+    <w:lvl w:ilvl="6" w:tplc="0409000F" w:tentative="1">
+      <w:start w:val="1"/>
+      <w:numFmt w:val="decimal"/>
+      <w:lvlText w:val="%7."/>
+      <w:lvlJc w:val="left"/>
+      <w:pPr>
+        <w:ind w:left="5400" w:hanging="360"/>
+      </w:pPr>
+    </w:lvl>
+    <w:lvl w:ilvl="7" w:tplc="04090019" w:tentative="1">
+      <w:start w:val="1"/>
+      <w:numFmt w:val="lowerLetter"/>
+      <w:lvlText w:val="%8."/>
+      <w:lvlJc w:val="left"/>
+      <w:pPr>
+        <w:ind w:left="6120" w:hanging="360"/>
+      </w:pPr>
+    </w:lvl>
+    <w:lvl w:ilvl="8" w:tplc="0409001B" w:tentative="1">
+      <w:start w:val="1"/>
+      <w:numFmt w:val="lowerRoman"/>
+      <w:lvlText w:val="%9."/>
+      <w:lvlJc w:val="right"/>
+      <w:pPr>
+        <w:ind w:left="6840" w:hanging="180"/>
+      </w:pPr>
+    </w:lvl>
+  </w:abstractNum>
+  <w:abstractNum w:abstractNumId="17">
+    <w:nsid w:val="702B045C"/>
+    <w:multiLevelType w:val="hybridMultilevel"/>
+    <w:tmpl w:val="D2A810C8"/>
+    <w:lvl w:ilvl="0" w:tplc="0409000F">
+      <w:start w:val="1"/>
+      <w:numFmt w:val="decimal"/>
+      <w:lvlText w:val="%1."/>
+      <w:lvlJc w:val="left"/>
+      <w:pPr>
+        <w:ind w:left="720" w:hanging="360"/>
+      </w:pPr>
+      <w:rPr>
+        <w:rFonts w:hint="default"/>
+      </w:rPr>
+    </w:lvl>
+    <w:lvl w:ilvl="1" w:tplc="04090019" w:tentative="1">
+      <w:start w:val="1"/>
+      <w:numFmt w:val="lowerLetter"/>
+      <w:lvlText w:val="%2."/>
+      <w:lvlJc w:val="left"/>
+      <w:pPr>
+        <w:ind w:left="1440" w:hanging="360"/>
+      </w:pPr>
+    </w:lvl>
+    <w:lvl w:ilvl="2" w:tplc="0409001B" w:tentative="1">
+      <w:start w:val="1"/>
+      <w:numFmt w:val="lowerRoman"/>
+      <w:lvlText w:val="%3."/>
+      <w:lvlJc w:val="right"/>
+      <w:pPr>
+        <w:ind w:left="2160" w:hanging="180"/>
+      </w:pPr>
+    </w:lvl>
+    <w:lvl w:ilvl="3" w:tplc="0409000F" w:tentative="1">
+      <w:start w:val="1"/>
+      <w:numFmt w:val="decimal"/>
+      <w:lvlText w:val="%4."/>
+      <w:lvlJc w:val="left"/>
+      <w:pPr>
+        <w:ind w:left="2880" w:hanging="360"/>
+      </w:pPr>
+    </w:lvl>
+    <w:lvl w:ilvl="4" w:tplc="04090019" w:tentative="1">
+      <w:start w:val="1"/>
+      <w:numFmt w:val="lowerLetter"/>
+      <w:lvlText w:val="%5."/>
+      <w:lvlJc w:val="left"/>
+      <w:pPr>
+        <w:ind w:left="3600" w:hanging="360"/>
+      </w:pPr>
+    </w:lvl>
+    <w:lvl w:ilvl="5" w:tplc="0409001B" w:tentative="1">
+      <w:start w:val="1"/>
+      <w:numFmt w:val="lowerRoman"/>
+      <w:lvlText w:val="%6."/>
+      <w:lvlJc w:val="right"/>
+      <w:pPr>
+        <w:ind w:left="4320" w:hanging="180"/>
+      </w:pPr>
+    </w:lvl>
+    <w:lvl w:ilvl="6" w:tplc="0409000F" w:tentative="1">
+      <w:start w:val="1"/>
+      <w:numFmt w:val="decimal"/>
+      <w:lvlText w:val="%7."/>
+      <w:lvlJc w:val="left"/>
+      <w:pPr>
+        <w:ind w:left="5040" w:hanging="360"/>
+      </w:pPr>
+    </w:lvl>
+    <w:lvl w:ilvl="7" w:tplc="04090019" w:tentative="1">
+      <w:start w:val="1"/>
+      <w:numFmt w:val="lowerLetter"/>
+      <w:lvlText w:val="%8."/>
+      <w:lvlJc w:val="left"/>
+      <w:pPr>
+        <w:ind w:left="5760" w:hanging="360"/>
+      </w:pPr>
+    </w:lvl>
+    <w:lvl w:ilvl="8" w:tplc="0409001B" w:tentative="1">
+      <w:start w:val="1"/>
+      <w:numFmt w:val="lowerRoman"/>
+      <w:lvlText w:val="%9."/>
+      <w:lvlJc w:val="right"/>
+      <w:pPr>
+        <w:ind w:left="6480" w:hanging="180"/>
+      </w:pPr>
+    </w:lvl>
+  </w:abstractNum>
+  <w:abstractNum w:abstractNumId="18">
     <w:nsid w:val="75673900"/>
     <w:multiLevelType w:val="hybridMultilevel"/>
     <w:tmpl w:val="EFE23CE4"/>
@@ -3180,7 +4211,7 @@
       </w:pPr>
     </w:lvl>
   </w:abstractNum>
-  <w:abstractNum w:abstractNumId="13">
+  <w:abstractNum w:abstractNumId="19">
     <w:nsid w:val="78176F7B"/>
     <w:multiLevelType w:val="hybridMultilevel"/>
     <w:tmpl w:val="77628106"/>
@@ -3266,53 +4297,195 @@
       </w:pPr>
     </w:lvl>
   </w:abstractNum>
+  <w:abstractNum w:abstractNumId="20">
+    <w:nsid w:val="7E2C2D3C"/>
+    <w:multiLevelType w:val="multilevel"/>
+    <w:tmpl w:val="924288B0"/>
+    <w:lvl w:ilvl="0">
+      <w:start w:val="1"/>
+      <w:numFmt w:val="decimal"/>
+      <w:lvlText w:val="%1."/>
+      <w:lvlJc w:val="left"/>
+      <w:pPr>
+        <w:ind w:left="720" w:hanging="360"/>
+      </w:pPr>
+      <w:rPr>
+        <w:rFonts w:hint="default"/>
+      </w:rPr>
+    </w:lvl>
+    <w:lvl w:ilvl="1">
+      <w:start w:val="1"/>
+      <w:numFmt w:val="decimal"/>
+      <w:isLgl/>
+      <w:lvlText w:val="%1.%2"/>
+      <w:lvlJc w:val="left"/>
+      <w:pPr>
+        <w:ind w:left="1080" w:hanging="360"/>
+      </w:pPr>
+      <w:rPr>
+        <w:rFonts w:hint="default"/>
+      </w:rPr>
+    </w:lvl>
+    <w:lvl w:ilvl="2">
+      <w:start w:val="1"/>
+      <w:numFmt w:val="decimal"/>
+      <w:isLgl/>
+      <w:lvlText w:val="%1.%2.%3"/>
+      <w:lvlJc w:val="left"/>
+      <w:pPr>
+        <w:ind w:left="1800" w:hanging="720"/>
+      </w:pPr>
+      <w:rPr>
+        <w:rFonts w:hint="default"/>
+      </w:rPr>
+    </w:lvl>
+    <w:lvl w:ilvl="3">
+      <w:start w:val="1"/>
+      <w:numFmt w:val="decimal"/>
+      <w:isLgl/>
+      <w:lvlText w:val="%1.%2.%3.%4"/>
+      <w:lvlJc w:val="left"/>
+      <w:pPr>
+        <w:ind w:left="2160" w:hanging="720"/>
+      </w:pPr>
+      <w:rPr>
+        <w:rFonts w:hint="default"/>
+      </w:rPr>
+    </w:lvl>
+    <w:lvl w:ilvl="4">
+      <w:start w:val="1"/>
+      <w:numFmt w:val="decimal"/>
+      <w:isLgl/>
+      <w:lvlText w:val="%1.%2.%3.%4.%5"/>
+      <w:lvlJc w:val="left"/>
+      <w:pPr>
+        <w:ind w:left="2880" w:hanging="1080"/>
+      </w:pPr>
+      <w:rPr>
+        <w:rFonts w:hint="default"/>
+      </w:rPr>
+    </w:lvl>
+    <w:lvl w:ilvl="5">
+      <w:start w:val="1"/>
+      <w:numFmt w:val="decimal"/>
+      <w:isLgl/>
+      <w:lvlText w:val="%1.%2.%3.%4.%5.%6"/>
+      <w:lvlJc w:val="left"/>
+      <w:pPr>
+        <w:ind w:left="3240" w:hanging="1080"/>
+      </w:pPr>
+      <w:rPr>
+        <w:rFonts w:hint="default"/>
+      </w:rPr>
+    </w:lvl>
+    <w:lvl w:ilvl="6">
+      <w:start w:val="1"/>
+      <w:numFmt w:val="decimal"/>
+      <w:isLgl/>
+      <w:lvlText w:val="%1.%2.%3.%4.%5.%6.%7"/>
+      <w:lvlJc w:val="left"/>
+      <w:pPr>
+        <w:ind w:left="3960" w:hanging="1440"/>
+      </w:pPr>
+      <w:rPr>
+        <w:rFonts w:hint="default"/>
+      </w:rPr>
+    </w:lvl>
+    <w:lvl w:ilvl="7">
+      <w:start w:val="1"/>
+      <w:numFmt w:val="decimal"/>
+      <w:isLgl/>
+      <w:lvlText w:val="%1.%2.%3.%4.%5.%6.%7.%8"/>
+      <w:lvlJc w:val="left"/>
+      <w:pPr>
+        <w:ind w:left="4320" w:hanging="1440"/>
+      </w:pPr>
+      <w:rPr>
+        <w:rFonts w:hint="default"/>
+      </w:rPr>
+    </w:lvl>
+    <w:lvl w:ilvl="8">
+      <w:start w:val="1"/>
+      <w:numFmt w:val="decimal"/>
+      <w:isLgl/>
+      <w:lvlText w:val="%1.%2.%3.%4.%5.%6.%7.%8.%9"/>
+      <w:lvlJc w:val="left"/>
+      <w:pPr>
+        <w:ind w:left="4680" w:hanging="1440"/>
+      </w:pPr>
+      <w:rPr>
+        <w:rFonts w:hint="default"/>
+      </w:rPr>
+    </w:lvl>
+  </w:abstractNum>
   <w:num w:numId="1">
+    <w:abstractNumId w:val="5"/>
+  </w:num>
+  <w:num w:numId="2">
+    <w:abstractNumId w:val="19"/>
+  </w:num>
+  <w:num w:numId="3">
+    <w:abstractNumId w:val="6"/>
+  </w:num>
+  <w:num w:numId="4">
+    <w:abstractNumId w:val="1"/>
+  </w:num>
+  <w:num w:numId="5">
+    <w:abstractNumId w:val="10"/>
+  </w:num>
+  <w:num w:numId="6">
+    <w:abstractNumId w:val="3"/>
+  </w:num>
+  <w:num w:numId="7">
+    <w:abstractNumId w:val="14"/>
+  </w:num>
+  <w:num w:numId="8">
     <w:abstractNumId w:val="4"/>
   </w:num>
-  <w:num w:numId="2">
+  <w:num w:numId="9">
+    <w:abstractNumId w:val="9"/>
+  </w:num>
+  <w:num w:numId="10">
+    <w:abstractNumId w:val="2"/>
+  </w:num>
+  <w:num w:numId="11">
+    <w:abstractNumId w:val="7"/>
+  </w:num>
+  <w:num w:numId="12">
     <w:abstractNumId w:val="13"/>
   </w:num>
-  <w:num w:numId="3">
-    <w:abstractNumId w:val="5"/>
+  <w:num w:numId="13">
+    <w:abstractNumId w:val="11"/>
   </w:num>
-  <w:num w:numId="4">
+  <w:num w:numId="14">
+    <w:abstractNumId w:val="18"/>
+  </w:num>
+  <w:num w:numId="15">
+    <w:abstractNumId w:val="16"/>
+  </w:num>
+  <w:num w:numId="16">
+    <w:abstractNumId w:val="12"/>
+  </w:num>
+  <w:num w:numId="17">
+    <w:abstractNumId w:val="15"/>
+  </w:num>
+  <w:num w:numId="18">
     <w:abstractNumId w:val="0"/>
   </w:num>
-  <w:num w:numId="5">
+  <w:num w:numId="19">
+    <w:abstractNumId w:val="20"/>
+  </w:num>
+  <w:num w:numId="20">
+    <w:abstractNumId w:val="17"/>
+  </w:num>
+  <w:num w:numId="21">
     <w:abstractNumId w:val="8"/>
-  </w:num>
-  <w:num w:numId="6">
-    <w:abstractNumId w:val="2"/>
-  </w:num>
-  <w:num w:numId="7">
-    <w:abstractNumId w:val="11"/>
-  </w:num>
-  <w:num w:numId="8">
-    <w:abstractNumId w:val="3"/>
-  </w:num>
-  <w:num w:numId="9">
-    <w:abstractNumId w:val="7"/>
-  </w:num>
-  <w:num w:numId="10">
-    <w:abstractNumId w:val="1"/>
-  </w:num>
-  <w:num w:numId="11">
-    <w:abstractNumId w:val="6"/>
-  </w:num>
-  <w:num w:numId="12">
-    <w:abstractNumId w:val="10"/>
-  </w:num>
-  <w:num w:numId="13">
-    <w:abstractNumId w:val="9"/>
-  </w:num>
-  <w:num w:numId="14">
-    <w:abstractNumId w:val="12"/>
   </w:num>
 </w:numbering>
 </file>
 
 <file path=word/styles.xml><?xml version="1.0" encoding="utf-8"?>
-<w:styles xmlns:r="http://schemas.openxmlformats.org/officeDocument/2006/relationships" xmlns:w="http://schemas.openxmlformats.org/wordprocessingml/2006/main">
+<w:styles xmlns:mc="http://schemas.openxmlformats.org/markup-compatibility/2006" xmlns:r="http://schemas.openxmlformats.org/officeDocument/2006/relationships" xmlns:w="http://schemas.openxmlformats.org/wordprocessingml/2006/main" xmlns:w14="http://schemas.microsoft.com/office/word/2010/wordml" mc:Ignorable="w14">
   <w:docDefaults>
     <w:rPrDefault>
       <w:rPr>
@@ -3467,16 +4640,16 @@
     <w:lsdException w:name="Bibliography" w:uiPriority="37"/>
     <w:lsdException w:name="TOC Heading" w:uiPriority="39" w:qFormat="1"/>
   </w:latentStyles>
-  <w:style w:type="paragraph" w:default="1" w:styleId="a">
+  <w:style w:type="paragraph" w:default="1" w:styleId="Normal">
     <w:name w:val="Normal"/>
     <w:qFormat/>
     <w:rsid w:val="00EF0D0D"/>
   </w:style>
-  <w:style w:type="paragraph" w:styleId="1">
+  <w:style w:type="paragraph" w:styleId="Heading1">
     <w:name w:val="heading 1"/>
-    <w:basedOn w:val="a"/>
-    <w:next w:val="a"/>
-    <w:link w:val="10"/>
+    <w:basedOn w:val="Normal"/>
+    <w:next w:val="Normal"/>
+    <w:link w:val="Heading1Char"/>
     <w:uiPriority w:val="9"/>
     <w:qFormat/>
     <w:rsid w:val="00556AAF"/>
@@ -3495,11 +4668,11 @@
       <w:szCs w:val="28"/>
     </w:rPr>
   </w:style>
-  <w:style w:type="paragraph" w:styleId="2">
+  <w:style w:type="paragraph" w:styleId="Heading2">
     <w:name w:val="heading 2"/>
-    <w:basedOn w:val="a"/>
-    <w:next w:val="a"/>
-    <w:link w:val="20"/>
+    <w:basedOn w:val="Normal"/>
+    <w:next w:val="Normal"/>
+    <w:link w:val="Heading2Char"/>
     <w:uiPriority w:val="9"/>
     <w:unhideWhenUsed/>
     <w:qFormat/>
@@ -3519,18 +4692,17 @@
       <w:szCs w:val="26"/>
     </w:rPr>
   </w:style>
-  <w:style w:type="character" w:default="1" w:styleId="a0">
+  <w:style w:type="character" w:default="1" w:styleId="DefaultParagraphFont">
     <w:name w:val="Default Paragraph Font"/>
     <w:uiPriority w:val="1"/>
     <w:semiHidden/>
     <w:unhideWhenUsed/>
   </w:style>
-  <w:style w:type="table" w:default="1" w:styleId="a1">
+  <w:style w:type="table" w:default="1" w:styleId="TableNormal">
     <w:name w:val="Normal Table"/>
     <w:uiPriority w:val="99"/>
     <w:semiHidden/>
     <w:unhideWhenUsed/>
-    <w:qFormat/>
     <w:tblPr>
       <w:tblInd w:w="0" w:type="dxa"/>
       <w:tblCellMar>
@@ -3541,16 +4713,16 @@
       </w:tblCellMar>
     </w:tblPr>
   </w:style>
-  <w:style w:type="numbering" w:default="1" w:styleId="a2">
+  <w:style w:type="numbering" w:default="1" w:styleId="NoList">
     <w:name w:val="No List"/>
     <w:uiPriority w:val="99"/>
     <w:semiHidden/>
     <w:unhideWhenUsed/>
   </w:style>
-  <w:style w:type="character" w:customStyle="1" w:styleId="10">
-    <w:name w:val="Заглавие 1 Знак"/>
-    <w:basedOn w:val="a0"/>
-    <w:link w:val="1"/>
+  <w:style w:type="character" w:customStyle="1" w:styleId="Heading1Char">
+    <w:name w:val="Heading 1 Char"/>
+    <w:basedOn w:val="DefaultParagraphFont"/>
+    <w:link w:val="Heading1"/>
     <w:uiPriority w:val="9"/>
     <w:rsid w:val="00556AAF"/>
     <w:rPr>
@@ -3562,10 +4734,10 @@
       <w:szCs w:val="28"/>
     </w:rPr>
   </w:style>
-  <w:style w:type="paragraph" w:styleId="a3">
+  <w:style w:type="paragraph" w:styleId="TOCHeading">
     <w:name w:val="TOC Heading"/>
-    <w:basedOn w:val="1"/>
-    <w:next w:val="a"/>
+    <w:basedOn w:val="Heading1"/>
+    <w:next w:val="Normal"/>
     <w:uiPriority w:val="39"/>
     <w:semiHidden/>
     <w:unhideWhenUsed/>
@@ -3578,10 +4750,10 @@
       <w:lang w:eastAsia="ja-JP"/>
     </w:rPr>
   </w:style>
-  <w:style w:type="paragraph" w:styleId="11">
+  <w:style w:type="paragraph" w:styleId="TOC1">
     <w:name w:val="toc 1"/>
-    <w:basedOn w:val="a"/>
-    <w:next w:val="a"/>
+    <w:basedOn w:val="Normal"/>
+    <w:next w:val="Normal"/>
     <w:autoRedefine/>
     <w:uiPriority w:val="39"/>
     <w:unhideWhenUsed/>
@@ -3590,9 +4762,9 @@
       <w:spacing w:after="100"/>
     </w:pPr>
   </w:style>
-  <w:style w:type="character" w:styleId="a4">
+  <w:style w:type="character" w:styleId="Hyperlink">
     <w:name w:val="Hyperlink"/>
-    <w:basedOn w:val="a0"/>
+    <w:basedOn w:val="DefaultParagraphFont"/>
     <w:uiPriority w:val="99"/>
     <w:unhideWhenUsed/>
     <w:rsid w:val="00556AAF"/>
@@ -3601,10 +4773,10 @@
       <w:u w:val="single"/>
     </w:rPr>
   </w:style>
-  <w:style w:type="paragraph" w:styleId="a5">
+  <w:style w:type="paragraph" w:styleId="BalloonText">
     <w:name w:val="Balloon Text"/>
-    <w:basedOn w:val="a"/>
-    <w:link w:val="a6"/>
+    <w:basedOn w:val="Normal"/>
+    <w:link w:val="BalloonTextChar"/>
     <w:uiPriority w:val="99"/>
     <w:semiHidden/>
     <w:unhideWhenUsed/>
@@ -3618,10 +4790,10 @@
       <w:szCs w:val="16"/>
     </w:rPr>
   </w:style>
-  <w:style w:type="character" w:customStyle="1" w:styleId="a6">
-    <w:name w:val="Изнесен текст Знак"/>
-    <w:basedOn w:val="a0"/>
-    <w:link w:val="a5"/>
+  <w:style w:type="character" w:customStyle="1" w:styleId="BalloonTextChar">
+    <w:name w:val="Balloon Text Char"/>
+    <w:basedOn w:val="DefaultParagraphFont"/>
+    <w:link w:val="BalloonText"/>
     <w:uiPriority w:val="99"/>
     <w:semiHidden/>
     <w:rsid w:val="00556AAF"/>
@@ -3631,10 +4803,10 @@
       <w:szCs w:val="16"/>
     </w:rPr>
   </w:style>
-  <w:style w:type="character" w:customStyle="1" w:styleId="20">
-    <w:name w:val="Заглавие 2 Знак"/>
-    <w:basedOn w:val="a0"/>
-    <w:link w:val="2"/>
+  <w:style w:type="character" w:customStyle="1" w:styleId="Heading2Char">
+    <w:name w:val="Heading 2 Char"/>
+    <w:basedOn w:val="DefaultParagraphFont"/>
+    <w:link w:val="Heading2"/>
     <w:uiPriority w:val="9"/>
     <w:rsid w:val="00556AAF"/>
     <w:rPr>
@@ -3646,10 +4818,10 @@
       <w:szCs w:val="26"/>
     </w:rPr>
   </w:style>
-  <w:style w:type="paragraph" w:styleId="21">
+  <w:style w:type="paragraph" w:styleId="TOC2">
     <w:name w:val="toc 2"/>
-    <w:basedOn w:val="a"/>
-    <w:next w:val="a"/>
+    <w:basedOn w:val="Normal"/>
+    <w:next w:val="Normal"/>
     <w:autoRedefine/>
     <w:uiPriority w:val="39"/>
     <w:unhideWhenUsed/>
@@ -3659,9 +4831,9 @@
       <w:ind w:left="220"/>
     </w:pPr>
   </w:style>
-  <w:style w:type="paragraph" w:styleId="a7">
+  <w:style w:type="paragraph" w:styleId="ListParagraph">
     <w:name w:val="List Paragraph"/>
-    <w:basedOn w:val="a"/>
+    <w:basedOn w:val="Normal"/>
     <w:uiPriority w:val="34"/>
     <w:qFormat/>
     <w:rsid w:val="009D660A"/>
@@ -4312,7 +5484,7 @@
 </file>
 
 <file path=customXml/itemProps1.xml><?xml version="1.0" encoding="utf-8"?>
-<ds:datastoreItem xmlns:ds="http://schemas.openxmlformats.org/officeDocument/2006/customXml" ds:itemID="{CDC24446-FF5F-4AC7-AB87-6B79062BF741}">
+<ds:datastoreItem xmlns:ds="http://schemas.openxmlformats.org/officeDocument/2006/customXml" ds:itemID="{09A2BF23-4A13-4711-9B84-6226722D3123}">
   <ds:schemaRefs>
     <ds:schemaRef ds:uri="http://schemas.openxmlformats.org/officeDocument/2006/bibliography"/>
   </ds:schemaRefs>

</xml_diff>

<commit_message>
URS added use case
</commit_message>
<xml_diff>
--- a/Deliverables/URS.docx
+++ b/Deliverables/URS.docx
@@ -1,10 +1,10 @@
 
 <file path=word/document.xml><?xml version="1.0" encoding="utf-8"?>
-<w:document xmlns:wpc="http://schemas.microsoft.com/office/word/2010/wordprocessingCanvas" xmlns:mc="http://schemas.openxmlformats.org/markup-compatibility/2006" xmlns:o="urn:schemas-microsoft-com:office:office" xmlns:r="http://schemas.openxmlformats.org/officeDocument/2006/relationships" xmlns:m="http://schemas.openxmlformats.org/officeDocument/2006/math" xmlns:v="urn:schemas-microsoft-com:vml" xmlns:wp14="http://schemas.microsoft.com/office/word/2010/wordprocessingDrawing" xmlns:wp="http://schemas.openxmlformats.org/drawingml/2006/wordprocessingDrawing" xmlns:w10="urn:schemas-microsoft-com:office:word" xmlns:w="http://schemas.openxmlformats.org/wordprocessingml/2006/main" xmlns:w14="http://schemas.microsoft.com/office/word/2010/wordml" xmlns:wpg="http://schemas.microsoft.com/office/word/2010/wordprocessingGroup" xmlns:wpi="http://schemas.microsoft.com/office/word/2010/wordprocessingInk" xmlns:wne="http://schemas.microsoft.com/office/word/2006/wordml" xmlns:wps="http://schemas.microsoft.com/office/word/2010/wordprocessingShape" mc:Ignorable="w14 wp14">
+<w:document xmlns:ve="http://schemas.openxmlformats.org/markup-compatibility/2006" xmlns:o="urn:schemas-microsoft-com:office:office" xmlns:r="http://schemas.openxmlformats.org/officeDocument/2006/relationships" xmlns:m="http://schemas.openxmlformats.org/officeDocument/2006/math" xmlns:v="urn:schemas-microsoft-com:vml" xmlns:wp="http://schemas.openxmlformats.org/drawingml/2006/wordprocessingDrawing" xmlns:w10="urn:schemas-microsoft-com:office:word" xmlns:w="http://schemas.openxmlformats.org/wordprocessingml/2006/main" xmlns:wne="http://schemas.microsoft.com/office/word/2006/wordml">
   <w:body>
     <w:p>
       <w:pPr>
-        <w:pStyle w:val="Heading1"/>
+        <w:pStyle w:val="1"/>
         <w:jc w:val="center"/>
       </w:pPr>
       <w:bookmarkStart w:id="0" w:name="_Toc436064686"/>
@@ -57,43 +57,18 @@
       </w:r>
       <w:r>
         <w:br/>
-        <w:t xml:space="preserve">Daniel </w:t>
-      </w:r>
-      <w:proofErr w:type="spellStart"/>
-      <w:r>
-        <w:t>Todorov</w:t>
-      </w:r>
-      <w:proofErr w:type="spellEnd"/>
+        <w:t>Daniel Todorov</w:t>
+      </w:r>
       <w:r>
         <w:tab/>
       </w:r>
       <w:r>
         <w:tab/>
-        <w:t>[2480417</w:t>
-      </w:r>
-      <w:proofErr w:type="gramStart"/>
-      <w:r>
-        <w:t>]</w:t>
-      </w:r>
-      <w:proofErr w:type="gramEnd"/>
+        <w:t>[2480417]</w:t>
+      </w:r>
       <w:r>
         <w:br/>
-      </w:r>
-      <w:proofErr w:type="spellStart"/>
-      <w:r>
-        <w:t>Georgi</w:t>
-      </w:r>
-      <w:proofErr w:type="spellEnd"/>
-      <w:r>
-        <w:t xml:space="preserve"> </w:t>
-      </w:r>
-      <w:proofErr w:type="spellStart"/>
-      <w:r>
-        <w:t>Chishirkov</w:t>
-      </w:r>
-      <w:proofErr w:type="spellEnd"/>
-      <w:r>
-        <w:t xml:space="preserve"> </w:t>
+        <w:t xml:space="preserve">Georgi Chishirkov </w:t>
       </w:r>
       <w:r>
         <w:tab/>
@@ -101,13 +76,8 @@
       </w:r>
       <w:r>
         <w:br/>
-        <w:t xml:space="preserve">Ilia </w:t>
-      </w:r>
-      <w:proofErr w:type="spellStart"/>
-      <w:r>
-        <w:t>Nikushev</w:t>
-      </w:r>
-      <w:proofErr w:type="spellEnd"/>
+        <w:t>Ilia Nikushev</w:t>
+      </w:r>
       <w:r>
         <w:tab/>
       </w:r>
@@ -134,6 +104,9 @@
       <w:r>
         <w:tab/>
         <w:t>:</w:t>
+      </w:r>
+      <w:r>
+        <w:t xml:space="preserve"> </w:t>
       </w:r>
       <w:r>
         <w:t xml:space="preserve"> </w:t>
@@ -187,7 +160,7 @@
       <w:sdtContent>
         <w:p>
           <w:pPr>
-            <w:pStyle w:val="TOCHeading"/>
+            <w:pStyle w:val="a3"/>
           </w:pPr>
           <w:r>
             <w:t>Contents</w:t>
@@ -195,7 +168,7 @@
         </w:p>
         <w:p>
           <w:pPr>
-            <w:pStyle w:val="TOC1"/>
+            <w:pStyle w:val="11"/>
             <w:tabs>
               <w:tab w:val="right" w:leader="dot" w:pos="9350"/>
             </w:tabs>
@@ -217,7 +190,7 @@
           <w:hyperlink w:anchor="_Toc436064686" w:history="1">
             <w:r>
               <w:rPr>
-                <w:rStyle w:val="Hyperlink"/>
+                <w:rStyle w:val="a4"/>
                 <w:noProof/>
               </w:rPr>
               <w:t>User Requirements specification</w:t>
@@ -274,7 +247,7 @@
         </w:p>
         <w:p>
           <w:pPr>
-            <w:pStyle w:val="TOC2"/>
+            <w:pStyle w:val="21"/>
             <w:tabs>
               <w:tab w:val="right" w:leader="dot" w:pos="9350"/>
             </w:tabs>
@@ -287,7 +260,7 @@
           <w:hyperlink w:anchor="_Toc436064687" w:history="1">
             <w:r>
               <w:rPr>
-                <w:rStyle w:val="Hyperlink"/>
+                <w:rStyle w:val="a4"/>
                 <w:noProof/>
               </w:rPr>
               <w:t>Introduction</w:t>
@@ -344,7 +317,7 @@
         </w:p>
         <w:p>
           <w:pPr>
-            <w:pStyle w:val="TOC2"/>
+            <w:pStyle w:val="21"/>
             <w:tabs>
               <w:tab w:val="right" w:leader="dot" w:pos="9350"/>
             </w:tabs>
@@ -357,7 +330,7 @@
           <w:hyperlink w:anchor="_Toc436064688" w:history="1">
             <w:r>
               <w:rPr>
-                <w:rStyle w:val="Hyperlink"/>
+                <w:rStyle w:val="a4"/>
                 <w:noProof/>
               </w:rPr>
               <w:t>Functional Requirements ( use cases )</w:t>
@@ -414,7 +387,7 @@
         </w:p>
         <w:p>
           <w:pPr>
-            <w:pStyle w:val="TOC2"/>
+            <w:pStyle w:val="21"/>
             <w:tabs>
               <w:tab w:val="right" w:leader="dot" w:pos="9350"/>
             </w:tabs>
@@ -427,7 +400,7 @@
           <w:hyperlink w:anchor="_Toc436064689" w:history="1">
             <w:r>
               <w:rPr>
-                <w:rStyle w:val="Hyperlink"/>
+                <w:rStyle w:val="a4"/>
                 <w:noProof/>
               </w:rPr>
               <w:t>User Interface</w:t>
@@ -484,7 +457,7 @@
         </w:p>
         <w:p>
           <w:pPr>
-            <w:pStyle w:val="TOC2"/>
+            <w:pStyle w:val="21"/>
             <w:tabs>
               <w:tab w:val="right" w:leader="dot" w:pos="9350"/>
             </w:tabs>
@@ -497,7 +470,7 @@
           <w:hyperlink w:anchor="_Toc436064690" w:history="1">
             <w:r>
               <w:rPr>
-                <w:rStyle w:val="Hyperlink"/>
+                <w:rStyle w:val="a4"/>
                 <w:noProof/>
               </w:rPr>
               <w:t>Non Functional Requirements</w:t>
@@ -571,7 +544,7 @@
     </w:p>
     <w:p>
       <w:pPr>
-        <w:pStyle w:val="Heading2"/>
+        <w:pStyle w:val="2"/>
       </w:pPr>
       <w:bookmarkStart w:id="1" w:name="_Toc436064687"/>
       <w:r>
@@ -593,7 +566,7 @@
     <w:p/>
     <w:p>
       <w:pPr>
-        <w:pStyle w:val="Heading2"/>
+        <w:pStyle w:val="2"/>
       </w:pPr>
       <w:bookmarkStart w:id="2" w:name="_Toc436064688"/>
       <w:r>
@@ -635,7 +608,7 @@
     </w:p>
     <w:p>
       <w:pPr>
-        <w:pStyle w:val="ListParagraph"/>
+        <w:pStyle w:val="a7"/>
         <w:numPr>
           <w:ilvl w:val="0"/>
           <w:numId w:val="7"/>
@@ -697,7 +670,7 @@
     </w:p>
     <w:p>
       <w:pPr>
-        <w:pStyle w:val="ListParagraph"/>
+        <w:pStyle w:val="a7"/>
         <w:numPr>
           <w:ilvl w:val="0"/>
           <w:numId w:val="7"/>
@@ -727,7 +700,7 @@
     </w:p>
     <w:p>
       <w:pPr>
-        <w:pStyle w:val="ListParagraph"/>
+        <w:pStyle w:val="a7"/>
         <w:numPr>
           <w:ilvl w:val="0"/>
           <w:numId w:val="7"/>
@@ -757,7 +730,7 @@
     </w:p>
     <w:p>
       <w:pPr>
-        <w:pStyle w:val="ListParagraph"/>
+        <w:pStyle w:val="a7"/>
         <w:numPr>
           <w:ilvl w:val="0"/>
           <w:numId w:val="7"/>
@@ -779,7 +752,7 @@
     </w:p>
     <w:p>
       <w:pPr>
-        <w:pStyle w:val="ListParagraph"/>
+        <w:pStyle w:val="a7"/>
         <w:numPr>
           <w:ilvl w:val="0"/>
           <w:numId w:val="7"/>
@@ -926,7 +899,7 @@
     </w:p>
     <w:p>
       <w:pPr>
-        <w:pStyle w:val="ListParagraph"/>
+        <w:pStyle w:val="a7"/>
         <w:numPr>
           <w:ilvl w:val="0"/>
           <w:numId w:val="9"/>
@@ -938,7 +911,7 @@
     </w:p>
     <w:p>
       <w:pPr>
-        <w:pStyle w:val="ListParagraph"/>
+        <w:pStyle w:val="a7"/>
         <w:numPr>
           <w:ilvl w:val="0"/>
           <w:numId w:val="9"/>
@@ -950,7 +923,7 @@
     </w:p>
     <w:p>
       <w:pPr>
-        <w:pStyle w:val="ListParagraph"/>
+        <w:pStyle w:val="a7"/>
         <w:numPr>
           <w:ilvl w:val="0"/>
           <w:numId w:val="9"/>
@@ -980,7 +953,7 @@
     </w:p>
     <w:p>
       <w:pPr>
-        <w:pStyle w:val="ListParagraph"/>
+        <w:pStyle w:val="a7"/>
         <w:numPr>
           <w:ilvl w:val="0"/>
           <w:numId w:val="9"/>
@@ -1042,7 +1015,7 @@
     </w:p>
     <w:p>
       <w:pPr>
-        <w:pStyle w:val="ListParagraph"/>
+        <w:pStyle w:val="a7"/>
         <w:numPr>
           <w:ilvl w:val="0"/>
           <w:numId w:val="14"/>
@@ -1054,7 +1027,7 @@
     </w:p>
     <w:p>
       <w:pPr>
-        <w:pStyle w:val="ListParagraph"/>
+        <w:pStyle w:val="a7"/>
         <w:numPr>
           <w:ilvl w:val="0"/>
           <w:numId w:val="14"/>
@@ -1066,7 +1039,7 @@
     </w:p>
     <w:p>
       <w:pPr>
-        <w:pStyle w:val="ListParagraph"/>
+        <w:pStyle w:val="a7"/>
         <w:numPr>
           <w:ilvl w:val="0"/>
           <w:numId w:val="14"/>
@@ -1081,7 +1054,7 @@
     </w:p>
     <w:p>
       <w:pPr>
-        <w:pStyle w:val="ListParagraph"/>
+        <w:pStyle w:val="a7"/>
         <w:numPr>
           <w:ilvl w:val="0"/>
           <w:numId w:val="14"/>
@@ -1093,7 +1066,7 @@
     </w:p>
     <w:p>
       <w:pPr>
-        <w:pStyle w:val="ListParagraph"/>
+        <w:pStyle w:val="a7"/>
         <w:numPr>
           <w:ilvl w:val="0"/>
           <w:numId w:val="14"/>
@@ -1105,7 +1078,7 @@
     </w:p>
     <w:p>
       <w:pPr>
-        <w:pStyle w:val="ListParagraph"/>
+        <w:pStyle w:val="a7"/>
         <w:numPr>
           <w:ilvl w:val="0"/>
           <w:numId w:val="14"/>
@@ -1120,7 +1093,7 @@
     </w:p>
     <w:p>
       <w:pPr>
-        <w:pStyle w:val="ListParagraph"/>
+        <w:pStyle w:val="a7"/>
       </w:pPr>
       <w:r>
         <w:lastRenderedPageBreak/>
@@ -1129,19 +1102,11 @@
     </w:p>
     <w:p>
       <w:pPr>
-        <w:pStyle w:val="ListParagraph"/>
+        <w:pStyle w:val="a7"/>
         <w:ind w:left="1440"/>
       </w:pPr>
       <w:r>
-        <w:t xml:space="preserve">3.1 The user </w:t>
-      </w:r>
-      <w:proofErr w:type="gramStart"/>
-      <w:r>
-        <w:t>hovers</w:t>
-      </w:r>
-      <w:proofErr w:type="gramEnd"/>
-      <w:r>
-        <w:t xml:space="preserve"> the mouse over 2</w:t>
+        <w:t>3.1 The user hovers the mouse over 2</w:t>
       </w:r>
       <w:r>
         <w:t xml:space="preserve"> or more</w:t>
@@ -1184,7 +1149,7 @@
     </w:p>
     <w:p>
       <w:pPr>
-        <w:pStyle w:val="ListParagraph"/>
+        <w:pStyle w:val="a7"/>
         <w:numPr>
           <w:ilvl w:val="0"/>
           <w:numId w:val="11"/>
@@ -1196,7 +1161,7 @@
     </w:p>
     <w:p>
       <w:pPr>
-        <w:pStyle w:val="ListParagraph"/>
+        <w:pStyle w:val="a7"/>
         <w:numPr>
           <w:ilvl w:val="0"/>
           <w:numId w:val="11"/>
@@ -1208,7 +1173,7 @@
     </w:p>
     <w:p>
       <w:pPr>
-        <w:pStyle w:val="ListParagraph"/>
+        <w:pStyle w:val="a7"/>
         <w:numPr>
           <w:ilvl w:val="0"/>
           <w:numId w:val="11"/>
@@ -1220,7 +1185,7 @@
     </w:p>
     <w:p>
       <w:pPr>
-        <w:pStyle w:val="ListParagraph"/>
+        <w:pStyle w:val="a7"/>
         <w:numPr>
           <w:ilvl w:val="0"/>
           <w:numId w:val="11"/>
@@ -1292,19 +1257,22 @@
     </w:p>
     <w:p>
       <w:pPr>
-        <w:pStyle w:val="ListParagraph"/>
+        <w:pStyle w:val="a7"/>
         <w:numPr>
           <w:ilvl w:val="0"/>
           <w:numId w:val="13"/>
         </w:numPr>
       </w:pPr>
       <w:r>
-        <w:t>The user clicks on the select tool on the left hand side of the program</w:t>
-      </w:r>
-    </w:p>
-    <w:p>
-      <w:pPr>
-        <w:pStyle w:val="ListParagraph"/>
+        <w:t xml:space="preserve">The user clicks on the select </w:t>
+      </w:r>
+      <w:r>
+        <w:t>tool from the toolbox</w:t>
+      </w:r>
+    </w:p>
+    <w:p>
+      <w:pPr>
+        <w:pStyle w:val="a7"/>
         <w:numPr>
           <w:ilvl w:val="0"/>
           <w:numId w:val="13"/>
@@ -1316,7 +1284,7 @@
     </w:p>
     <w:p>
       <w:pPr>
-        <w:pStyle w:val="ListParagraph"/>
+        <w:pStyle w:val="a7"/>
         <w:numPr>
           <w:ilvl w:val="0"/>
           <w:numId w:val="13"/>
@@ -1328,7 +1296,7 @@
     </w:p>
     <w:p>
       <w:pPr>
-        <w:pStyle w:val="ListParagraph"/>
+        <w:pStyle w:val="a7"/>
         <w:numPr>
           <w:ilvl w:val="0"/>
           <w:numId w:val="13"/>
@@ -1404,7 +1372,7 @@
     </w:p>
     <w:p>
       <w:pPr>
-        <w:pStyle w:val="ListParagraph"/>
+        <w:pStyle w:val="a7"/>
         <w:numPr>
           <w:ilvl w:val="0"/>
           <w:numId w:val="5"/>
@@ -1416,7 +1384,7 @@
     </w:p>
     <w:p>
       <w:pPr>
-        <w:pStyle w:val="ListParagraph"/>
+        <w:pStyle w:val="a7"/>
         <w:numPr>
           <w:ilvl w:val="0"/>
           <w:numId w:val="5"/>
@@ -1428,7 +1396,7 @@
     </w:p>
     <w:p>
       <w:pPr>
-        <w:pStyle w:val="ListParagraph"/>
+        <w:pStyle w:val="a7"/>
         <w:numPr>
           <w:ilvl w:val="0"/>
           <w:numId w:val="5"/>
@@ -1440,7 +1408,7 @@
     </w:p>
     <w:p>
       <w:pPr>
-        <w:pStyle w:val="ListParagraph"/>
+        <w:pStyle w:val="a7"/>
         <w:numPr>
           <w:ilvl w:val="0"/>
           <w:numId w:val="5"/>
@@ -1452,7 +1420,7 @@
     </w:p>
     <w:p>
       <w:pPr>
-        <w:pStyle w:val="ListParagraph"/>
+        <w:pStyle w:val="a7"/>
         <w:numPr>
           <w:ilvl w:val="0"/>
           <w:numId w:val="5"/>
@@ -1467,7 +1435,7 @@
     </w:p>
     <w:p>
       <w:pPr>
-        <w:pStyle w:val="ListParagraph"/>
+        <w:pStyle w:val="a7"/>
         <w:numPr>
           <w:ilvl w:val="0"/>
           <w:numId w:val="5"/>
@@ -1479,7 +1447,7 @@
     </w:p>
     <w:p>
       <w:pPr>
-        <w:pStyle w:val="ListParagraph"/>
+        <w:pStyle w:val="a7"/>
         <w:numPr>
           <w:ilvl w:val="0"/>
           <w:numId w:val="5"/>
@@ -1491,7 +1459,7 @@
     </w:p>
     <w:p>
       <w:pPr>
-        <w:pStyle w:val="ListParagraph"/>
+        <w:pStyle w:val="a7"/>
         <w:numPr>
           <w:ilvl w:val="0"/>
           <w:numId w:val="5"/>
@@ -1586,7 +1554,7 @@
           <w:sz w:val="24"/>
           <w:szCs w:val="24"/>
         </w:rPr>
-        <w:t xml:space="preserve">Extra: </w:t>
+        <w:t xml:space="preserve">Check </w:t>
       </w:r>
       <w:r>
         <w:rPr>
@@ -1595,62 +1563,134 @@
           <w:sz w:val="24"/>
           <w:szCs w:val="24"/>
         </w:rPr>
-        <w:t>Undo</w:t>
-      </w:r>
-    </w:p>
-    <w:p>
-      <w:pPr>
-        <w:pStyle w:val="ListParagraph"/>
-        <w:numPr>
-          <w:ilvl w:val="0"/>
-          <w:numId w:val="3"/>
-        </w:numPr>
-      </w:pPr>
-      <w:r>
-        <w:t>The</w:t>
-      </w:r>
-      <w:r>
-        <w:t xml:space="preserve"> user clicks the undo button</w:t>
-      </w:r>
-    </w:p>
-    <w:p>
-      <w:pPr>
-        <w:pStyle w:val="ListParagraph"/>
-        <w:numPr>
-          <w:ilvl w:val="0"/>
-          <w:numId w:val="3"/>
-        </w:numPr>
-      </w:pPr>
-      <w:r>
-        <w:t>The system removes the last change done</w:t>
-      </w:r>
-    </w:p>
-    <w:p>
-      <w:pPr>
-        <w:pStyle w:val="ListParagraph"/>
-        <w:numPr>
-          <w:ilvl w:val="0"/>
-          <w:numId w:val="3"/>
-        </w:numPr>
-      </w:pPr>
-      <w:r>
-        <w:t>The system registers to the redo stack this change</w:t>
-      </w:r>
-    </w:p>
-    <w:p>
-      <w:pPr>
-        <w:ind w:left="360"/>
-      </w:pPr>
-      <w:r>
+        <w:t>flow for a pipeline</w:t>
+      </w:r>
+    </w:p>
+    <w:p>
+      <w:pPr>
+        <w:rPr>
+          <w:rFonts w:ascii="Times New Roman" w:hAnsi="Times New Roman" w:cs="Times New Roman"/>
+        </w:rPr>
+      </w:pPr>
+      <w:r>
+        <w:rPr>
+          <w:rFonts w:ascii="Times New Roman" w:hAnsi="Times New Roman" w:cs="Times New Roman"/>
+        </w:rPr>
+        <w:t>Pre requirements: Elements have been placed and pipelines between them exist with an outgoing flow</w:t>
+      </w:r>
+      <w:r>
+        <w:rPr>
+          <w:rFonts w:ascii="Times New Roman" w:hAnsi="Times New Roman" w:cs="Times New Roman"/>
+        </w:rPr>
+        <w:t>. The user has selected a pump</w:t>
+      </w:r>
+    </w:p>
+    <w:p>
+      <w:pPr>
+        <w:pStyle w:val="a7"/>
+        <w:numPr>
+          <w:ilvl w:val="0"/>
+          <w:numId w:val="27"/>
+        </w:numPr>
+        <w:rPr>
+          <w:rFonts w:ascii="Times New Roman" w:hAnsi="Times New Roman" w:cs="Times New Roman"/>
+        </w:rPr>
+      </w:pPr>
+      <w:r>
+        <w:rPr>
+          <w:rFonts w:ascii="Times New Roman" w:hAnsi="Times New Roman" w:cs="Times New Roman"/>
+        </w:rPr>
+        <w:t>The system shows the current outgoing flow and the maximum flow below the toolbox</w:t>
+      </w:r>
+    </w:p>
+    <w:p>
+      <w:pPr>
+        <w:pStyle w:val="a7"/>
+        <w:numPr>
+          <w:ilvl w:val="0"/>
+          <w:numId w:val="27"/>
+        </w:numPr>
+        <w:rPr>
+          <w:rFonts w:ascii="Times New Roman" w:hAnsi="Times New Roman" w:cs="Times New Roman"/>
+        </w:rPr>
+      </w:pPr>
+      <w:r>
+        <w:rPr>
+          <w:rFonts w:ascii="Times New Roman" w:hAnsi="Times New Roman" w:cs="Times New Roman"/>
+        </w:rPr>
+        <w:t xml:space="preserve">The user changes the value of the current flow </w:t>
+      </w:r>
+      <w:r>
+        <w:rPr>
+          <w:rFonts w:ascii="Times New Roman" w:hAnsi="Times New Roman" w:cs="Times New Roman"/>
+        </w:rPr>
+        <w:t>closer to the maximum</w:t>
+      </w:r>
+    </w:p>
+    <w:p>
+      <w:pPr>
+        <w:pStyle w:val="a7"/>
+        <w:numPr>
+          <w:ilvl w:val="0"/>
+          <w:numId w:val="27"/>
+        </w:numPr>
+        <w:rPr>
+          <w:rFonts w:ascii="Times New Roman" w:hAnsi="Times New Roman" w:cs="Times New Roman"/>
+        </w:rPr>
+      </w:pPr>
+      <w:r>
+        <w:rPr>
+          <w:rFonts w:ascii="Times New Roman" w:hAnsi="Times New Roman" w:cs="Times New Roman"/>
+        </w:rPr>
+        <w:t>The system ch</w:t>
+      </w:r>
+      <w:r>
+        <w:rPr>
+          <w:rFonts w:ascii="Times New Roman" w:hAnsi="Times New Roman" w:cs="Times New Roman"/>
+        </w:rPr>
+        <w:t>anges the color of the text that shows the current flow under every pipeline involved to red</w:t>
+      </w:r>
+    </w:p>
+    <w:p>
+      <w:pPr>
+        <w:pStyle w:val="a7"/>
+        <w:rPr>
+          <w:rFonts w:ascii="Times New Roman" w:hAnsi="Times New Roman" w:cs="Times New Roman"/>
+        </w:rPr>
+      </w:pPr>
+      <w:r>
+        <w:rPr>
+          <w:rFonts w:ascii="Times New Roman" w:hAnsi="Times New Roman" w:cs="Times New Roman"/>
+        </w:rPr>
         <w:t>Alternatives</w:t>
       </w:r>
     </w:p>
     <w:p>
       <w:pPr>
-        <w:ind w:left="720"/>
-      </w:pPr>
-      <w:r>
-        <w:t>1.1Nothing to undo – the button is disabled, un-clickable</w:t>
+        <w:pStyle w:val="a7"/>
+        <w:rPr>
+          <w:rFonts w:ascii="Times New Roman" w:hAnsi="Times New Roman" w:cs="Times New Roman"/>
+        </w:rPr>
+      </w:pPr>
+      <w:r>
+        <w:rPr>
+          <w:rFonts w:ascii="Times New Roman" w:hAnsi="Times New Roman" w:cs="Times New Roman"/>
+        </w:rPr>
+        <w:t>2.1 The user changes the flow to a negative int – the systems sets it to 0</w:t>
+      </w:r>
+    </w:p>
+    <w:p>
+      <w:pPr>
+        <w:pStyle w:val="a7"/>
+        <w:rPr>
+          <w:rFonts w:ascii="Times New Roman" w:hAnsi="Times New Roman" w:cs="Times New Roman"/>
+        </w:rPr>
+      </w:pPr>
+      <w:r>
+        <w:rPr>
+          <w:rFonts w:ascii="Times New Roman" w:hAnsi="Times New Roman" w:cs="Times New Roman"/>
+        </w:rPr>
+        <w:t>2.2 The user changes the flow above the maximum – the system sets it to the maximum possible</w:t>
       </w:r>
     </w:p>
     <w:p>
@@ -1678,46 +1718,46 @@
           <w:sz w:val="24"/>
           <w:szCs w:val="24"/>
         </w:rPr>
-        <w:t>Redo</w:t>
-      </w:r>
-    </w:p>
-    <w:p>
-      <w:pPr>
-        <w:pStyle w:val="ListParagraph"/>
-        <w:numPr>
-          <w:ilvl w:val="0"/>
-          <w:numId w:val="4"/>
+        <w:t>Undo</w:t>
+      </w:r>
+    </w:p>
+    <w:p>
+      <w:pPr>
+        <w:pStyle w:val="a7"/>
+        <w:numPr>
+          <w:ilvl w:val="0"/>
+          <w:numId w:val="3"/>
         </w:numPr>
       </w:pPr>
       <w:r>
         <w:t>The</w:t>
       </w:r>
       <w:r>
-        <w:t xml:space="preserve"> user clicks the redo button</w:t>
-      </w:r>
-    </w:p>
-    <w:p>
-      <w:pPr>
-        <w:pStyle w:val="ListParagraph"/>
-        <w:numPr>
-          <w:ilvl w:val="0"/>
-          <w:numId w:val="4"/>
-        </w:numPr>
-      </w:pPr>
-      <w:r>
-        <w:t>The system adds the last change un-done</w:t>
-      </w:r>
-    </w:p>
-    <w:p>
-      <w:pPr>
-        <w:pStyle w:val="ListParagraph"/>
-        <w:numPr>
-          <w:ilvl w:val="0"/>
-          <w:numId w:val="4"/>
-        </w:numPr>
-      </w:pPr>
-      <w:r>
-        <w:t>The system registers to the undo stack this change</w:t>
+        <w:t xml:space="preserve"> user clicks the undo button</w:t>
+      </w:r>
+    </w:p>
+    <w:p>
+      <w:pPr>
+        <w:pStyle w:val="a7"/>
+        <w:numPr>
+          <w:ilvl w:val="0"/>
+          <w:numId w:val="3"/>
+        </w:numPr>
+      </w:pPr>
+      <w:r>
+        <w:t>The system removes the last change done</w:t>
+      </w:r>
+    </w:p>
+    <w:p>
+      <w:pPr>
+        <w:pStyle w:val="a7"/>
+        <w:numPr>
+          <w:ilvl w:val="0"/>
+          <w:numId w:val="3"/>
+        </w:numPr>
+      </w:pPr>
+      <w:r>
+        <w:t>The system registers to the redo stack this change</w:t>
       </w:r>
     </w:p>
     <w:p>
@@ -1733,7 +1773,7 @@
         <w:ind w:left="720"/>
       </w:pPr>
       <w:r>
-        <w:t>1.1Nothing to redo – the button is disabled, un-clickable</w:t>
+        <w:t>1.1Nothing to undo – the button is disabled, un-clickable</w:t>
       </w:r>
     </w:p>
     <w:p>
@@ -1752,7 +1792,7 @@
           <w:sz w:val="24"/>
           <w:szCs w:val="24"/>
         </w:rPr>
-        <w:t>Create a New</w:t>
+        <w:t xml:space="preserve">Extra: </w:t>
       </w:r>
       <w:r>
         <w:rPr>
@@ -1761,30 +1801,107 @@
           <w:sz w:val="24"/>
           <w:szCs w:val="24"/>
         </w:rPr>
+        <w:t>Redo</w:t>
+      </w:r>
+    </w:p>
+    <w:p>
+      <w:pPr>
+        <w:pStyle w:val="a7"/>
+        <w:numPr>
+          <w:ilvl w:val="0"/>
+          <w:numId w:val="4"/>
+        </w:numPr>
+      </w:pPr>
+      <w:r>
+        <w:t>The</w:t>
+      </w:r>
+      <w:r>
+        <w:t xml:space="preserve"> user clicks the redo button</w:t>
+      </w:r>
+    </w:p>
+    <w:p>
+      <w:pPr>
+        <w:pStyle w:val="a7"/>
+        <w:numPr>
+          <w:ilvl w:val="0"/>
+          <w:numId w:val="4"/>
+        </w:numPr>
+      </w:pPr>
+      <w:r>
+        <w:t>The system adds the last change un-done</w:t>
+      </w:r>
+    </w:p>
+    <w:p>
+      <w:pPr>
+        <w:pStyle w:val="a7"/>
+        <w:numPr>
+          <w:ilvl w:val="0"/>
+          <w:numId w:val="4"/>
+        </w:numPr>
+      </w:pPr>
+      <w:r>
+        <w:t>The system registers to the undo stack this change</w:t>
+      </w:r>
+    </w:p>
+    <w:p>
+      <w:pPr>
+        <w:ind w:left="360"/>
+      </w:pPr>
+      <w:r>
+        <w:t>Alternatives</w:t>
+      </w:r>
+    </w:p>
+    <w:p>
+      <w:pPr>
+        <w:ind w:left="720"/>
+      </w:pPr>
+      <w:r>
+        <w:t>1.1Nothing to redo – the button is disabled, un-clickable</w:t>
+      </w:r>
+    </w:p>
+    <w:p>
+      <w:pPr>
+        <w:rPr>
+          <w:rFonts w:ascii="Times New Roman" w:hAnsi="Times New Roman" w:cs="Times New Roman"/>
+          <w:b/>
+          <w:sz w:val="24"/>
+          <w:szCs w:val="24"/>
+        </w:rPr>
+      </w:pPr>
+      <w:r>
+        <w:rPr>
+          <w:rFonts w:ascii="Times New Roman" w:hAnsi="Times New Roman" w:cs="Times New Roman"/>
+          <w:b/>
+          <w:sz w:val="24"/>
+          <w:szCs w:val="24"/>
+        </w:rPr>
+        <w:t>Create a New</w:t>
+      </w:r>
+      <w:r>
+        <w:rPr>
+          <w:rFonts w:ascii="Times New Roman" w:hAnsi="Times New Roman" w:cs="Times New Roman"/>
+          <w:b/>
+          <w:sz w:val="24"/>
+          <w:szCs w:val="24"/>
+        </w:rPr>
         <w:t xml:space="preserve"> pipeline</w:t>
       </w:r>
     </w:p>
     <w:p>
       <w:pPr>
-        <w:pStyle w:val="ListParagraph"/>
+        <w:pStyle w:val="a7"/>
         <w:numPr>
           <w:ilvl w:val="0"/>
           <w:numId w:val="1"/>
         </w:numPr>
       </w:pPr>
       <w:r>
-        <w:t xml:space="preserve">User clicks the </w:t>
-      </w:r>
-      <w:r>
-        <w:t>‘new’</w:t>
-      </w:r>
-      <w:r>
-        <w:t xml:space="preserve"> button</w:t>
-      </w:r>
-    </w:p>
-    <w:p>
-      <w:pPr>
-        <w:pStyle w:val="ListParagraph"/>
+        <w:t>User clicks the ‘new’ button</w:t>
+      </w:r>
+    </w:p>
+    <w:p>
+      <w:pPr>
+        <w:pStyle w:val="a7"/>
         <w:numPr>
           <w:ilvl w:val="0"/>
           <w:numId w:val="1"/>
@@ -1796,13 +1913,14 @@
     </w:p>
     <w:p>
       <w:pPr>
-        <w:pStyle w:val="ListParagraph"/>
+        <w:pStyle w:val="a7"/>
         <w:numPr>
           <w:ilvl w:val="0"/>
           <w:numId w:val="1"/>
         </w:numPr>
       </w:pPr>
       <w:r>
+        <w:lastRenderedPageBreak/>
         <w:t>The system clears the panel</w:t>
       </w:r>
     </w:p>
@@ -1858,7 +1976,7 @@
     </w:p>
     <w:p>
       <w:pPr>
-        <w:pStyle w:val="ListParagraph"/>
+        <w:pStyle w:val="a7"/>
         <w:numPr>
           <w:ilvl w:val="0"/>
           <w:numId w:val="1"/>
@@ -1870,7 +1988,7 @@
     </w:p>
     <w:p>
       <w:pPr>
-        <w:pStyle w:val="ListParagraph"/>
+        <w:pStyle w:val="a7"/>
         <w:numPr>
           <w:ilvl w:val="0"/>
           <w:numId w:val="1"/>
@@ -1882,20 +2000,19 @@
     </w:p>
     <w:p>
       <w:pPr>
-        <w:pStyle w:val="ListParagraph"/>
+        <w:pStyle w:val="a7"/>
         <w:numPr>
           <w:ilvl w:val="0"/>
           <w:numId w:val="1"/>
         </w:numPr>
       </w:pPr>
       <w:r>
-        <w:lastRenderedPageBreak/>
         <w:t>The user gives a name and a location and clicks save</w:t>
       </w:r>
     </w:p>
     <w:p>
       <w:pPr>
-        <w:pStyle w:val="ListParagraph"/>
+        <w:pStyle w:val="a7"/>
         <w:numPr>
           <w:ilvl w:val="0"/>
           <w:numId w:val="1"/>
@@ -1972,7 +2089,7 @@
     </w:p>
     <w:p>
       <w:pPr>
-        <w:pStyle w:val="ListParagraph"/>
+        <w:pStyle w:val="a7"/>
         <w:numPr>
           <w:ilvl w:val="0"/>
           <w:numId w:val="2"/>
@@ -1984,7 +2101,7 @@
     </w:p>
     <w:p>
       <w:pPr>
-        <w:pStyle w:val="ListParagraph"/>
+        <w:pStyle w:val="a7"/>
         <w:numPr>
           <w:ilvl w:val="0"/>
           <w:numId w:val="2"/>
@@ -1996,7 +2113,7 @@
     </w:p>
     <w:p>
       <w:pPr>
-        <w:pStyle w:val="ListParagraph"/>
+        <w:pStyle w:val="a7"/>
         <w:numPr>
           <w:ilvl w:val="0"/>
           <w:numId w:val="2"/>
@@ -2008,7 +2125,7 @@
     </w:p>
     <w:p>
       <w:pPr>
-        <w:pStyle w:val="ListParagraph"/>
+        <w:pStyle w:val="a7"/>
         <w:numPr>
           <w:ilvl w:val="0"/>
           <w:numId w:val="2"/>
@@ -2061,12 +2178,21 @@
           <w:sz w:val="24"/>
           <w:szCs w:val="24"/>
         </w:rPr>
+        <w:t xml:space="preserve">Extra: </w:t>
+      </w:r>
+      <w:r>
+        <w:rPr>
+          <w:rFonts w:ascii="Times New Roman" w:hAnsi="Times New Roman" w:cs="Times New Roman"/>
+          <w:b/>
+          <w:sz w:val="24"/>
+          <w:szCs w:val="24"/>
+        </w:rPr>
         <w:t>Open Right click menu</w:t>
       </w:r>
     </w:p>
     <w:p>
       <w:pPr>
-        <w:pStyle w:val="ListParagraph"/>
+        <w:pStyle w:val="a7"/>
         <w:numPr>
           <w:ilvl w:val="0"/>
           <w:numId w:val="16"/>
@@ -2078,7 +2204,7 @@
     </w:p>
     <w:p>
       <w:pPr>
-        <w:pStyle w:val="ListParagraph"/>
+        <w:pStyle w:val="a7"/>
         <w:numPr>
           <w:ilvl w:val="0"/>
           <w:numId w:val="16"/>
@@ -2093,7 +2219,7 @@
     </w:p>
     <w:p>
       <w:pPr>
-        <w:pStyle w:val="ListParagraph"/>
+        <w:pStyle w:val="a7"/>
         <w:numPr>
           <w:ilvl w:val="0"/>
           <w:numId w:val="16"/>
@@ -2105,7 +2231,7 @@
     </w:p>
     <w:p>
       <w:pPr>
-        <w:pStyle w:val="ListParagraph"/>
+        <w:pStyle w:val="a7"/>
         <w:numPr>
           <w:ilvl w:val="1"/>
           <w:numId w:val="16"/>
@@ -2117,7 +2243,7 @@
     </w:p>
     <w:p>
       <w:pPr>
-        <w:pStyle w:val="ListParagraph"/>
+        <w:pStyle w:val="a7"/>
         <w:numPr>
           <w:ilvl w:val="1"/>
           <w:numId w:val="16"/>
@@ -2129,7 +2255,7 @@
     </w:p>
     <w:p>
       <w:pPr>
-        <w:pStyle w:val="ListParagraph"/>
+        <w:pStyle w:val="a7"/>
         <w:numPr>
           <w:ilvl w:val="0"/>
           <w:numId w:val="16"/>
@@ -2155,7 +2281,7 @@
           <w:sz w:val="24"/>
           <w:szCs w:val="24"/>
         </w:rPr>
-        <w:t>Close</w:t>
+        <w:t xml:space="preserve">Extra: </w:t>
       </w:r>
       <w:r>
         <w:rPr>
@@ -2164,12 +2290,21 @@
           <w:sz w:val="24"/>
           <w:szCs w:val="24"/>
         </w:rPr>
+        <w:t>Close</w:t>
+      </w:r>
+      <w:r>
+        <w:rPr>
+          <w:rFonts w:ascii="Times New Roman" w:hAnsi="Times New Roman" w:cs="Times New Roman"/>
+          <w:b/>
+          <w:sz w:val="24"/>
+          <w:szCs w:val="24"/>
+        </w:rPr>
         <w:t xml:space="preserve"> Right click menu</w:t>
       </w:r>
     </w:p>
     <w:p>
       <w:pPr>
-        <w:pStyle w:val="ListParagraph"/>
+        <w:pStyle w:val="a7"/>
         <w:numPr>
           <w:ilvl w:val="0"/>
           <w:numId w:val="19"/>
@@ -2181,7 +2316,7 @@
     </w:p>
     <w:p>
       <w:pPr>
-        <w:pStyle w:val="ListParagraph"/>
+        <w:pStyle w:val="a7"/>
         <w:numPr>
           <w:ilvl w:val="0"/>
           <w:numId w:val="19"/>
@@ -2193,19 +2328,20 @@
     </w:p>
     <w:p>
       <w:pPr>
-        <w:pStyle w:val="ListParagraph"/>
+        <w:pStyle w:val="a7"/>
         <w:numPr>
           <w:ilvl w:val="0"/>
           <w:numId w:val="19"/>
         </w:numPr>
       </w:pPr>
       <w:r>
+        <w:lastRenderedPageBreak/>
         <w:t>User clicks on the Cancel button</w:t>
       </w:r>
     </w:p>
     <w:p>
       <w:pPr>
-        <w:pStyle w:val="ListParagraph"/>
+        <w:pStyle w:val="a7"/>
         <w:numPr>
           <w:ilvl w:val="0"/>
           <w:numId w:val="19"/>
@@ -2225,7 +2361,7 @@
     </w:p>
     <w:p>
       <w:pPr>
-        <w:pStyle w:val="ListParagraph"/>
+        <w:pStyle w:val="a7"/>
         <w:numPr>
           <w:ilvl w:val="1"/>
           <w:numId w:val="3"/>
@@ -2245,7 +2381,7 @@
     </w:p>
     <w:p>
       <w:pPr>
-        <w:pStyle w:val="ListParagraph"/>
+        <w:pStyle w:val="a7"/>
         <w:numPr>
           <w:ilvl w:val="1"/>
           <w:numId w:val="3"/>
@@ -2285,67 +2421,85 @@
           <w:sz w:val="24"/>
           <w:szCs w:val="24"/>
         </w:rPr>
-        <w:t>Use Right click menu to remove an element</w:t>
-      </w:r>
-    </w:p>
-    <w:p>
-      <w:pPr>
-        <w:pStyle w:val="ListParagraph"/>
-        <w:numPr>
-          <w:ilvl w:val="0"/>
-          <w:numId w:val="17"/>
-        </w:numPr>
-      </w:pPr>
-      <w:r>
-        <w:t>System presents the right click menu</w:t>
-      </w:r>
-    </w:p>
-    <w:p>
-      <w:pPr>
-        <w:pStyle w:val="ListParagraph"/>
-        <w:numPr>
-          <w:ilvl w:val="0"/>
-          <w:numId w:val="17"/>
-        </w:numPr>
-      </w:pPr>
-      <w:r>
-        <w:t>User clicks on the ‘Remove’ button</w:t>
-      </w:r>
-    </w:p>
-    <w:p>
-      <w:pPr>
-        <w:pStyle w:val="ListParagraph"/>
-        <w:numPr>
-          <w:ilvl w:val="0"/>
-          <w:numId w:val="17"/>
-        </w:numPr>
-      </w:pPr>
-      <w:r>
-        <w:t>System removes</w:t>
-      </w:r>
-    </w:p>
-    <w:p>
-      <w:pPr>
+        <w:t xml:space="preserve">Extra: </w:t>
+      </w:r>
+      <w:r>
         <w:rPr>
           <w:rFonts w:ascii="Times New Roman" w:hAnsi="Times New Roman" w:cs="Times New Roman"/>
           <w:b/>
           <w:sz w:val="24"/>
           <w:szCs w:val="24"/>
         </w:rPr>
-      </w:pPr>
-      <w:r>
+        <w:t>Use Right click menu to remove an element</w:t>
+      </w:r>
+    </w:p>
+    <w:p>
+      <w:pPr>
+        <w:pStyle w:val="a7"/>
+        <w:numPr>
+          <w:ilvl w:val="0"/>
+          <w:numId w:val="17"/>
+        </w:numPr>
+      </w:pPr>
+      <w:r>
+        <w:t>System presents the right click menu</w:t>
+      </w:r>
+    </w:p>
+    <w:p>
+      <w:pPr>
+        <w:pStyle w:val="a7"/>
+        <w:numPr>
+          <w:ilvl w:val="0"/>
+          <w:numId w:val="17"/>
+        </w:numPr>
+      </w:pPr>
+      <w:r>
+        <w:t>User clicks on the ‘Remove’ button</w:t>
+      </w:r>
+    </w:p>
+    <w:p>
+      <w:pPr>
+        <w:pStyle w:val="a7"/>
+        <w:numPr>
+          <w:ilvl w:val="0"/>
+          <w:numId w:val="17"/>
+        </w:numPr>
+      </w:pPr>
+      <w:r>
+        <w:t>System removes</w:t>
+      </w:r>
+    </w:p>
+    <w:p>
+      <w:pPr>
         <w:rPr>
           <w:rFonts w:ascii="Times New Roman" w:hAnsi="Times New Roman" w:cs="Times New Roman"/>
           <w:b/>
           <w:sz w:val="24"/>
           <w:szCs w:val="24"/>
         </w:rPr>
+      </w:pPr>
+      <w:r>
+        <w:rPr>
+          <w:rFonts w:ascii="Times New Roman" w:hAnsi="Times New Roman" w:cs="Times New Roman"/>
+          <w:b/>
+          <w:sz w:val="24"/>
+          <w:szCs w:val="24"/>
+        </w:rPr>
+        <w:t xml:space="preserve">Extra: </w:t>
+      </w:r>
+      <w:r>
+        <w:rPr>
+          <w:rFonts w:ascii="Times New Roman" w:hAnsi="Times New Roman" w:cs="Times New Roman"/>
+          <w:b/>
+          <w:sz w:val="24"/>
+          <w:szCs w:val="24"/>
+        </w:rPr>
         <w:t>Use Right click menu to add an element</w:t>
       </w:r>
     </w:p>
     <w:p>
       <w:pPr>
-        <w:pStyle w:val="ListParagraph"/>
+        <w:pStyle w:val="a7"/>
         <w:numPr>
           <w:ilvl w:val="0"/>
           <w:numId w:val="21"/>
@@ -2357,7 +2511,7 @@
     </w:p>
     <w:p>
       <w:pPr>
-        <w:pStyle w:val="ListParagraph"/>
+        <w:pStyle w:val="a7"/>
         <w:numPr>
           <w:ilvl w:val="0"/>
           <w:numId w:val="21"/>
@@ -2369,7 +2523,7 @@
     </w:p>
     <w:p>
       <w:pPr>
-        <w:pStyle w:val="ListParagraph"/>
+        <w:pStyle w:val="a7"/>
         <w:numPr>
           <w:ilvl w:val="0"/>
           <w:numId w:val="21"/>
@@ -2382,13 +2536,13 @@
     <w:p/>
     <w:p>
       <w:pPr>
-        <w:pStyle w:val="Heading2"/>
+        <w:pStyle w:val="2"/>
       </w:pPr>
       <w:bookmarkStart w:id="4" w:name="_Toc436064689"/>
     </w:p>
     <w:p>
       <w:pPr>
-        <w:pStyle w:val="Heading2"/>
+        <w:pStyle w:val="2"/>
       </w:pPr>
       <w:r>
         <w:t>User Interface</w:t>
@@ -2399,7 +2553,9 @@
       <w:r>
         <w:rPr>
           <w:noProof/>
-        </w:rPr>
+          <w:lang w:val="bg-BG" w:eastAsia="bg-BG"/>
+        </w:rPr>
+        <w:lastRenderedPageBreak/>
         <w:drawing>
           <wp:anchor distT="0" distB="0" distL="114300" distR="114300" simplePos="0" relativeHeight="251660288" behindDoc="1" locked="0" layoutInCell="1" allowOverlap="1">
             <wp:simplePos x="0" y="0"/>
@@ -2434,7 +2590,7 @@
                     </pic:cNvPicPr>
                   </pic:nvPicPr>
                   <pic:blipFill>
-                    <a:blip r:embed="rId7" cstate="print"/>
+                    <a:blip r:embed="rId6" cstate="print"/>
                     <a:srcRect/>
                     <a:stretch>
                       <a:fillRect/>
@@ -2471,12 +2627,12 @@
     </w:p>
     <w:p>
       <w:pPr>
-        <w:pStyle w:val="Heading2"/>
-      </w:pPr>
-    </w:p>
-    <w:p>
-      <w:pPr>
-        <w:pStyle w:val="Heading2"/>
+        <w:pStyle w:val="2"/>
+      </w:pPr>
+    </w:p>
+    <w:p>
+      <w:pPr>
+        <w:pStyle w:val="2"/>
       </w:pPr>
       <w:bookmarkStart w:id="5" w:name="_Toc436064690"/>
       <w:r>
@@ -2514,7 +2670,7 @@
 </file>
 
 <file path=word/numbering.xml><?xml version="1.0" encoding="utf-8"?>
-<w:numbering xmlns:wpc="http://schemas.microsoft.com/office/word/2010/wordprocessingCanvas" xmlns:mc="http://schemas.openxmlformats.org/markup-compatibility/2006" xmlns:o="urn:schemas-microsoft-com:office:office" xmlns:r="http://schemas.openxmlformats.org/officeDocument/2006/relationships" xmlns:m="http://schemas.openxmlformats.org/officeDocument/2006/math" xmlns:v="urn:schemas-microsoft-com:vml" xmlns:wp14="http://schemas.microsoft.com/office/word/2010/wordprocessingDrawing" xmlns:wp="http://schemas.openxmlformats.org/drawingml/2006/wordprocessingDrawing" xmlns:w10="urn:schemas-microsoft-com:office:word" xmlns:w="http://schemas.openxmlformats.org/wordprocessingml/2006/main" xmlns:w14="http://schemas.microsoft.com/office/word/2010/wordml" xmlns:wpg="http://schemas.microsoft.com/office/word/2010/wordprocessingGroup" xmlns:wpi="http://schemas.microsoft.com/office/word/2010/wordprocessingInk" xmlns:wne="http://schemas.microsoft.com/office/word/2006/wordml" xmlns:wps="http://schemas.microsoft.com/office/word/2010/wordprocessingShape" mc:Ignorable="w14 wp14">
+<w:numbering xmlns:ve="http://schemas.openxmlformats.org/markup-compatibility/2006" xmlns:o="urn:schemas-microsoft-com:office:office" xmlns:r="http://schemas.openxmlformats.org/officeDocument/2006/relationships" xmlns:m="http://schemas.openxmlformats.org/officeDocument/2006/math" xmlns:v="urn:schemas-microsoft-com:vml" xmlns:wp="http://schemas.openxmlformats.org/drawingml/2006/wordprocessingDrawing" xmlns:w10="urn:schemas-microsoft-com:office:word" xmlns:w="http://schemas.openxmlformats.org/wordprocessingml/2006/main" xmlns:wne="http://schemas.microsoft.com/office/word/2006/wordml">
   <w:abstractNum w:abstractNumId="0">
     <w:nsid w:val="08683490"/>
     <w:multiLevelType w:val="hybridMultilevel"/>
@@ -2691,6 +2847,92 @@
     </w:lvl>
   </w:abstractNum>
   <w:abstractNum w:abstractNumId="2">
+    <w:nsid w:val="16987C3B"/>
+    <w:multiLevelType w:val="hybridMultilevel"/>
+    <w:tmpl w:val="5DACFAD4"/>
+    <w:lvl w:ilvl="0" w:tplc="0402000F">
+      <w:start w:val="1"/>
+      <w:numFmt w:val="decimal"/>
+      <w:lvlText w:val="%1."/>
+      <w:lvlJc w:val="left"/>
+      <w:pPr>
+        <w:ind w:left="720" w:hanging="360"/>
+      </w:pPr>
+    </w:lvl>
+    <w:lvl w:ilvl="1" w:tplc="04020019" w:tentative="1">
+      <w:start w:val="1"/>
+      <w:numFmt w:val="lowerLetter"/>
+      <w:lvlText w:val="%2."/>
+      <w:lvlJc w:val="left"/>
+      <w:pPr>
+        <w:ind w:left="1440" w:hanging="360"/>
+      </w:pPr>
+    </w:lvl>
+    <w:lvl w:ilvl="2" w:tplc="0402001B" w:tentative="1">
+      <w:start w:val="1"/>
+      <w:numFmt w:val="lowerRoman"/>
+      <w:lvlText w:val="%3."/>
+      <w:lvlJc w:val="right"/>
+      <w:pPr>
+        <w:ind w:left="2160" w:hanging="180"/>
+      </w:pPr>
+    </w:lvl>
+    <w:lvl w:ilvl="3" w:tplc="0402000F" w:tentative="1">
+      <w:start w:val="1"/>
+      <w:numFmt w:val="decimal"/>
+      <w:lvlText w:val="%4."/>
+      <w:lvlJc w:val="left"/>
+      <w:pPr>
+        <w:ind w:left="2880" w:hanging="360"/>
+      </w:pPr>
+    </w:lvl>
+    <w:lvl w:ilvl="4" w:tplc="04020019" w:tentative="1">
+      <w:start w:val="1"/>
+      <w:numFmt w:val="lowerLetter"/>
+      <w:lvlText w:val="%5."/>
+      <w:lvlJc w:val="left"/>
+      <w:pPr>
+        <w:ind w:left="3600" w:hanging="360"/>
+      </w:pPr>
+    </w:lvl>
+    <w:lvl w:ilvl="5" w:tplc="0402001B" w:tentative="1">
+      <w:start w:val="1"/>
+      <w:numFmt w:val="lowerRoman"/>
+      <w:lvlText w:val="%6."/>
+      <w:lvlJc w:val="right"/>
+      <w:pPr>
+        <w:ind w:left="4320" w:hanging="180"/>
+      </w:pPr>
+    </w:lvl>
+    <w:lvl w:ilvl="6" w:tplc="0402000F" w:tentative="1">
+      <w:start w:val="1"/>
+      <w:numFmt w:val="decimal"/>
+      <w:lvlText w:val="%7."/>
+      <w:lvlJc w:val="left"/>
+      <w:pPr>
+        <w:ind w:left="5040" w:hanging="360"/>
+      </w:pPr>
+    </w:lvl>
+    <w:lvl w:ilvl="7" w:tplc="04020019" w:tentative="1">
+      <w:start w:val="1"/>
+      <w:numFmt w:val="lowerLetter"/>
+      <w:lvlText w:val="%8."/>
+      <w:lvlJc w:val="left"/>
+      <w:pPr>
+        <w:ind w:left="5760" w:hanging="360"/>
+      </w:pPr>
+    </w:lvl>
+    <w:lvl w:ilvl="8" w:tplc="0402001B" w:tentative="1">
+      <w:start w:val="1"/>
+      <w:numFmt w:val="lowerRoman"/>
+      <w:lvlText w:val="%9."/>
+      <w:lvlJc w:val="right"/>
+      <w:pPr>
+        <w:ind w:left="6480" w:hanging="180"/>
+      </w:pPr>
+    </w:lvl>
+  </w:abstractNum>
+  <w:abstractNum w:abstractNumId="3">
     <w:nsid w:val="169A4A76"/>
     <w:multiLevelType w:val="hybridMultilevel"/>
     <w:tmpl w:val="CBAAD478"/>
@@ -2776,7 +3018,7 @@
       </w:pPr>
     </w:lvl>
   </w:abstractNum>
-  <w:abstractNum w:abstractNumId="3">
+  <w:abstractNum w:abstractNumId="4">
     <w:nsid w:val="20454008"/>
     <w:multiLevelType w:val="hybridMultilevel"/>
     <w:tmpl w:val="5DF01ED8"/>
@@ -2862,7 +3104,7 @@
       </w:pPr>
     </w:lvl>
   </w:abstractNum>
-  <w:abstractNum w:abstractNumId="4">
+  <w:abstractNum w:abstractNumId="5">
     <w:nsid w:val="2BCE3692"/>
     <w:multiLevelType w:val="hybridMultilevel"/>
     <w:tmpl w:val="604A8F56"/>
@@ -2948,7 +3190,7 @@
       </w:pPr>
     </w:lvl>
   </w:abstractNum>
-  <w:abstractNum w:abstractNumId="5">
+  <w:abstractNum w:abstractNumId="6">
     <w:nsid w:val="2BE0633C"/>
     <w:multiLevelType w:val="hybridMultilevel"/>
     <w:tmpl w:val="A5902794"/>
@@ -3034,7 +3276,93 @@
       </w:pPr>
     </w:lvl>
   </w:abstractNum>
-  <w:abstractNum w:abstractNumId="6">
+  <w:abstractNum w:abstractNumId="7">
+    <w:nsid w:val="2CE46693"/>
+    <w:multiLevelType w:val="hybridMultilevel"/>
+    <w:tmpl w:val="A5BA6B86"/>
+    <w:lvl w:ilvl="0" w:tplc="0402000F">
+      <w:start w:val="1"/>
+      <w:numFmt w:val="decimal"/>
+      <w:lvlText w:val="%1."/>
+      <w:lvlJc w:val="left"/>
+      <w:pPr>
+        <w:ind w:left="720" w:hanging="360"/>
+      </w:pPr>
+    </w:lvl>
+    <w:lvl w:ilvl="1" w:tplc="04020019" w:tentative="1">
+      <w:start w:val="1"/>
+      <w:numFmt w:val="lowerLetter"/>
+      <w:lvlText w:val="%2."/>
+      <w:lvlJc w:val="left"/>
+      <w:pPr>
+        <w:ind w:left="1440" w:hanging="360"/>
+      </w:pPr>
+    </w:lvl>
+    <w:lvl w:ilvl="2" w:tplc="0402001B" w:tentative="1">
+      <w:start w:val="1"/>
+      <w:numFmt w:val="lowerRoman"/>
+      <w:lvlText w:val="%3."/>
+      <w:lvlJc w:val="right"/>
+      <w:pPr>
+        <w:ind w:left="2160" w:hanging="180"/>
+      </w:pPr>
+    </w:lvl>
+    <w:lvl w:ilvl="3" w:tplc="0402000F" w:tentative="1">
+      <w:start w:val="1"/>
+      <w:numFmt w:val="decimal"/>
+      <w:lvlText w:val="%4."/>
+      <w:lvlJc w:val="left"/>
+      <w:pPr>
+        <w:ind w:left="2880" w:hanging="360"/>
+      </w:pPr>
+    </w:lvl>
+    <w:lvl w:ilvl="4" w:tplc="04020019" w:tentative="1">
+      <w:start w:val="1"/>
+      <w:numFmt w:val="lowerLetter"/>
+      <w:lvlText w:val="%5."/>
+      <w:lvlJc w:val="left"/>
+      <w:pPr>
+        <w:ind w:left="3600" w:hanging="360"/>
+      </w:pPr>
+    </w:lvl>
+    <w:lvl w:ilvl="5" w:tplc="0402001B" w:tentative="1">
+      <w:start w:val="1"/>
+      <w:numFmt w:val="lowerRoman"/>
+      <w:lvlText w:val="%6."/>
+      <w:lvlJc w:val="right"/>
+      <w:pPr>
+        <w:ind w:left="4320" w:hanging="180"/>
+      </w:pPr>
+    </w:lvl>
+    <w:lvl w:ilvl="6" w:tplc="0402000F" w:tentative="1">
+      <w:start w:val="1"/>
+      <w:numFmt w:val="decimal"/>
+      <w:lvlText w:val="%7."/>
+      <w:lvlJc w:val="left"/>
+      <w:pPr>
+        <w:ind w:left="5040" w:hanging="360"/>
+      </w:pPr>
+    </w:lvl>
+    <w:lvl w:ilvl="7" w:tplc="04020019" w:tentative="1">
+      <w:start w:val="1"/>
+      <w:numFmt w:val="lowerLetter"/>
+      <w:lvlText w:val="%8."/>
+      <w:lvlJc w:val="left"/>
+      <w:pPr>
+        <w:ind w:left="5760" w:hanging="360"/>
+      </w:pPr>
+    </w:lvl>
+    <w:lvl w:ilvl="8" w:tplc="0402001B" w:tentative="1">
+      <w:start w:val="1"/>
+      <w:numFmt w:val="lowerRoman"/>
+      <w:lvlText w:val="%9."/>
+      <w:lvlJc w:val="right"/>
+      <w:pPr>
+        <w:ind w:left="6480" w:hanging="180"/>
+      </w:pPr>
+    </w:lvl>
+  </w:abstractNum>
+  <w:abstractNum w:abstractNumId="8">
     <w:nsid w:val="2D390D0D"/>
     <w:multiLevelType w:val="multilevel"/>
     <w:tmpl w:val="83804BD2"/>
@@ -3152,7 +3480,7 @@
       </w:rPr>
     </w:lvl>
   </w:abstractNum>
-  <w:abstractNum w:abstractNumId="7">
+  <w:abstractNum w:abstractNumId="9">
     <w:nsid w:val="3B47585E"/>
     <w:multiLevelType w:val="hybridMultilevel"/>
     <w:tmpl w:val="6BD8A046"/>
@@ -3241,7 +3569,7 @@
       </w:pPr>
     </w:lvl>
   </w:abstractNum>
-  <w:abstractNum w:abstractNumId="8">
+  <w:abstractNum w:abstractNumId="10">
     <w:nsid w:val="401656E6"/>
     <w:multiLevelType w:val="hybridMultilevel"/>
     <w:tmpl w:val="D2A810C8"/>
@@ -3330,7 +3658,7 @@
       </w:pPr>
     </w:lvl>
   </w:abstractNum>
-  <w:abstractNum w:abstractNumId="9">
+  <w:abstractNum w:abstractNumId="11">
     <w:nsid w:val="41D954C6"/>
     <w:multiLevelType w:val="hybridMultilevel"/>
     <w:tmpl w:val="C744F32E"/>
@@ -3419,7 +3747,7 @@
       </w:pPr>
     </w:lvl>
   </w:abstractNum>
-  <w:abstractNum w:abstractNumId="10">
+  <w:abstractNum w:abstractNumId="12">
     <w:nsid w:val="42F45D10"/>
     <w:multiLevelType w:val="hybridMultilevel"/>
     <w:tmpl w:val="0CFC7E08"/>
@@ -3505,7 +3833,7 @@
       </w:pPr>
     </w:lvl>
   </w:abstractNum>
-  <w:abstractNum w:abstractNumId="11">
+  <w:abstractNum w:abstractNumId="13">
     <w:nsid w:val="433C2708"/>
     <w:multiLevelType w:val="hybridMultilevel"/>
     <w:tmpl w:val="19621564"/>
@@ -3594,7 +3922,265 @@
       </w:pPr>
     </w:lvl>
   </w:abstractNum>
-  <w:abstractNum w:abstractNumId="12">
+  <w:abstractNum w:abstractNumId="14">
+    <w:nsid w:val="47D9201A"/>
+    <w:multiLevelType w:val="hybridMultilevel"/>
+    <w:tmpl w:val="7E6A401C"/>
+    <w:lvl w:ilvl="0" w:tplc="0402000F">
+      <w:start w:val="1"/>
+      <w:numFmt w:val="decimal"/>
+      <w:lvlText w:val="%1."/>
+      <w:lvlJc w:val="left"/>
+      <w:pPr>
+        <w:ind w:left="1440" w:hanging="360"/>
+      </w:pPr>
+    </w:lvl>
+    <w:lvl w:ilvl="1" w:tplc="04020019" w:tentative="1">
+      <w:start w:val="1"/>
+      <w:numFmt w:val="lowerLetter"/>
+      <w:lvlText w:val="%2."/>
+      <w:lvlJc w:val="left"/>
+      <w:pPr>
+        <w:ind w:left="2160" w:hanging="360"/>
+      </w:pPr>
+    </w:lvl>
+    <w:lvl w:ilvl="2" w:tplc="0402001B" w:tentative="1">
+      <w:start w:val="1"/>
+      <w:numFmt w:val="lowerRoman"/>
+      <w:lvlText w:val="%3."/>
+      <w:lvlJc w:val="right"/>
+      <w:pPr>
+        <w:ind w:left="2880" w:hanging="180"/>
+      </w:pPr>
+    </w:lvl>
+    <w:lvl w:ilvl="3" w:tplc="0402000F" w:tentative="1">
+      <w:start w:val="1"/>
+      <w:numFmt w:val="decimal"/>
+      <w:lvlText w:val="%4."/>
+      <w:lvlJc w:val="left"/>
+      <w:pPr>
+        <w:ind w:left="3600" w:hanging="360"/>
+      </w:pPr>
+    </w:lvl>
+    <w:lvl w:ilvl="4" w:tplc="04020019" w:tentative="1">
+      <w:start w:val="1"/>
+      <w:numFmt w:val="lowerLetter"/>
+      <w:lvlText w:val="%5."/>
+      <w:lvlJc w:val="left"/>
+      <w:pPr>
+        <w:ind w:left="4320" w:hanging="360"/>
+      </w:pPr>
+    </w:lvl>
+    <w:lvl w:ilvl="5" w:tplc="0402001B" w:tentative="1">
+      <w:start w:val="1"/>
+      <w:numFmt w:val="lowerRoman"/>
+      <w:lvlText w:val="%6."/>
+      <w:lvlJc w:val="right"/>
+      <w:pPr>
+        <w:ind w:left="5040" w:hanging="180"/>
+      </w:pPr>
+    </w:lvl>
+    <w:lvl w:ilvl="6" w:tplc="0402000F" w:tentative="1">
+      <w:start w:val="1"/>
+      <w:numFmt w:val="decimal"/>
+      <w:lvlText w:val="%7."/>
+      <w:lvlJc w:val="left"/>
+      <w:pPr>
+        <w:ind w:left="5760" w:hanging="360"/>
+      </w:pPr>
+    </w:lvl>
+    <w:lvl w:ilvl="7" w:tplc="04020019" w:tentative="1">
+      <w:start w:val="1"/>
+      <w:numFmt w:val="lowerLetter"/>
+      <w:lvlText w:val="%8."/>
+      <w:lvlJc w:val="left"/>
+      <w:pPr>
+        <w:ind w:left="6480" w:hanging="360"/>
+      </w:pPr>
+    </w:lvl>
+    <w:lvl w:ilvl="8" w:tplc="0402001B" w:tentative="1">
+      <w:start w:val="1"/>
+      <w:numFmt w:val="lowerRoman"/>
+      <w:lvlText w:val="%9."/>
+      <w:lvlJc w:val="right"/>
+      <w:pPr>
+        <w:ind w:left="7200" w:hanging="180"/>
+      </w:pPr>
+    </w:lvl>
+  </w:abstractNum>
+  <w:abstractNum w:abstractNumId="15">
+    <w:nsid w:val="4A170F85"/>
+    <w:multiLevelType w:val="hybridMultilevel"/>
+    <w:tmpl w:val="419C4C04"/>
+    <w:lvl w:ilvl="0" w:tplc="0402000F">
+      <w:start w:val="1"/>
+      <w:numFmt w:val="decimal"/>
+      <w:lvlText w:val="%1."/>
+      <w:lvlJc w:val="left"/>
+      <w:pPr>
+        <w:ind w:left="720" w:hanging="360"/>
+      </w:pPr>
+    </w:lvl>
+    <w:lvl w:ilvl="1" w:tplc="04020019" w:tentative="1">
+      <w:start w:val="1"/>
+      <w:numFmt w:val="lowerLetter"/>
+      <w:lvlText w:val="%2."/>
+      <w:lvlJc w:val="left"/>
+      <w:pPr>
+        <w:ind w:left="1440" w:hanging="360"/>
+      </w:pPr>
+    </w:lvl>
+    <w:lvl w:ilvl="2" w:tplc="0402001B" w:tentative="1">
+      <w:start w:val="1"/>
+      <w:numFmt w:val="lowerRoman"/>
+      <w:lvlText w:val="%3."/>
+      <w:lvlJc w:val="right"/>
+      <w:pPr>
+        <w:ind w:left="2160" w:hanging="180"/>
+      </w:pPr>
+    </w:lvl>
+    <w:lvl w:ilvl="3" w:tplc="0402000F" w:tentative="1">
+      <w:start w:val="1"/>
+      <w:numFmt w:val="decimal"/>
+      <w:lvlText w:val="%4."/>
+      <w:lvlJc w:val="left"/>
+      <w:pPr>
+        <w:ind w:left="2880" w:hanging="360"/>
+      </w:pPr>
+    </w:lvl>
+    <w:lvl w:ilvl="4" w:tplc="04020019" w:tentative="1">
+      <w:start w:val="1"/>
+      <w:numFmt w:val="lowerLetter"/>
+      <w:lvlText w:val="%5."/>
+      <w:lvlJc w:val="left"/>
+      <w:pPr>
+        <w:ind w:left="3600" w:hanging="360"/>
+      </w:pPr>
+    </w:lvl>
+    <w:lvl w:ilvl="5" w:tplc="0402001B" w:tentative="1">
+      <w:start w:val="1"/>
+      <w:numFmt w:val="lowerRoman"/>
+      <w:lvlText w:val="%6."/>
+      <w:lvlJc w:val="right"/>
+      <w:pPr>
+        <w:ind w:left="4320" w:hanging="180"/>
+      </w:pPr>
+    </w:lvl>
+    <w:lvl w:ilvl="6" w:tplc="0402000F" w:tentative="1">
+      <w:start w:val="1"/>
+      <w:numFmt w:val="decimal"/>
+      <w:lvlText w:val="%7."/>
+      <w:lvlJc w:val="left"/>
+      <w:pPr>
+        <w:ind w:left="5040" w:hanging="360"/>
+      </w:pPr>
+    </w:lvl>
+    <w:lvl w:ilvl="7" w:tplc="04020019" w:tentative="1">
+      <w:start w:val="1"/>
+      <w:numFmt w:val="lowerLetter"/>
+      <w:lvlText w:val="%8."/>
+      <w:lvlJc w:val="left"/>
+      <w:pPr>
+        <w:ind w:left="5760" w:hanging="360"/>
+      </w:pPr>
+    </w:lvl>
+    <w:lvl w:ilvl="8" w:tplc="0402001B" w:tentative="1">
+      <w:start w:val="1"/>
+      <w:numFmt w:val="lowerRoman"/>
+      <w:lvlText w:val="%9."/>
+      <w:lvlJc w:val="right"/>
+      <w:pPr>
+        <w:ind w:left="6480" w:hanging="180"/>
+      </w:pPr>
+    </w:lvl>
+  </w:abstractNum>
+  <w:abstractNum w:abstractNumId="16">
+    <w:nsid w:val="4B4024B1"/>
+    <w:multiLevelType w:val="hybridMultilevel"/>
+    <w:tmpl w:val="8D569692"/>
+    <w:lvl w:ilvl="0" w:tplc="0402000F">
+      <w:start w:val="1"/>
+      <w:numFmt w:val="decimal"/>
+      <w:lvlText w:val="%1."/>
+      <w:lvlJc w:val="left"/>
+      <w:pPr>
+        <w:ind w:left="720" w:hanging="360"/>
+      </w:pPr>
+    </w:lvl>
+    <w:lvl w:ilvl="1" w:tplc="04020019" w:tentative="1">
+      <w:start w:val="1"/>
+      <w:numFmt w:val="lowerLetter"/>
+      <w:lvlText w:val="%2."/>
+      <w:lvlJc w:val="left"/>
+      <w:pPr>
+        <w:ind w:left="1440" w:hanging="360"/>
+      </w:pPr>
+    </w:lvl>
+    <w:lvl w:ilvl="2" w:tplc="0402001B" w:tentative="1">
+      <w:start w:val="1"/>
+      <w:numFmt w:val="lowerRoman"/>
+      <w:lvlText w:val="%3."/>
+      <w:lvlJc w:val="right"/>
+      <w:pPr>
+        <w:ind w:left="2160" w:hanging="180"/>
+      </w:pPr>
+    </w:lvl>
+    <w:lvl w:ilvl="3" w:tplc="0402000F" w:tentative="1">
+      <w:start w:val="1"/>
+      <w:numFmt w:val="decimal"/>
+      <w:lvlText w:val="%4."/>
+      <w:lvlJc w:val="left"/>
+      <w:pPr>
+        <w:ind w:left="2880" w:hanging="360"/>
+      </w:pPr>
+    </w:lvl>
+    <w:lvl w:ilvl="4" w:tplc="04020019" w:tentative="1">
+      <w:start w:val="1"/>
+      <w:numFmt w:val="lowerLetter"/>
+      <w:lvlText w:val="%5."/>
+      <w:lvlJc w:val="left"/>
+      <w:pPr>
+        <w:ind w:left="3600" w:hanging="360"/>
+      </w:pPr>
+    </w:lvl>
+    <w:lvl w:ilvl="5" w:tplc="0402001B" w:tentative="1">
+      <w:start w:val="1"/>
+      <w:numFmt w:val="lowerRoman"/>
+      <w:lvlText w:val="%6."/>
+      <w:lvlJc w:val="right"/>
+      <w:pPr>
+        <w:ind w:left="4320" w:hanging="180"/>
+      </w:pPr>
+    </w:lvl>
+    <w:lvl w:ilvl="6" w:tplc="0402000F" w:tentative="1">
+      <w:start w:val="1"/>
+      <w:numFmt w:val="decimal"/>
+      <w:lvlText w:val="%7."/>
+      <w:lvlJc w:val="left"/>
+      <w:pPr>
+        <w:ind w:left="5040" w:hanging="360"/>
+      </w:pPr>
+    </w:lvl>
+    <w:lvl w:ilvl="7" w:tplc="04020019" w:tentative="1">
+      <w:start w:val="1"/>
+      <w:numFmt w:val="lowerLetter"/>
+      <w:lvlText w:val="%8."/>
+      <w:lvlJc w:val="left"/>
+      <w:pPr>
+        <w:ind w:left="5760" w:hanging="360"/>
+      </w:pPr>
+    </w:lvl>
+    <w:lvl w:ilvl="8" w:tplc="0402001B" w:tentative="1">
+      <w:start w:val="1"/>
+      <w:numFmt w:val="lowerRoman"/>
+      <w:lvlText w:val="%9."/>
+      <w:lvlJc w:val="right"/>
+      <w:pPr>
+        <w:ind w:left="6480" w:hanging="180"/>
+      </w:pPr>
+    </w:lvl>
+  </w:abstractNum>
+  <w:abstractNum w:abstractNumId="17">
     <w:nsid w:val="4FA53AB1"/>
     <w:multiLevelType w:val="hybridMultilevel"/>
     <w:tmpl w:val="D2A810C8"/>
@@ -3683,7 +4269,7 @@
       </w:pPr>
     </w:lvl>
   </w:abstractNum>
-  <w:abstractNum w:abstractNumId="13">
+  <w:abstractNum w:abstractNumId="18">
     <w:nsid w:val="57470969"/>
     <w:multiLevelType w:val="hybridMultilevel"/>
     <w:tmpl w:val="623AC282"/>
@@ -3769,7 +4355,7 @@
       </w:pPr>
     </w:lvl>
   </w:abstractNum>
-  <w:abstractNum w:abstractNumId="14">
+  <w:abstractNum w:abstractNumId="19">
     <w:nsid w:val="57B753B4"/>
     <w:multiLevelType w:val="hybridMultilevel"/>
     <w:tmpl w:val="FA16A2A2"/>
@@ -3858,7 +4444,93 @@
       </w:pPr>
     </w:lvl>
   </w:abstractNum>
-  <w:abstractNum w:abstractNumId="15">
+  <w:abstractNum w:abstractNumId="20">
+    <w:nsid w:val="64B65384"/>
+    <w:multiLevelType w:val="hybridMultilevel"/>
+    <w:tmpl w:val="510EE128"/>
+    <w:lvl w:ilvl="0" w:tplc="0402000F">
+      <w:start w:val="1"/>
+      <w:numFmt w:val="decimal"/>
+      <w:lvlText w:val="%1."/>
+      <w:lvlJc w:val="left"/>
+      <w:pPr>
+        <w:ind w:left="1440" w:hanging="360"/>
+      </w:pPr>
+    </w:lvl>
+    <w:lvl w:ilvl="1" w:tplc="04020019" w:tentative="1">
+      <w:start w:val="1"/>
+      <w:numFmt w:val="lowerLetter"/>
+      <w:lvlText w:val="%2."/>
+      <w:lvlJc w:val="left"/>
+      <w:pPr>
+        <w:ind w:left="2160" w:hanging="360"/>
+      </w:pPr>
+    </w:lvl>
+    <w:lvl w:ilvl="2" w:tplc="0402001B" w:tentative="1">
+      <w:start w:val="1"/>
+      <w:numFmt w:val="lowerRoman"/>
+      <w:lvlText w:val="%3."/>
+      <w:lvlJc w:val="right"/>
+      <w:pPr>
+        <w:ind w:left="2880" w:hanging="180"/>
+      </w:pPr>
+    </w:lvl>
+    <w:lvl w:ilvl="3" w:tplc="0402000F" w:tentative="1">
+      <w:start w:val="1"/>
+      <w:numFmt w:val="decimal"/>
+      <w:lvlText w:val="%4."/>
+      <w:lvlJc w:val="left"/>
+      <w:pPr>
+        <w:ind w:left="3600" w:hanging="360"/>
+      </w:pPr>
+    </w:lvl>
+    <w:lvl w:ilvl="4" w:tplc="04020019" w:tentative="1">
+      <w:start w:val="1"/>
+      <w:numFmt w:val="lowerLetter"/>
+      <w:lvlText w:val="%5."/>
+      <w:lvlJc w:val="left"/>
+      <w:pPr>
+        <w:ind w:left="4320" w:hanging="360"/>
+      </w:pPr>
+    </w:lvl>
+    <w:lvl w:ilvl="5" w:tplc="0402001B" w:tentative="1">
+      <w:start w:val="1"/>
+      <w:numFmt w:val="lowerRoman"/>
+      <w:lvlText w:val="%6."/>
+      <w:lvlJc w:val="right"/>
+      <w:pPr>
+        <w:ind w:left="5040" w:hanging="180"/>
+      </w:pPr>
+    </w:lvl>
+    <w:lvl w:ilvl="6" w:tplc="0402000F" w:tentative="1">
+      <w:start w:val="1"/>
+      <w:numFmt w:val="decimal"/>
+      <w:lvlText w:val="%7."/>
+      <w:lvlJc w:val="left"/>
+      <w:pPr>
+        <w:ind w:left="5760" w:hanging="360"/>
+      </w:pPr>
+    </w:lvl>
+    <w:lvl w:ilvl="7" w:tplc="04020019" w:tentative="1">
+      <w:start w:val="1"/>
+      <w:numFmt w:val="lowerLetter"/>
+      <w:lvlText w:val="%8."/>
+      <w:lvlJc w:val="left"/>
+      <w:pPr>
+        <w:ind w:left="6480" w:hanging="360"/>
+      </w:pPr>
+    </w:lvl>
+    <w:lvl w:ilvl="8" w:tplc="0402001B" w:tentative="1">
+      <w:start w:val="1"/>
+      <w:numFmt w:val="lowerRoman"/>
+      <w:lvlText w:val="%9."/>
+      <w:lvlJc w:val="right"/>
+      <w:pPr>
+        <w:ind w:left="7200" w:hanging="180"/>
+      </w:pPr>
+    </w:lvl>
+  </w:abstractNum>
+  <w:abstractNum w:abstractNumId="21">
     <w:nsid w:val="64B82AA4"/>
     <w:multiLevelType w:val="hybridMultilevel"/>
     <w:tmpl w:val="D2A810C8"/>
@@ -3947,7 +4619,7 @@
       </w:pPr>
     </w:lvl>
   </w:abstractNum>
-  <w:abstractNum w:abstractNumId="16">
+  <w:abstractNum w:abstractNumId="22">
     <w:nsid w:val="66C00E2E"/>
     <w:multiLevelType w:val="hybridMultilevel"/>
     <w:tmpl w:val="63040B08"/>
@@ -4036,7 +4708,7 @@
       </w:pPr>
     </w:lvl>
   </w:abstractNum>
-  <w:abstractNum w:abstractNumId="17">
+  <w:abstractNum w:abstractNumId="23">
     <w:nsid w:val="702B045C"/>
     <w:multiLevelType w:val="hybridMultilevel"/>
     <w:tmpl w:val="D2A810C8"/>
@@ -4125,7 +4797,7 @@
       </w:pPr>
     </w:lvl>
   </w:abstractNum>
-  <w:abstractNum w:abstractNumId="18">
+  <w:abstractNum w:abstractNumId="24">
     <w:nsid w:val="75673900"/>
     <w:multiLevelType w:val="hybridMultilevel"/>
     <w:tmpl w:val="EFE23CE4"/>
@@ -4211,7 +4883,7 @@
       </w:pPr>
     </w:lvl>
   </w:abstractNum>
-  <w:abstractNum w:abstractNumId="19">
+  <w:abstractNum w:abstractNumId="25">
     <w:nsid w:val="78176F7B"/>
     <w:multiLevelType w:val="hybridMultilevel"/>
     <w:tmpl w:val="77628106"/>
@@ -4297,7 +4969,7 @@
       </w:pPr>
     </w:lvl>
   </w:abstractNum>
-  <w:abstractNum w:abstractNumId="20">
+  <w:abstractNum w:abstractNumId="26">
     <w:nsid w:val="7E2C2D3C"/>
     <w:multiLevelType w:val="multilevel"/>
     <w:tmpl w:val="924288B0"/>
@@ -4419,73 +5091,91 @@
     </w:lvl>
   </w:abstractNum>
   <w:num w:numId="1">
-    <w:abstractNumId w:val="5"/>
+    <w:abstractNumId w:val="6"/>
   </w:num>
   <w:num w:numId="2">
-    <w:abstractNumId w:val="19"/>
+    <w:abstractNumId w:val="25"/>
   </w:num>
   <w:num w:numId="3">
-    <w:abstractNumId w:val="6"/>
+    <w:abstractNumId w:val="8"/>
   </w:num>
   <w:num w:numId="4">
     <w:abstractNumId w:val="1"/>
   </w:num>
   <w:num w:numId="5">
-    <w:abstractNumId w:val="10"/>
+    <w:abstractNumId w:val="12"/>
   </w:num>
   <w:num w:numId="6">
+    <w:abstractNumId w:val="4"/>
+  </w:num>
+  <w:num w:numId="7">
+    <w:abstractNumId w:val="19"/>
+  </w:num>
+  <w:num w:numId="8">
+    <w:abstractNumId w:val="5"/>
+  </w:num>
+  <w:num w:numId="9">
+    <w:abstractNumId w:val="11"/>
+  </w:num>
+  <w:num w:numId="10">
     <w:abstractNumId w:val="3"/>
   </w:num>
-  <w:num w:numId="7">
-    <w:abstractNumId w:val="14"/>
-  </w:num>
-  <w:num w:numId="8">
-    <w:abstractNumId w:val="4"/>
-  </w:num>
-  <w:num w:numId="9">
+  <w:num w:numId="11">
     <w:abstractNumId w:val="9"/>
   </w:num>
-  <w:num w:numId="10">
-    <w:abstractNumId w:val="2"/>
+  <w:num w:numId="12">
+    <w:abstractNumId w:val="18"/>
   </w:num>
-  <w:num w:numId="11">
-    <w:abstractNumId w:val="7"/>
-  </w:num>
-  <w:num w:numId="12">
+  <w:num w:numId="13">
     <w:abstractNumId w:val="13"/>
   </w:num>
-  <w:num w:numId="13">
-    <w:abstractNumId w:val="11"/>
-  </w:num>
   <w:num w:numId="14">
-    <w:abstractNumId w:val="18"/>
+    <w:abstractNumId w:val="24"/>
   </w:num>
   <w:num w:numId="15">
-    <w:abstractNumId w:val="16"/>
+    <w:abstractNumId w:val="22"/>
   </w:num>
   <w:num w:numId="16">
-    <w:abstractNumId w:val="12"/>
+    <w:abstractNumId w:val="17"/>
   </w:num>
   <w:num w:numId="17">
-    <w:abstractNumId w:val="15"/>
+    <w:abstractNumId w:val="21"/>
   </w:num>
   <w:num w:numId="18">
     <w:abstractNumId w:val="0"/>
   </w:num>
   <w:num w:numId="19">
+    <w:abstractNumId w:val="26"/>
+  </w:num>
+  <w:num w:numId="20">
+    <w:abstractNumId w:val="23"/>
+  </w:num>
+  <w:num w:numId="21">
+    <w:abstractNumId w:val="10"/>
+  </w:num>
+  <w:num w:numId="22">
+    <w:abstractNumId w:val="2"/>
+  </w:num>
+  <w:num w:numId="23">
     <w:abstractNumId w:val="20"/>
   </w:num>
-  <w:num w:numId="20">
-    <w:abstractNumId w:val="17"/>
+  <w:num w:numId="24">
+    <w:abstractNumId w:val="15"/>
   </w:num>
-  <w:num w:numId="21">
-    <w:abstractNumId w:val="8"/>
+  <w:num w:numId="25">
+    <w:abstractNumId w:val="7"/>
+  </w:num>
+  <w:num w:numId="26">
+    <w:abstractNumId w:val="14"/>
+  </w:num>
+  <w:num w:numId="27">
+    <w:abstractNumId w:val="16"/>
   </w:num>
 </w:numbering>
 </file>
 
 <file path=word/styles.xml><?xml version="1.0" encoding="utf-8"?>
-<w:styles xmlns:mc="http://schemas.openxmlformats.org/markup-compatibility/2006" xmlns:r="http://schemas.openxmlformats.org/officeDocument/2006/relationships" xmlns:w="http://schemas.openxmlformats.org/wordprocessingml/2006/main" xmlns:w14="http://schemas.microsoft.com/office/word/2010/wordml" mc:Ignorable="w14">
+<w:styles xmlns:r="http://schemas.openxmlformats.org/officeDocument/2006/relationships" xmlns:w="http://schemas.openxmlformats.org/wordprocessingml/2006/main">
   <w:docDefaults>
     <w:rPrDefault>
       <w:rPr>
@@ -4640,16 +5330,16 @@
     <w:lsdException w:name="Bibliography" w:uiPriority="37"/>
     <w:lsdException w:name="TOC Heading" w:uiPriority="39" w:qFormat="1"/>
   </w:latentStyles>
-  <w:style w:type="paragraph" w:default="1" w:styleId="Normal">
+  <w:style w:type="paragraph" w:default="1" w:styleId="a">
     <w:name w:val="Normal"/>
     <w:qFormat/>
     <w:rsid w:val="00EF0D0D"/>
   </w:style>
-  <w:style w:type="paragraph" w:styleId="Heading1">
+  <w:style w:type="paragraph" w:styleId="1">
     <w:name w:val="heading 1"/>
-    <w:basedOn w:val="Normal"/>
-    <w:next w:val="Normal"/>
-    <w:link w:val="Heading1Char"/>
+    <w:basedOn w:val="a"/>
+    <w:next w:val="a"/>
+    <w:link w:val="10"/>
     <w:uiPriority w:val="9"/>
     <w:qFormat/>
     <w:rsid w:val="00556AAF"/>
@@ -4668,11 +5358,11 @@
       <w:szCs w:val="28"/>
     </w:rPr>
   </w:style>
-  <w:style w:type="paragraph" w:styleId="Heading2">
+  <w:style w:type="paragraph" w:styleId="2">
     <w:name w:val="heading 2"/>
-    <w:basedOn w:val="Normal"/>
-    <w:next w:val="Normal"/>
-    <w:link w:val="Heading2Char"/>
+    <w:basedOn w:val="a"/>
+    <w:next w:val="a"/>
+    <w:link w:val="20"/>
     <w:uiPriority w:val="9"/>
     <w:unhideWhenUsed/>
     <w:qFormat/>
@@ -4692,17 +5382,18 @@
       <w:szCs w:val="26"/>
     </w:rPr>
   </w:style>
-  <w:style w:type="character" w:default="1" w:styleId="DefaultParagraphFont">
+  <w:style w:type="character" w:default="1" w:styleId="a0">
     <w:name w:val="Default Paragraph Font"/>
     <w:uiPriority w:val="1"/>
     <w:semiHidden/>
     <w:unhideWhenUsed/>
   </w:style>
-  <w:style w:type="table" w:default="1" w:styleId="TableNormal">
+  <w:style w:type="table" w:default="1" w:styleId="a1">
     <w:name w:val="Normal Table"/>
     <w:uiPriority w:val="99"/>
     <w:semiHidden/>
     <w:unhideWhenUsed/>
+    <w:qFormat/>
     <w:tblPr>
       <w:tblInd w:w="0" w:type="dxa"/>
       <w:tblCellMar>
@@ -4713,16 +5404,16 @@
       </w:tblCellMar>
     </w:tblPr>
   </w:style>
-  <w:style w:type="numbering" w:default="1" w:styleId="NoList">
+  <w:style w:type="numbering" w:default="1" w:styleId="a2">
     <w:name w:val="No List"/>
     <w:uiPriority w:val="99"/>
     <w:semiHidden/>
     <w:unhideWhenUsed/>
   </w:style>
-  <w:style w:type="character" w:customStyle="1" w:styleId="Heading1Char">
-    <w:name w:val="Heading 1 Char"/>
-    <w:basedOn w:val="DefaultParagraphFont"/>
-    <w:link w:val="Heading1"/>
+  <w:style w:type="character" w:customStyle="1" w:styleId="10">
+    <w:name w:val="Заглавие 1 Знак"/>
+    <w:basedOn w:val="a0"/>
+    <w:link w:val="1"/>
     <w:uiPriority w:val="9"/>
     <w:rsid w:val="00556AAF"/>
     <w:rPr>
@@ -4734,10 +5425,10 @@
       <w:szCs w:val="28"/>
     </w:rPr>
   </w:style>
-  <w:style w:type="paragraph" w:styleId="TOCHeading">
+  <w:style w:type="paragraph" w:styleId="a3">
     <w:name w:val="TOC Heading"/>
-    <w:basedOn w:val="Heading1"/>
-    <w:next w:val="Normal"/>
+    <w:basedOn w:val="1"/>
+    <w:next w:val="a"/>
     <w:uiPriority w:val="39"/>
     <w:semiHidden/>
     <w:unhideWhenUsed/>
@@ -4750,10 +5441,10 @@
       <w:lang w:eastAsia="ja-JP"/>
     </w:rPr>
   </w:style>
-  <w:style w:type="paragraph" w:styleId="TOC1">
+  <w:style w:type="paragraph" w:styleId="11">
     <w:name w:val="toc 1"/>
-    <w:basedOn w:val="Normal"/>
-    <w:next w:val="Normal"/>
+    <w:basedOn w:val="a"/>
+    <w:next w:val="a"/>
     <w:autoRedefine/>
     <w:uiPriority w:val="39"/>
     <w:unhideWhenUsed/>
@@ -4762,9 +5453,9 @@
       <w:spacing w:after="100"/>
     </w:pPr>
   </w:style>
-  <w:style w:type="character" w:styleId="Hyperlink">
+  <w:style w:type="character" w:styleId="a4">
     <w:name w:val="Hyperlink"/>
-    <w:basedOn w:val="DefaultParagraphFont"/>
+    <w:basedOn w:val="a0"/>
     <w:uiPriority w:val="99"/>
     <w:unhideWhenUsed/>
     <w:rsid w:val="00556AAF"/>
@@ -4773,10 +5464,10 @@
       <w:u w:val="single"/>
     </w:rPr>
   </w:style>
-  <w:style w:type="paragraph" w:styleId="BalloonText">
+  <w:style w:type="paragraph" w:styleId="a5">
     <w:name w:val="Balloon Text"/>
-    <w:basedOn w:val="Normal"/>
-    <w:link w:val="BalloonTextChar"/>
+    <w:basedOn w:val="a"/>
+    <w:link w:val="a6"/>
     <w:uiPriority w:val="99"/>
     <w:semiHidden/>
     <w:unhideWhenUsed/>
@@ -4790,10 +5481,10 @@
       <w:szCs w:val="16"/>
     </w:rPr>
   </w:style>
-  <w:style w:type="character" w:customStyle="1" w:styleId="BalloonTextChar">
-    <w:name w:val="Balloon Text Char"/>
-    <w:basedOn w:val="DefaultParagraphFont"/>
-    <w:link w:val="BalloonText"/>
+  <w:style w:type="character" w:customStyle="1" w:styleId="a6">
+    <w:name w:val="Изнесен текст Знак"/>
+    <w:basedOn w:val="a0"/>
+    <w:link w:val="a5"/>
     <w:uiPriority w:val="99"/>
     <w:semiHidden/>
     <w:rsid w:val="00556AAF"/>
@@ -4803,10 +5494,10 @@
       <w:szCs w:val="16"/>
     </w:rPr>
   </w:style>
-  <w:style w:type="character" w:customStyle="1" w:styleId="Heading2Char">
-    <w:name w:val="Heading 2 Char"/>
-    <w:basedOn w:val="DefaultParagraphFont"/>
-    <w:link w:val="Heading2"/>
+  <w:style w:type="character" w:customStyle="1" w:styleId="20">
+    <w:name w:val="Заглавие 2 Знак"/>
+    <w:basedOn w:val="a0"/>
+    <w:link w:val="2"/>
     <w:uiPriority w:val="9"/>
     <w:rsid w:val="00556AAF"/>
     <w:rPr>
@@ -4818,10 +5509,10 @@
       <w:szCs w:val="26"/>
     </w:rPr>
   </w:style>
-  <w:style w:type="paragraph" w:styleId="TOC2">
+  <w:style w:type="paragraph" w:styleId="21">
     <w:name w:val="toc 2"/>
-    <w:basedOn w:val="Normal"/>
-    <w:next w:val="Normal"/>
+    <w:basedOn w:val="a"/>
+    <w:next w:val="a"/>
     <w:autoRedefine/>
     <w:uiPriority w:val="39"/>
     <w:unhideWhenUsed/>
@@ -4831,9 +5522,9 @@
       <w:ind w:left="220"/>
     </w:pPr>
   </w:style>
-  <w:style w:type="paragraph" w:styleId="ListParagraph">
+  <w:style w:type="paragraph" w:styleId="a7">
     <w:name w:val="List Paragraph"/>
-    <w:basedOn w:val="Normal"/>
+    <w:basedOn w:val="a"/>
     <w:uiPriority w:val="34"/>
     <w:qFormat/>
     <w:rsid w:val="009D660A"/>
@@ -5484,7 +6175,7 @@
 </file>
 
 <file path=customXml/itemProps1.xml><?xml version="1.0" encoding="utf-8"?>
-<ds:datastoreItem xmlns:ds="http://schemas.openxmlformats.org/officeDocument/2006/customXml" ds:itemID="{09A2BF23-4A13-4711-9B84-6226722D3123}">
+<ds:datastoreItem xmlns:ds="http://schemas.openxmlformats.org/officeDocument/2006/customXml" ds:itemID="{F160B05B-7B4B-4644-BFEC-DC2C97E921A0}">
   <ds:schemaRefs>
     <ds:schemaRef ds:uri="http://schemas.openxmlformats.org/officeDocument/2006/bibliography"/>
   </ds:schemaRefs>

</xml_diff>